<commit_message>
feat: convert pagebreak to page break with lua script
</commit_message>
<xml_diff>
--- a/renders/logbook.docx
+++ b/renders/logbook.docx
@@ -9,38 +9,15 @@
       <w:r>
         <w:rPr>
           <w:b/>
-        </w:rPr>
-        <w:t xml:space="preserve">📖</w:t>
-      </w:r>
-      <w:r>
-        <w:rPr>
-          <w:b/>
-        </w:rPr>
+          <w:bCs/>
+        </w:rPr>
+        <w:t xml:space="preserve">📖 MTH2008</w:t>
+      </w:r>
+      <w:r>
         <w:t xml:space="preserve"> </w:t>
       </w:r>
       <w:r>
-        <w:rPr>
-          <w:b/>
-        </w:rPr>
-        <w:t xml:space="preserve">MTH2008</w:t>
-      </w:r>
-      <w:r>
-        <w:t xml:space="preserve"> </w:t>
-      </w:r>
-      <w:r>
-        <w:t xml:space="preserve">Scientific</w:t>
-      </w:r>
-      <w:r>
-        <w:t xml:space="preserve"> </w:t>
-      </w:r>
-      <w:r>
-        <w:t xml:space="preserve">Computing</w:t>
-      </w:r>
-      <w:r>
-        <w:t xml:space="preserve"> </w:t>
-      </w:r>
-      <w:r>
-        <w:t xml:space="preserve">Logbook</w:t>
+        <w:t xml:space="preserve">Scientific Computing Logbook</w:t>
       </w:r>
     </w:p>
     <w:p>
@@ -48,55 +25,7 @@
         <w:pStyle w:val="Author"/>
       </w:pPr>
       <w:r>
-        <w:t xml:space="preserve">School</w:t>
-      </w:r>
-      <w:r>
-        <w:t xml:space="preserve"> </w:t>
-      </w:r>
-      <w:r>
-        <w:t xml:space="preserve">of</w:t>
-      </w:r>
-      <w:r>
-        <w:t xml:space="preserve"> </w:t>
-      </w:r>
-      <w:r>
-        <w:t xml:space="preserve">Engineering</w:t>
-      </w:r>
-      <w:r>
-        <w:t xml:space="preserve"> </w:t>
-      </w:r>
-      <w:r>
-        <w:t xml:space="preserve">and</w:t>
-      </w:r>
-      <w:r>
-        <w:t xml:space="preserve"> </w:t>
-      </w:r>
-      <w:r>
-        <w:t xml:space="preserve">Physical</w:t>
-      </w:r>
-      <w:r>
-        <w:t xml:space="preserve"> </w:t>
-      </w:r>
-      <w:r>
-        <w:t xml:space="preserve">Sciences,</w:t>
-      </w:r>
-      <w:r>
-        <w:t xml:space="preserve"> </w:t>
-      </w:r>
-      <w:r>
-        <w:t xml:space="preserve">University</w:t>
-      </w:r>
-      <w:r>
-        <w:t xml:space="preserve"> </w:t>
-      </w:r>
-      <w:r>
-        <w:t xml:space="preserve">of</w:t>
-      </w:r>
-      <w:r>
-        <w:t xml:space="preserve"> </w:t>
-      </w:r>
-      <w:r>
-        <w:t xml:space="preserve">Lincoln</w:t>
+        <w:t xml:space="preserve">School of Engineering and Physical Sciences, University of Lincoln</w:t>
       </w:r>
     </w:p>
     <w:p>
@@ -104,19 +33,7 @@
         <w:pStyle w:val="Date"/>
       </w:pPr>
       <w:r>
-        <w:t xml:space="preserve">Semester</w:t>
-      </w:r>
-      <w:r>
-        <w:t xml:space="preserve"> </w:t>
-      </w:r>
-      <w:r>
-        <w:t xml:space="preserve">A,</w:t>
-      </w:r>
-      <w:r>
-        <w:t xml:space="preserve"> </w:t>
-      </w:r>
-      <w:r>
-        <w:t xml:space="preserve">2024</w:t>
+        <w:t xml:space="preserve">Semester A, 2024</w:t>
       </w:r>
     </w:p>
     <w:p>
@@ -126,20 +43,9 @@
       <w:r>
         <w:rPr>
           <w:i/>
-        </w:rPr>
-        <w:t xml:space="preserve">“</w:t>
-      </w:r>
-      <w:r>
-        <w:rPr>
-          <w:i/>
-        </w:rPr>
-        <w:t xml:space="preserve">I confirm that this logbook is entirely my own work and that all references and quotations, from both primary and secondary sources, have been fully identified and properly acknowledged.</w:t>
-      </w:r>
-      <w:r>
-        <w:rPr>
-          <w:i/>
-        </w:rPr>
-        <w:t xml:space="preserve">”</w:t>
+          <w:iCs/>
+        </w:rPr>
+        <w:t xml:space="preserve">“I confirm that this logbook is entirely my own work and that all references and quotations, from both primary and secondary sources, have been fully identified and properly acknowledged.”</w:t>
       </w:r>
       <w:r>
         <w:t xml:space="preserve"> </w:t>
@@ -155,62 +61,55 @@
         </w:pict>
       </w:r>
     </w:p>
+    <w:bookmarkStart w:id="20" w:name="table-of-contents"/>
     <w:p>
       <w:pPr>
         <w:pStyle w:val="Heading2"/>
       </w:pPr>
-      <w:bookmarkStart w:id="20" w:name="table-of-contents"/>
       <w:r>
         <w:t xml:space="preserve">📚 Table of Contents</w:t>
       </w:r>
-      <w:bookmarkEnd w:id="20"/>
     </w:p>
     <w:tbl>
       <w:tblPr>
         <w:tblStyle w:val="Table"/>
-        <w:tblW w:type="pct" w:w="0.0"/>
-        <w:tblLook w:firstRow="1"/>
+        <w:tblW w:type="pct" w:w="5000"/>
+        <w:tblLayout w:type="fixed"/>
+        <w:tblLook w:firstRow="1" w:lastRow="0" w:firstColumn="0" w:lastColumn="0" w:noHBand="0" w:noVBand="0" w:val="0020"/>
       </w:tblPr>
-      <w:tblGrid/>
+      <w:tblGrid>
+        <w:gridCol w:w="7009"/>
+        <w:gridCol w:w="910"/>
+      </w:tblGrid>
       <w:tr>
         <w:trPr>
-          <w:cnfStyle w:firstRow="1"/>
+          <w:tblHeader w:val="on"/>
         </w:trPr>
         <w:tc>
-          <w:tcPr>
-            <w:tcBorders>
-              <w:bottom w:val="single"/>
-            </w:tcBorders>
-            <w:vAlign w:val="bottom"/>
-          </w:tcPr>
+          <w:tcPr/>
           <w:p>
             <w:pPr>
               <w:pStyle w:val="Compact"/>
-              <w:jc w:val="left"/>
             </w:pPr>
             <w:r>
               <w:rPr>
                 <w:b/>
+                <w:bCs/>
               </w:rPr>
               <w:t xml:space="preserve">Section</w:t>
             </w:r>
           </w:p>
         </w:tc>
         <w:tc>
-          <w:tcPr>
-            <w:tcBorders>
-              <w:bottom w:val="single"/>
-            </w:tcBorders>
-            <w:vAlign w:val="bottom"/>
-          </w:tcPr>
+          <w:tcPr/>
           <w:p>
             <w:pPr>
               <w:pStyle w:val="Compact"/>
-              <w:jc w:val="left"/>
             </w:pPr>
             <w:r>
               <w:rPr>
                 <w:b/>
+                <w:bCs/>
               </w:rPr>
               <w:t xml:space="preserve">Page</w:t>
             </w:r>
@@ -219,24 +118,25 @@
       </w:tr>
       <w:tr>
         <w:tc>
+          <w:tcPr/>
           <w:p>
             <w:pPr>
               <w:pStyle w:val="Compact"/>
-              <w:jc w:val="left"/>
             </w:pPr>
             <w:r>
               <w:rPr>
                 <w:b/>
+                <w:bCs/>
               </w:rPr>
               <w:t xml:space="preserve">Disclaimer</w:t>
             </w:r>
           </w:p>
         </w:tc>
         <w:tc>
+          <w:tcPr/>
           <w:p>
             <w:pPr>
               <w:pStyle w:val="Compact"/>
-              <w:jc w:val="left"/>
             </w:pPr>
             <w:r>
               <w:t xml:space="preserve">1</w:t>
@@ -246,16 +146,17 @@
       </w:tr>
       <w:tr>
         <w:tc>
+          <w:tcPr/>
           <w:p>
             <w:pPr>
               <w:pStyle w:val="Compact"/>
-              <w:jc w:val="left"/>
             </w:pPr>
             <w:hyperlink w:anchor="week-1-2024-09-23-to-2024-09-30">
               <w:r>
                 <w:rPr>
                   <w:rStyle w:val="Hyperlink"/>
                   <w:b/>
+                  <w:bCs/>
                 </w:rPr>
                 <w:t xml:space="preserve">Week 1</w:t>
               </w:r>
@@ -275,10 +176,10 @@
           </w:p>
         </w:tc>
         <w:tc>
+          <w:tcPr/>
           <w:p>
             <w:pPr>
               <w:pStyle w:val="Compact"/>
-              <w:jc w:val="left"/>
             </w:pPr>
             <w:r>
               <w:t xml:space="preserve">2</w:t>
@@ -288,10 +189,10 @@
       </w:tr>
       <w:tr>
         <w:tc>
+          <w:tcPr/>
           <w:p>
             <w:pPr>
               <w:pStyle w:val="Compact"/>
-              <w:jc w:val="left"/>
             </w:pPr>
             <w:r>
               <w:t xml:space="preserve">    </w:t>
@@ -299,12 +200,14 @@
             <w:r>
               <w:rPr>
                 <w:i/>
+                <w:iCs/>
               </w:rPr>
               <w:t xml:space="preserve">1.1</w:t>
             </w:r>
             <w:r>
               <w:rPr>
                 <w:i/>
+                <w:iCs/>
               </w:rPr>
               <w:t xml:space="preserve"> </w:t>
             </w:r>
@@ -313,6 +216,7 @@
                 <w:rPr>
                   <w:rStyle w:val="Hyperlink"/>
                   <w:i/>
+                  <w:iCs/>
                 </w:rPr>
                 <w:t xml:space="preserve">Pascal Triangle: Extended Project</w:t>
               </w:r>
@@ -320,10 +224,10 @@
           </w:p>
         </w:tc>
         <w:tc>
+          <w:tcPr/>
           <w:p>
             <w:pPr>
               <w:pStyle w:val="Compact"/>
-              <w:jc w:val="left"/>
             </w:pPr>
             <w:r>
               <w:t xml:space="preserve">2</w:t>
@@ -333,13 +237,20 @@
       </w:tr>
     </w:tbl>
     <w:p>
+      <w:r>
+        <w:br w:type="page"/>
+      </w:r>
+    </w:p>
+    <w:bookmarkEnd w:id="20"/>
+    <w:bookmarkStart w:id="22" w:name="week-1-2024-09-23-to-2024-09-30"/>
+    <w:p>
       <w:pPr>
         <w:pStyle w:val="Heading2"/>
       </w:pPr>
-      <w:bookmarkStart w:id="21" w:name="week-1-2024-09-23-to-2024-09-30"/>
       <w:r>
         <w:rPr>
           <w:b/>
+          <w:bCs/>
         </w:rPr>
         <w:t xml:space="preserve">Week 1</w:t>
       </w:r>
@@ -349,17 +260,15 @@
       <w:r>
         <w:t xml:space="preserve">– 2024-09-23 to 2024-09-30</w:t>
       </w:r>
-      <w:bookmarkEnd w:id="21"/>
     </w:p>
+    <w:bookmarkStart w:id="21" w:name="pascal-triangle-extended-project"/>
     <w:p>
       <w:pPr>
         <w:pStyle w:val="Heading3"/>
       </w:pPr>
-      <w:bookmarkStart w:id="22" w:name="pascal-triangle-extended-project"/>
       <w:r>
         <w:t xml:space="preserve">Pascal Triangle: Extended Project</w:t>
       </w:r>
-      <w:bookmarkEnd w:id="22"/>
     </w:p>
     <w:p>
       <w:pPr>
@@ -1314,14 +1223,16 @@
         <w:t xml:space="preserve">}</w:t>
       </w:r>
     </w:p>
+    <w:bookmarkEnd w:id="21"/>
+    <w:bookmarkEnd w:id="22"/>
     <w:sectPr>
-      <w:pgSz w:w="12240" w:h="15840"/>
-      <w:pgMar w:top="1440" w:right="1440" w:bottom="1440" w:left="1440" w:header="720" w:footer="720" w:gutter="0"/>
+      <w:pgSz w:h="15840" w:w="12240"/>
+      <w:pgMar w:bottom="1440" w:footer="720" w:gutter="0" w:header="720" w:left="1440" w:right="1440" w:top="1440"/>
       <w:pgBorders w:display="firstPage" w:offsetFrom="page">
-        <w:top w:val="doubleWave" w:sz="6" w:space="24" w:color="auto"/>
-        <w:left w:val="doubleWave" w:sz="6" w:space="24" w:color="auto"/>
-        <w:bottom w:val="doubleWave" w:sz="6" w:space="24" w:color="auto"/>
-        <w:right w:val="doubleWave" w:sz="6" w:space="24" w:color="auto"/>
+        <w:top w:color="auto" w:space="24" w:sz="6" w:val="doubleWave"/>
+        <w:left w:color="auto" w:space="24" w:sz="6" w:val="doubleWave"/>
+        <w:bottom w:color="auto" w:space="24" w:sz="6" w:val="doubleWave"/>
+        <w:right w:color="auto" w:space="24" w:sz="6" w:val="doubleWave"/>
       </w:pgBorders>
       <w:cols w:space="720"/>
     </w:sectPr>
@@ -1353,8 +1264,8 @@
 </file>
 
 <file path=word/numbering.xml><?xml version="1.0" encoding="utf-8"?>
-<w:numbering xmlns:wpc="http://schemas.microsoft.com/office/word/2010/wordprocessingCanvas" xmlns:cx="http://schemas.microsoft.com/office/drawing/2014/chartex" xmlns:cx1="http://schemas.microsoft.com/office/drawing/2015/9/8/chartex" xmlns:cx2="http://schemas.microsoft.com/office/drawing/2015/10/21/chartex" xmlns:cx3="http://schemas.microsoft.com/office/drawing/2016/5/9/chartex" xmlns:cx4="http://schemas.microsoft.com/office/drawing/2016/5/10/chartex" xmlns:cx5="http://schemas.microsoft.com/office/drawing/2016/5/11/chartex" xmlns:cx6="http://schemas.microsoft.com/office/drawing/2016/5/12/chartex" xmlns:cx7="http://schemas.microsoft.com/office/drawing/2016/5/13/chartex" xmlns:cx8="http://schemas.microsoft.com/office/drawing/2016/5/14/chartex" xmlns:mc="http://schemas.openxmlformats.org/markup-compatibility/2006" xmlns:aink="http://schemas.microsoft.com/office/drawing/2016/ink" xmlns:am3d="http://schemas.microsoft.com/office/drawing/2017/model3d" xmlns:o="urn:schemas-microsoft-com:office:office" xmlns:oel="http://schemas.microsoft.com/office/2019/extlst" xmlns:r="http://schemas.openxmlformats.org/officeDocument/2006/relationships" xmlns:m="http://schemas.openxmlformats.org/officeDocument/2006/math" xmlns:v="urn:schemas-microsoft-com:vml" xmlns:wp14="http://schemas.microsoft.com/office/word/2010/wordprocessingDrawing" xmlns:wp="http://schemas.openxmlformats.org/drawingml/2006/wordprocessingDrawing" xmlns:w10="urn:schemas-microsoft-com:office:word" xmlns:w="http://schemas.openxmlformats.org/wordprocessingml/2006/main" xmlns:w14="http://schemas.microsoft.com/office/word/2010/wordml" xmlns:w15="http://schemas.microsoft.com/office/word/2012/wordml" xmlns:w16cex="http://schemas.microsoft.com/office/word/2018/wordml/cex" xmlns:w16cid="http://schemas.microsoft.com/office/word/2016/wordml/cid" xmlns:w16="http://schemas.microsoft.com/office/word/2018/wordml" xmlns:w16du="http://schemas.microsoft.com/office/word/2023/wordml/word16du" xmlns:w16sdtdh="http://schemas.microsoft.com/office/word/2020/wordml/sdtdatahash" xmlns:w16se="http://schemas.microsoft.com/office/word/2015/wordml/symex" xmlns:wpg="http://schemas.microsoft.com/office/word/2010/wordprocessingGroup" xmlns:wpi="http://schemas.microsoft.com/office/word/2010/wordprocessingInk" xmlns:wne="http://schemas.microsoft.com/office/word/2006/wordml" xmlns:wps="http://schemas.microsoft.com/office/word/2010/wordprocessingShape" mc:Ignorable="w14 w15 w16se w16cid w16 w16cex w16sdtdh w16du wp14">
-  <w:abstractNum w:abstractNumId="0" w15:restartNumberingAfterBreak="0">
+<w:numbering xmlns:aink="http://schemas.microsoft.com/office/drawing/2016/ink" xmlns:am3d="http://schemas.microsoft.com/office/drawing/2017/model3d" xmlns:cx="http://schemas.microsoft.com/office/drawing/2014/chartex" xmlns:cx1="http://schemas.microsoft.com/office/drawing/2015/9/8/chartex" xmlns:cx2="http://schemas.microsoft.com/office/drawing/2015/10/21/chartex" xmlns:cx3="http://schemas.microsoft.com/office/drawing/2016/5/9/chartex" xmlns:cx4="http://schemas.microsoft.com/office/drawing/2016/5/10/chartex" xmlns:cx5="http://schemas.microsoft.com/office/drawing/2016/5/11/chartex" xmlns:cx6="http://schemas.microsoft.com/office/drawing/2016/5/12/chartex" xmlns:cx7="http://schemas.microsoft.com/office/drawing/2016/5/13/chartex" xmlns:cx8="http://schemas.microsoft.com/office/drawing/2016/5/14/chartex" xmlns:m="http://schemas.openxmlformats.org/officeDocument/2006/math" xmlns:mc="http://schemas.openxmlformats.org/markup-compatibility/2006" xmlns:o="urn:schemas-microsoft-com:office:office" xmlns:oel="http://schemas.microsoft.com/office/2019/extlst" xmlns:r="http://schemas.openxmlformats.org/officeDocument/2006/relationships" xmlns:v="urn:schemas-microsoft-com:vml" xmlns:w="http://schemas.openxmlformats.org/wordprocessingml/2006/main" xmlns:w10="urn:schemas-microsoft-com:office:word" xmlns:w14="http://schemas.microsoft.com/office/word/2010/wordml" xmlns:w15="http://schemas.microsoft.com/office/word/2012/wordml" xmlns:w16="http://schemas.microsoft.com/office/word/2018/wordml" xmlns:w16cex="http://schemas.microsoft.com/office/word/2018/wordml/cex" xmlns:w16cid="http://schemas.microsoft.com/office/word/2016/wordml/cid" xmlns:w16du="http://schemas.microsoft.com/office/word/2023/wordml/word16du" xmlns:w16sdtdh="http://schemas.microsoft.com/office/word/2020/wordml/sdtdatahash" xmlns:w16se="http://schemas.microsoft.com/office/word/2015/wordml/symex" xmlns:wne="http://schemas.microsoft.com/office/word/2006/wordml" xmlns:wp="http://schemas.openxmlformats.org/drawingml/2006/wordprocessingDrawing" xmlns:wp14="http://schemas.microsoft.com/office/word/2010/wordprocessingDrawing" xmlns:wpc="http://schemas.microsoft.com/office/word/2010/wordprocessingCanvas" xmlns:wpg="http://schemas.microsoft.com/office/word/2010/wordprocessingGroup" xmlns:wpi="http://schemas.microsoft.com/office/word/2010/wordprocessingInk" xmlns:wps="http://schemas.microsoft.com/office/word/2010/wordprocessingShape" mc:Ignorable="w14 w15 w16se w16cid w16 w16cex w16sdtdh w16du wp14">
+  <w:abstractNum w15:restartNumberingAfterBreak="0" w:abstractNumId="0">
     <w:nsid w:val="170CD2DE"/>
     <w:multiLevelType w:val="multilevel"/>
     <w:tmpl w:val="0A3A9600"/>
@@ -1364,9 +1275,9 @@
       <w:lvlJc w:val="left"/>
       <w:pPr>
         <w:tabs>
-          <w:tab w:val="num" w:pos="0"/>
+          <w:tab w:pos="0" w:val="num"/>
         </w:tabs>
-        <w:ind w:left="480" w:hanging="480"/>
+        <w:ind w:hanging="480" w:left="480"/>
       </w:pPr>
     </w:lvl>
     <w:lvl w:ilvl="1">
@@ -1375,9 +1286,9 @@
       <w:lvlJc w:val="left"/>
       <w:pPr>
         <w:tabs>
-          <w:tab w:val="num" w:pos="720"/>
+          <w:tab w:pos="720" w:val="num"/>
         </w:tabs>
-        <w:ind w:left="1200" w:hanging="480"/>
+        <w:ind w:hanging="480" w:left="1200"/>
       </w:pPr>
     </w:lvl>
     <w:lvl w:ilvl="2">
@@ -1386,9 +1297,9 @@
       <w:lvlJc w:val="left"/>
       <w:pPr>
         <w:tabs>
-          <w:tab w:val="num" w:pos="1440"/>
+          <w:tab w:pos="1440" w:val="num"/>
         </w:tabs>
-        <w:ind w:left="1920" w:hanging="480"/>
+        <w:ind w:hanging="480" w:left="1920"/>
       </w:pPr>
     </w:lvl>
     <w:lvl w:ilvl="3">
@@ -1397,9 +1308,9 @@
       <w:lvlJc w:val="left"/>
       <w:pPr>
         <w:tabs>
-          <w:tab w:val="num" w:pos="2160"/>
+          <w:tab w:pos="2160" w:val="num"/>
         </w:tabs>
-        <w:ind w:left="2640" w:hanging="480"/>
+        <w:ind w:hanging="480" w:left="2640"/>
       </w:pPr>
     </w:lvl>
     <w:lvl w:ilvl="4">
@@ -1408,9 +1319,9 @@
       <w:lvlJc w:val="left"/>
       <w:pPr>
         <w:tabs>
-          <w:tab w:val="num" w:pos="2880"/>
+          <w:tab w:pos="2880" w:val="num"/>
         </w:tabs>
-        <w:ind w:left="3360" w:hanging="480"/>
+        <w:ind w:hanging="480" w:left="3360"/>
       </w:pPr>
     </w:lvl>
     <w:lvl w:ilvl="5">
@@ -1419,9 +1330,9 @@
       <w:lvlJc w:val="left"/>
       <w:pPr>
         <w:tabs>
-          <w:tab w:val="num" w:pos="3600"/>
+          <w:tab w:pos="3600" w:val="num"/>
         </w:tabs>
-        <w:ind w:left="4080" w:hanging="480"/>
+        <w:ind w:hanging="480" w:left="4080"/>
       </w:pPr>
     </w:lvl>
     <w:lvl w:ilvl="6">
@@ -1430,9 +1341,9 @@
       <w:lvlJc w:val="left"/>
       <w:pPr>
         <w:tabs>
-          <w:tab w:val="num" w:pos="4320"/>
+          <w:tab w:pos="4320" w:val="num"/>
         </w:tabs>
-        <w:ind w:left="4800" w:hanging="480"/>
+        <w:ind w:hanging="480" w:left="4800"/>
       </w:pPr>
     </w:lvl>
     <w:lvl w:ilvl="7">
@@ -1441,9 +1352,9 @@
       <w:lvlJc w:val="left"/>
       <w:pPr>
         <w:tabs>
-          <w:tab w:val="num" w:pos="5040"/>
+          <w:tab w:pos="5040" w:val="num"/>
         </w:tabs>
-        <w:ind w:left="5520" w:hanging="480"/>
+        <w:ind w:hanging="480" w:left="5520"/>
       </w:pPr>
     </w:lvl>
     <w:lvl w:ilvl="8">
@@ -1452,24 +1363,21 @@
       <w:lvlJc w:val="left"/>
       <w:pPr>
         <w:tabs>
-          <w:tab w:val="num" w:pos="5760"/>
+          <w:tab w:pos="5760" w:val="num"/>
         </w:tabs>
-        <w:ind w:left="6240" w:hanging="480"/>
+        <w:ind w:hanging="480" w:left="6240"/>
       </w:pPr>
     </w:lvl>
   </w:abstractNum>
   <w:abstractNum w:abstractNumId="990">
-    <w:nsid w:val="2c1ae401"/>
+    <w:nsid w:val="0000A990"/>
     <w:multiLevelType w:val="multilevel"/>
     <w:lvl w:ilvl="0">
       <w:numFmt w:val="bullet"/>
       <w:lvlText w:val=" "/>
       <w:lvlJc w:val="left"/>
       <w:pPr>
-        <w:tabs>
-          <w:tab w:val="num" w:pos="0"/>
-        </w:tabs>
-        <w:ind w:left="480" w:hanging="480"/>
+        <w:ind w:left="720" w:hanging="360"/>
       </w:pPr>
     </w:lvl>
     <w:lvl w:ilvl="1">
@@ -1477,10 +1385,7 @@
       <w:lvlText w:val=" "/>
       <w:lvlJc w:val="left"/>
       <w:pPr>
-        <w:tabs>
-          <w:tab w:val="num" w:pos="720"/>
-        </w:tabs>
-        <w:ind w:left="1200" w:hanging="480"/>
+        <w:ind w:left="1440" w:hanging="360"/>
       </w:pPr>
     </w:lvl>
     <w:lvl w:ilvl="2">
@@ -1488,10 +1393,7 @@
       <w:lvlText w:val=" "/>
       <w:lvlJc w:val="left"/>
       <w:pPr>
-        <w:tabs>
-          <w:tab w:val="num" w:pos="1440"/>
-        </w:tabs>
-        <w:ind w:left="1920" w:hanging="480"/>
+        <w:ind w:left="2160" w:hanging="360"/>
       </w:pPr>
     </w:lvl>
     <w:lvl w:ilvl="3">
@@ -1499,10 +1401,7 @@
       <w:lvlText w:val=" "/>
       <w:lvlJc w:val="left"/>
       <w:pPr>
-        <w:tabs>
-          <w:tab w:val="num" w:pos="2160"/>
-        </w:tabs>
-        <w:ind w:left="2640" w:hanging="480"/>
+        <w:ind w:left="2880" w:hanging="360"/>
       </w:pPr>
     </w:lvl>
     <w:lvl w:ilvl="4">
@@ -1510,10 +1409,7 @@
       <w:lvlText w:val=" "/>
       <w:lvlJc w:val="left"/>
       <w:pPr>
-        <w:tabs>
-          <w:tab w:val="num" w:pos="2880"/>
-        </w:tabs>
-        <w:ind w:left="3360" w:hanging="480"/>
+        <w:ind w:left="3600" w:hanging="360"/>
       </w:pPr>
     </w:lvl>
     <w:lvl w:ilvl="5">
@@ -1521,10 +1417,7 @@
       <w:lvlText w:val=" "/>
       <w:lvlJc w:val="left"/>
       <w:pPr>
-        <w:tabs>
-          <w:tab w:val="num" w:pos="3600"/>
-        </w:tabs>
-        <w:ind w:left="4080" w:hanging="480"/>
+        <w:ind w:left="4320" w:hanging="360"/>
       </w:pPr>
     </w:lvl>
     <w:lvl w:ilvl="6">
@@ -1532,10 +1425,7 @@
       <w:lvlText w:val=" "/>
       <w:lvlJc w:val="left"/>
       <w:pPr>
-        <w:tabs>
-          <w:tab w:val="num" w:pos="4320"/>
-        </w:tabs>
-        <w:ind w:left="4800" w:hanging="480"/>
+        <w:ind w:left="5040" w:hanging="360"/>
       </w:pPr>
     </w:lvl>
     <w:lvl w:ilvl="7">
@@ -1543,10 +1433,7 @@
       <w:lvlText w:val=" "/>
       <w:lvlJc w:val="left"/>
       <w:pPr>
-        <w:tabs>
-          <w:tab w:val="num" w:pos="5040"/>
-        </w:tabs>
-        <w:ind w:left="5520" w:hanging="480"/>
+        <w:ind w:left="5760" w:hanging="360"/>
       </w:pPr>
     </w:lvl>
     <w:lvl w:ilvl="8">
@@ -1554,14 +1441,11 @@
       <w:lvlText w:val=" "/>
       <w:lvlJc w:val="left"/>
       <w:pPr>
-        <w:tabs>
-          <w:tab w:val="num" w:pos="5760"/>
-        </w:tabs>
-        <w:ind w:left="6240" w:hanging="480"/>
+        <w:ind w:left="6480" w:hanging="360"/>
       </w:pPr>
     </w:lvl>
   </w:abstractNum>
-  <w:num w:numId="1" w16cid:durableId="1626231186">
+  <w:num w16cid:durableId="1626231186" w:numId="1">
     <w:abstractNumId w:val="0"/>
   </w:num>
   <w:num w:numId="1000">
@@ -1571,14 +1455,14 @@
 </file>
 
 <file path=word/styles.xml><?xml version="1.0" encoding="utf-8"?>
-<w:styles xmlns:mc="http://schemas.openxmlformats.org/markup-compatibility/2006" xmlns:r="http://schemas.openxmlformats.org/officeDocument/2006/relationships" xmlns:w="http://schemas.openxmlformats.org/wordprocessingml/2006/main" xmlns:w14="http://schemas.microsoft.com/office/word/2010/wordml" xmlns:w15="http://schemas.microsoft.com/office/word/2012/wordml" xmlns:w16cex="http://schemas.microsoft.com/office/word/2018/wordml/cex" xmlns:w16cid="http://schemas.microsoft.com/office/word/2016/wordml/cid" xmlns:w16="http://schemas.microsoft.com/office/word/2018/wordml" xmlns:w16du="http://schemas.microsoft.com/office/word/2023/wordml/word16du" xmlns:w16sdtdh="http://schemas.microsoft.com/office/word/2020/wordml/sdtdatahash" xmlns:w16se="http://schemas.microsoft.com/office/word/2015/wordml/symex" mc:Ignorable="w14 w15 w16se w16cid w16 w16cex w16sdtdh w16du">
+<w:styles xmlns:mc="http://schemas.openxmlformats.org/markup-compatibility/2006" xmlns:r="http://schemas.openxmlformats.org/officeDocument/2006/relationships" xmlns:w="http://schemas.openxmlformats.org/wordprocessingml/2006/main" xmlns:w14="http://schemas.microsoft.com/office/word/2010/wordml" xmlns:w15="http://schemas.microsoft.com/office/word/2012/wordml" xmlns:w16="http://schemas.microsoft.com/office/word/2018/wordml" xmlns:w16cex="http://schemas.microsoft.com/office/word/2018/wordml/cex" xmlns:w16cid="http://schemas.microsoft.com/office/word/2016/wordml/cid" xmlns:w16du="http://schemas.microsoft.com/office/word/2023/wordml/word16du" xmlns:w16sdtdh="http://schemas.microsoft.com/office/word/2020/wordml/sdtdatahash" xmlns:w16se="http://schemas.microsoft.com/office/word/2015/wordml/symex" mc:Ignorable="w14 w15 w16se w16cid w16 w16cex w16sdtdh w16du">
   <w:docDefaults>
     <w:rPrDefault>
       <w:rPr>
-        <w:rFonts w:asciiTheme="minorHAnsi" w:eastAsiaTheme="minorEastAsia" w:hAnsiTheme="minorHAnsi" w:cstheme="minorBidi"/>
+        <w:rFonts w:asciiTheme="minorHAnsi" w:cstheme="minorBidi" w:eastAsiaTheme="minorEastAsia" w:hAnsiTheme="minorHAnsi"/>
         <w:sz w:val="21"/>
         <w:szCs w:val="21"/>
-        <w:lang w:val="en-GB" w:eastAsia="en-US" w:bidi="ar-SA"/>
+        <w:lang w:bidi="ar-SA" w:eastAsia="en-US" w:val="en-GB"/>
       </w:rPr>
     </w:rPrDefault>
     <w:pPrDefault>
@@ -1587,13 +1471,13 @@
       </w:pPr>
     </w:pPrDefault>
   </w:docDefaults>
-  <w:latentStyles w:defLockedState="0" w:defUIPriority="0" w:defSemiHidden="0" w:defUnhideWhenUsed="0" w:defQFormat="0" w:count="376">
+  <w:latentStyles w:count="376" w:defLockedState="0" w:defQFormat="0" w:defSemiHidden="0" w:defUIPriority="0" w:defUnhideWhenUsed="0">
     <w:lsdException w:name="Normal" w:qFormat="1"/>
     <w:lsdException w:name="heading 1" w:qFormat="1"/>
     <w:lsdException w:name="heading 2" w:qFormat="1"/>
     <w:lsdException w:name="heading 3" w:qFormat="1"/>
     <w:lsdException w:name="heading 4" w:qFormat="1"/>
-    <w:lsdException w:name="heading 5" w:semiHidden="1" w:unhideWhenUsed="1" w:qFormat="1"/>
+    <w:lsdException w:name="heading 5" w:qFormat="1" w:semiHidden="1" w:unhideWhenUsed="1"/>
     <w:lsdException w:name="heading 6" w:qFormat="1"/>
     <w:lsdException w:name="heading 7" w:qFormat="1"/>
     <w:lsdException w:name="heading 8" w:qFormat="1"/>
@@ -1621,7 +1505,7 @@
     <w:lsdException w:name="header" w:semiHidden="1" w:unhideWhenUsed="1"/>
     <w:lsdException w:name="footer" w:semiHidden="1" w:unhideWhenUsed="1"/>
     <w:lsdException w:name="index heading" w:semiHidden="1" w:unhideWhenUsed="1"/>
-    <w:lsdException w:name="caption" w:semiHidden="1" w:uiPriority="35" w:unhideWhenUsed="1" w:qFormat="1"/>
+    <w:lsdException w:name="caption" w:qFormat="1" w:semiHidden="1" w:uiPriority="35" w:unhideWhenUsed="1"/>
     <w:lsdException w:name="table of figures" w:semiHidden="1" w:unhideWhenUsed="1"/>
     <w:lsdException w:name="envelope address" w:semiHidden="1" w:unhideWhenUsed="1"/>
     <w:lsdException w:name="envelope return" w:semiHidden="1" w:unhideWhenUsed="1"/>
@@ -1646,7 +1530,7 @@
     <w:lsdException w:name="List Number 3" w:semiHidden="1" w:unhideWhenUsed="1"/>
     <w:lsdException w:name="List Number 4" w:semiHidden="1" w:unhideWhenUsed="1"/>
     <w:lsdException w:name="List Number 5" w:semiHidden="1" w:unhideWhenUsed="1"/>
-    <w:lsdException w:name="Title" w:uiPriority="10" w:qFormat="1"/>
+    <w:lsdException w:name="Title" w:qFormat="1" w:uiPriority="10"/>
     <w:lsdException w:name="Closing" w:semiHidden="1" w:unhideWhenUsed="1"/>
     <w:lsdException w:name="Signature" w:semiHidden="1" w:unhideWhenUsed="1"/>
     <w:lsdException w:name="Default Paragraph Font" w:semiHidden="1" w:unhideWhenUsed="1"/>
@@ -1658,7 +1542,7 @@
     <w:lsdException w:name="List Continue 4" w:semiHidden="1" w:unhideWhenUsed="1"/>
     <w:lsdException w:name="List Continue 5" w:semiHidden="1" w:unhideWhenUsed="1"/>
     <w:lsdException w:name="Message Header" w:semiHidden="1" w:unhideWhenUsed="1"/>
-    <w:lsdException w:name="Subtitle" w:uiPriority="11" w:qFormat="1"/>
+    <w:lsdException w:name="Subtitle" w:qFormat="1" w:uiPriority="11"/>
     <w:lsdException w:name="Salutation" w:semiHidden="1" w:unhideWhenUsed="1"/>
     <w:lsdException w:name="Date" w:semiHidden="1" w:unhideWhenUsed="1"/>
     <w:lsdException w:name="Body Text First Indent" w:semiHidden="1" w:unhideWhenUsed="1"/>
@@ -1667,8 +1551,8 @@
     <w:lsdException w:name="Block Text" w:semiHidden="1" w:unhideWhenUsed="1"/>
     <w:lsdException w:name="Hyperlink" w:semiHidden="1" w:unhideWhenUsed="1"/>
     <w:lsdException w:name="FollowedHyperlink" w:semiHidden="1" w:unhideWhenUsed="1"/>
-    <w:lsdException w:name="Strong" w:uiPriority="22" w:qFormat="1"/>
-    <w:lsdException w:name="Emphasis" w:uiPriority="20" w:qFormat="1"/>
+    <w:lsdException w:name="Strong" w:qFormat="1" w:uiPriority="22"/>
+    <w:lsdException w:name="Emphasis" w:qFormat="1" w:uiPriority="20"/>
     <w:lsdException w:name="Document Map" w:semiHidden="1" w:unhideWhenUsed="1"/>
     <w:lsdException w:name="Plain Text" w:semiHidden="1" w:unhideWhenUsed="1"/>
     <w:lsdException w:name="E-mail Signature" w:semiHidden="1" w:unhideWhenUsed="1"/>
@@ -1736,7 +1620,7 @@
     <w:lsdException w:name="Balloon Text" w:semiHidden="1" w:unhideWhenUsed="1"/>
     <w:lsdException w:name="Table Theme" w:semiHidden="1" w:unhideWhenUsed="1"/>
     <w:lsdException w:name="Placeholder Text" w:semiHidden="1"/>
-    <w:lsdException w:name="No Spacing" w:uiPriority="1" w:qFormat="1"/>
+    <w:lsdException w:name="No Spacing" w:qFormat="1" w:uiPriority="1"/>
     <w:lsdException w:name="Light Shading"/>
     <w:lsdException w:name="Light List"/>
     <w:lsdException w:name="Light Grid"/>
@@ -1758,9 +1642,9 @@
     <w:lsdException w:name="Medium Shading 2 Accent 1"/>
     <w:lsdException w:name="Medium List 1 Accent 1"/>
     <w:lsdException w:name="Revision" w:semiHidden="1"/>
-    <w:lsdException w:name="List Paragraph" w:uiPriority="34" w:qFormat="1"/>
-    <w:lsdException w:name="Quote" w:uiPriority="29" w:qFormat="1"/>
-    <w:lsdException w:name="Intense Quote" w:uiPriority="30" w:qFormat="1"/>
+    <w:lsdException w:name="List Paragraph" w:qFormat="1" w:uiPriority="34"/>
+    <w:lsdException w:name="Quote" w:qFormat="1" w:uiPriority="29"/>
+    <w:lsdException w:name="Intense Quote" w:qFormat="1" w:uiPriority="30"/>
     <w:lsdException w:name="Medium List 2 Accent 1"/>
     <w:lsdException w:name="Medium Grid 1 Accent 1"/>
     <w:lsdException w:name="Medium Grid 2 Accent 1"/>
@@ -1839,13 +1723,13 @@
     <w:lsdException w:name="Colorful Shading Accent 6"/>
     <w:lsdException w:name="Colorful List Accent 6"/>
     <w:lsdException w:name="Colorful Grid Accent 6"/>
-    <w:lsdException w:name="Subtle Emphasis" w:uiPriority="19" w:qFormat="1"/>
-    <w:lsdException w:name="Intense Emphasis" w:uiPriority="21" w:qFormat="1"/>
-    <w:lsdException w:name="Subtle Reference" w:uiPriority="31" w:qFormat="1"/>
-    <w:lsdException w:name="Intense Reference" w:uiPriority="32" w:qFormat="1"/>
-    <w:lsdException w:name="Book Title" w:uiPriority="33" w:qFormat="1"/>
+    <w:lsdException w:name="Subtle Emphasis" w:qFormat="1" w:uiPriority="19"/>
+    <w:lsdException w:name="Intense Emphasis" w:qFormat="1" w:uiPriority="21"/>
+    <w:lsdException w:name="Subtle Reference" w:qFormat="1" w:uiPriority="31"/>
+    <w:lsdException w:name="Intense Reference" w:qFormat="1" w:uiPriority="32"/>
+    <w:lsdException w:name="Book Title" w:qFormat="1" w:uiPriority="33"/>
     <w:lsdException w:name="Bibliography" w:semiHidden="1" w:unhideWhenUsed="1"/>
-    <w:lsdException w:name="TOC Heading" w:semiHidden="1" w:unhideWhenUsed="1" w:qFormat="1"/>
+    <w:lsdException w:name="TOC Heading" w:qFormat="1" w:semiHidden="1" w:unhideWhenUsed="1"/>
     <w:lsdException w:name="Grid Table 4" w:uiPriority="49"/>
     <w:lsdException w:name="Grid Table 5 Dark" w:uiPriority="50"/>
     <w:lsdException w:name="Grid Table 6 Colorful" w:uiPriority="51"/>
@@ -1947,12 +1831,12 @@
     <w:lsdException w:name="Unresolved Mention" w:semiHidden="1" w:uiPriority="99" w:unhideWhenUsed="1"/>
     <w:lsdException w:name="Smart Link" w:semiHidden="1" w:uiPriority="99" w:unhideWhenUsed="1"/>
   </w:latentStyles>
-  <w:style w:type="paragraph" w:default="1" w:styleId="Normal">
+  <w:style w:default="1" w:styleId="Normal" w:type="paragraph">
     <w:name w:val="Normal"/>
     <w:qFormat/>
     <w:rsid w:val="00A11A05"/>
   </w:style>
-  <w:style w:type="paragraph" w:styleId="Heading1">
+  <w:style w:styleId="Heading1" w:type="paragraph">
     <w:name w:val="heading 1"/>
     <w:basedOn w:val="Normal"/>
     <w:next w:val="Normal"/>
@@ -1963,18 +1847,18 @@
     <w:pPr>
       <w:keepNext/>
       <w:keepLines/>
-      <w:spacing w:before="320" w:after="80" w:line="240" w:lineRule="auto"/>
+      <w:spacing w:after="80" w:before="320" w:line="240" w:lineRule="auto"/>
       <w:jc w:val="center"/>
       <w:outlineLvl w:val="0"/>
     </w:pPr>
     <w:rPr>
-      <w:rFonts w:asciiTheme="majorHAnsi" w:eastAsiaTheme="majorEastAsia" w:hAnsiTheme="majorHAnsi" w:cstheme="majorBidi"/>
-      <w:color w:val="7C9163" w:themeColor="accent1" w:themeShade="BF"/>
+      <w:rFonts w:asciiTheme="majorHAnsi" w:cstheme="majorBidi" w:eastAsiaTheme="majorEastAsia" w:hAnsiTheme="majorHAnsi"/>
+      <w:color w:themeColor="accent1" w:themeShade="BF" w:val="7C9163"/>
       <w:sz w:val="40"/>
       <w:szCs w:val="40"/>
     </w:rPr>
   </w:style>
-  <w:style w:type="paragraph" w:styleId="Heading2">
+  <w:style w:styleId="Heading2" w:type="paragraph">
     <w:name w:val="heading 2"/>
     <w:basedOn w:val="Normal"/>
     <w:next w:val="Normal"/>
@@ -1986,17 +1870,17 @@
     <w:pPr>
       <w:keepNext/>
       <w:keepLines/>
-      <w:spacing w:before="160" w:after="40" w:line="240" w:lineRule="auto"/>
+      <w:spacing w:after="40" w:before="160" w:line="240" w:lineRule="auto"/>
       <w:jc w:val="center"/>
       <w:outlineLvl w:val="1"/>
     </w:pPr>
     <w:rPr>
-      <w:rFonts w:asciiTheme="majorHAnsi" w:eastAsiaTheme="majorEastAsia" w:hAnsiTheme="majorHAnsi" w:cstheme="majorBidi"/>
+      <w:rFonts w:asciiTheme="majorHAnsi" w:cstheme="majorBidi" w:eastAsiaTheme="majorEastAsia" w:hAnsiTheme="majorHAnsi"/>
       <w:sz w:val="32"/>
       <w:szCs w:val="32"/>
     </w:rPr>
   </w:style>
-  <w:style w:type="paragraph" w:styleId="Heading3">
+  <w:style w:styleId="Heading3" w:type="paragraph">
     <w:name w:val="heading 3"/>
     <w:basedOn w:val="Normal"/>
     <w:next w:val="Normal"/>
@@ -2008,16 +1892,16 @@
     <w:pPr>
       <w:keepNext/>
       <w:keepLines/>
-      <w:spacing w:before="160" w:after="0" w:line="240" w:lineRule="auto"/>
+      <w:spacing w:after="0" w:before="160" w:line="240" w:lineRule="auto"/>
       <w:outlineLvl w:val="2"/>
     </w:pPr>
     <w:rPr>
-      <w:rFonts w:asciiTheme="majorHAnsi" w:eastAsiaTheme="majorEastAsia" w:hAnsiTheme="majorHAnsi" w:cstheme="majorBidi"/>
+      <w:rFonts w:asciiTheme="majorHAnsi" w:cstheme="majorBidi" w:eastAsiaTheme="majorEastAsia" w:hAnsiTheme="majorHAnsi"/>
       <w:sz w:val="32"/>
       <w:szCs w:val="32"/>
     </w:rPr>
   </w:style>
-  <w:style w:type="paragraph" w:styleId="Heading4">
+  <w:style w:styleId="Heading4" w:type="paragraph">
     <w:name w:val="heading 4"/>
     <w:basedOn w:val="Normal"/>
     <w:next w:val="Normal"/>
@@ -2029,18 +1913,18 @@
     <w:pPr>
       <w:keepNext/>
       <w:keepLines/>
-      <w:spacing w:before="80" w:after="0"/>
+      <w:spacing w:after="0" w:before="80"/>
       <w:outlineLvl w:val="3"/>
     </w:pPr>
     <w:rPr>
-      <w:rFonts w:asciiTheme="majorHAnsi" w:eastAsiaTheme="majorEastAsia" w:hAnsiTheme="majorHAnsi" w:cstheme="majorBidi"/>
+      <w:rFonts w:asciiTheme="majorHAnsi" w:cstheme="majorBidi" w:eastAsiaTheme="majorEastAsia" w:hAnsiTheme="majorHAnsi"/>
       <w:i/>
       <w:iCs/>
       <w:sz w:val="30"/>
       <w:szCs w:val="30"/>
     </w:rPr>
   </w:style>
-  <w:style w:type="paragraph" w:styleId="Heading5">
+  <w:style w:styleId="Heading5" w:type="paragraph">
     <w:name w:val="heading 5"/>
     <w:basedOn w:val="Normal"/>
     <w:next w:val="Normal"/>
@@ -2052,16 +1936,16 @@
     <w:pPr>
       <w:keepNext/>
       <w:keepLines/>
-      <w:spacing w:before="40" w:after="0"/>
+      <w:spacing w:after="0" w:before="40"/>
       <w:outlineLvl w:val="4"/>
     </w:pPr>
     <w:rPr>
-      <w:rFonts w:asciiTheme="majorHAnsi" w:eastAsiaTheme="majorEastAsia" w:hAnsiTheme="majorHAnsi" w:cstheme="majorBidi"/>
+      <w:rFonts w:asciiTheme="majorHAnsi" w:cstheme="majorBidi" w:eastAsiaTheme="majorEastAsia" w:hAnsiTheme="majorHAnsi"/>
       <w:sz w:val="28"/>
       <w:szCs w:val="28"/>
     </w:rPr>
   </w:style>
-  <w:style w:type="paragraph" w:styleId="Heading6">
+  <w:style w:styleId="Heading6" w:type="paragraph">
     <w:name w:val="heading 6"/>
     <w:basedOn w:val="Normal"/>
     <w:next w:val="Normal"/>
@@ -2073,18 +1957,18 @@
     <w:pPr>
       <w:keepNext/>
       <w:keepLines/>
-      <w:spacing w:before="40" w:after="0"/>
+      <w:spacing w:after="0" w:before="40"/>
       <w:outlineLvl w:val="5"/>
     </w:pPr>
     <w:rPr>
-      <w:rFonts w:asciiTheme="majorHAnsi" w:eastAsiaTheme="majorEastAsia" w:hAnsiTheme="majorHAnsi" w:cstheme="majorBidi"/>
+      <w:rFonts w:asciiTheme="majorHAnsi" w:cstheme="majorBidi" w:eastAsiaTheme="majorEastAsia" w:hAnsiTheme="majorHAnsi"/>
       <w:i/>
       <w:iCs/>
       <w:sz w:val="26"/>
       <w:szCs w:val="26"/>
     </w:rPr>
   </w:style>
-  <w:style w:type="paragraph" w:styleId="Heading7">
+  <w:style w:styleId="Heading7" w:type="paragraph">
     <w:name w:val="heading 7"/>
     <w:basedOn w:val="Normal"/>
     <w:next w:val="Normal"/>
@@ -2096,16 +1980,16 @@
     <w:pPr>
       <w:keepNext/>
       <w:keepLines/>
-      <w:spacing w:before="40" w:after="0"/>
+      <w:spacing w:after="0" w:before="40"/>
       <w:outlineLvl w:val="6"/>
     </w:pPr>
     <w:rPr>
-      <w:rFonts w:asciiTheme="majorHAnsi" w:eastAsiaTheme="majorEastAsia" w:hAnsiTheme="majorHAnsi" w:cstheme="majorBidi"/>
+      <w:rFonts w:asciiTheme="majorHAnsi" w:cstheme="majorBidi" w:eastAsiaTheme="majorEastAsia" w:hAnsiTheme="majorHAnsi"/>
       <w:sz w:val="24"/>
       <w:szCs w:val="24"/>
     </w:rPr>
   </w:style>
-  <w:style w:type="paragraph" w:styleId="Heading8">
+  <w:style w:styleId="Heading8" w:type="paragraph">
     <w:name w:val="heading 8"/>
     <w:basedOn w:val="Normal"/>
     <w:next w:val="Normal"/>
@@ -2117,18 +2001,18 @@
     <w:pPr>
       <w:keepNext/>
       <w:keepLines/>
-      <w:spacing w:before="40" w:after="0"/>
+      <w:spacing w:after="0" w:before="40"/>
       <w:outlineLvl w:val="7"/>
     </w:pPr>
     <w:rPr>
-      <w:rFonts w:asciiTheme="majorHAnsi" w:eastAsiaTheme="majorEastAsia" w:hAnsiTheme="majorHAnsi" w:cstheme="majorBidi"/>
+      <w:rFonts w:asciiTheme="majorHAnsi" w:cstheme="majorBidi" w:eastAsiaTheme="majorEastAsia" w:hAnsiTheme="majorHAnsi"/>
       <w:i/>
       <w:iCs/>
       <w:sz w:val="22"/>
       <w:szCs w:val="22"/>
     </w:rPr>
   </w:style>
-  <w:style w:type="paragraph" w:styleId="Heading9">
+  <w:style w:styleId="Heading9" w:type="paragraph">
     <w:name w:val="heading 9"/>
     <w:basedOn w:val="Normal"/>
     <w:next w:val="Normal"/>
@@ -2140,7 +2024,7 @@
     <w:pPr>
       <w:keepNext/>
       <w:keepLines/>
-      <w:spacing w:before="40" w:after="0"/>
+      <w:spacing w:after="0" w:before="40"/>
       <w:outlineLvl w:val="8"/>
     </w:pPr>
     <w:rPr>
@@ -2150,54 +2034,54 @@
       <w:iCs/>
     </w:rPr>
   </w:style>
-  <w:style w:type="character" w:default="1" w:styleId="DefaultParagraphFont">
+  <w:style w:default="1" w:styleId="DefaultParagraphFont" w:type="character">
     <w:name w:val="Default Paragraph Font"/>
     <w:uiPriority w:val="1"/>
     <w:semiHidden/>
     <w:unhideWhenUsed/>
   </w:style>
-  <w:style w:type="table" w:default="1" w:styleId="TableNormal">
+  <w:style w:default="1" w:styleId="TableNormal" w:type="table">
     <w:name w:val="Normal Table"/>
     <w:uiPriority w:val="99"/>
     <w:semiHidden/>
     <w:unhideWhenUsed/>
     <w:tblPr>
-      <w:tblInd w:w="0" w:type="dxa"/>
+      <w:tblInd w:type="dxa" w:w="0"/>
       <w:tblCellMar>
-        <w:top w:w="0" w:type="dxa"/>
-        <w:left w:w="108" w:type="dxa"/>
-        <w:bottom w:w="0" w:type="dxa"/>
-        <w:right w:w="108" w:type="dxa"/>
+        <w:top w:type="dxa" w:w="0"/>
+        <w:left w:type="dxa" w:w="108"/>
+        <w:bottom w:type="dxa" w:w="0"/>
+        <w:right w:type="dxa" w:w="108"/>
       </w:tblCellMar>
     </w:tblPr>
   </w:style>
-  <w:style w:type="numbering" w:default="1" w:styleId="NoList">
+  <w:style w:default="1" w:styleId="NoList" w:type="numbering">
     <w:name w:val="No List"/>
     <w:uiPriority w:val="99"/>
     <w:semiHidden/>
     <w:unhideWhenUsed/>
   </w:style>
-  <w:style w:type="paragraph" w:styleId="BodyText">
+  <w:style w:styleId="BodyText" w:type="paragraph">
     <w:name w:val="Body Text"/>
     <w:basedOn w:val="Normal"/>
     <w:rsid w:val="00A11A05"/>
     <w:pPr>
-      <w:spacing w:before="180" w:after="180"/>
+      <w:spacing w:after="180" w:before="180"/>
     </w:pPr>
   </w:style>
-  <w:style w:type="paragraph" w:customStyle="1" w:styleId="FirstParagraph">
+  <w:style w:customStyle="1" w:styleId="FirstParagraph" w:type="paragraph">
     <w:name w:val="First Paragraph"/>
     <w:basedOn w:val="BodyText"/>
     <w:next w:val="BodyText"/>
   </w:style>
-  <w:style w:type="paragraph" w:customStyle="1" w:styleId="Compact">
+  <w:style w:customStyle="1" w:styleId="Compact" w:type="paragraph">
     <w:name w:val="Compact"/>
     <w:basedOn w:val="BodyText"/>
     <w:pPr>
-      <w:spacing w:before="36" w:after="36"/>
+      <w:spacing w:after="36" w:before="36"/>
     </w:pPr>
   </w:style>
-  <w:style w:type="paragraph" w:styleId="Title">
+  <w:style w:styleId="Title" w:type="paragraph">
     <w:name w:val="Title"/>
     <w:basedOn w:val="Normal"/>
     <w:next w:val="Normal"/>
@@ -2207,23 +2091,23 @@
     <w:rsid w:val="0085709B"/>
     <w:pPr>
       <w:pBdr>
-        <w:top w:val="single" w:sz="6" w:space="8" w:color="E7BC29" w:themeColor="accent3"/>
-        <w:bottom w:val="single" w:sz="6" w:space="8" w:color="E7BC29" w:themeColor="accent3"/>
+        <w:top w:color="E7BC29" w:space="8" w:sz="6" w:themeColor="accent3" w:val="single"/>
+        <w:bottom w:color="E7BC29" w:space="8" w:sz="6" w:themeColor="accent3" w:val="single"/>
       </w:pBdr>
       <w:spacing w:after="400" w:line="240" w:lineRule="auto"/>
       <w:contextualSpacing/>
       <w:jc w:val="center"/>
     </w:pPr>
     <w:rPr>
-      <w:rFonts w:asciiTheme="majorHAnsi" w:eastAsiaTheme="majorEastAsia" w:hAnsiTheme="majorHAnsi" w:cstheme="majorBidi"/>
+      <w:rFonts w:asciiTheme="majorHAnsi" w:cstheme="majorBidi" w:eastAsiaTheme="majorEastAsia" w:hAnsiTheme="majorHAnsi"/>
       <w:caps/>
-      <w:color w:val="444D26" w:themeColor="text2"/>
+      <w:color w:themeColor="text2" w:val="444D26"/>
       <w:spacing w:val="30"/>
       <w:sz w:val="72"/>
       <w:szCs w:val="72"/>
     </w:rPr>
   </w:style>
-  <w:style w:type="paragraph" w:styleId="Subtitle">
+  <w:style w:styleId="Subtitle" w:type="paragraph">
     <w:name w:val="Subtitle"/>
     <w:basedOn w:val="Normal"/>
     <w:next w:val="Normal"/>
@@ -2238,12 +2122,12 @@
       <w:jc w:val="center"/>
     </w:pPr>
     <w:rPr>
-      <w:color w:val="444D26" w:themeColor="text2"/>
+      <w:color w:themeColor="text2" w:val="444D26"/>
       <w:sz w:val="28"/>
       <w:szCs w:val="28"/>
     </w:rPr>
   </w:style>
-  <w:style w:type="paragraph" w:customStyle="1" w:styleId="Author">
+  <w:style w:customStyle="1" w:styleId="Author" w:type="paragraph">
     <w:name w:val="Author"/>
     <w:next w:val="BodyText"/>
     <w:pPr>
@@ -2252,7 +2136,7 @@
       <w:jc w:val="center"/>
     </w:pPr>
   </w:style>
-  <w:style w:type="paragraph" w:styleId="Date">
+  <w:style w:styleId="Date" w:type="paragraph">
     <w:name w:val="Date"/>
     <w:next w:val="BodyText"/>
     <w:pPr>
@@ -2261,53 +2145,53 @@
       <w:jc w:val="center"/>
     </w:pPr>
   </w:style>
-  <w:style w:type="paragraph" w:customStyle="1" w:styleId="Abstract">
+  <w:style w:customStyle="1" w:styleId="Abstract" w:type="paragraph">
     <w:name w:val="Abstract"/>
     <w:basedOn w:val="Normal"/>
     <w:next w:val="BodyText"/>
     <w:pPr>
       <w:keepNext/>
       <w:keepLines/>
-      <w:spacing w:before="300" w:after="300"/>
+      <w:spacing w:after="300" w:before="300"/>
     </w:pPr>
     <w:rPr>
       <w:sz w:val="20"/>
       <w:szCs w:val="20"/>
     </w:rPr>
   </w:style>
-  <w:style w:type="paragraph" w:styleId="Bibliography">
+  <w:style w:styleId="Bibliography" w:type="paragraph">
     <w:name w:val="Bibliography"/>
     <w:basedOn w:val="Normal"/>
   </w:style>
-  <w:style w:type="paragraph" w:styleId="BlockText">
+  <w:style w:styleId="BlockText" w:type="paragraph">
     <w:name w:val="Block Text"/>
     <w:basedOn w:val="BodyText"/>
     <w:next w:val="BodyText"/>
     <w:uiPriority w:val="9"/>
     <w:unhideWhenUsed/>
     <w:pPr>
-      <w:spacing w:before="100" w:after="100"/>
+      <w:spacing w:after="100" w:before="100"/>
       <w:ind w:left="480" w:right="480"/>
     </w:pPr>
   </w:style>
-  <w:style w:type="paragraph" w:styleId="FootnoteText">
+  <w:style w:styleId="FootnoteText" w:type="paragraph">
     <w:name w:val="footnote text"/>
     <w:basedOn w:val="Normal"/>
     <w:uiPriority w:val="9"/>
     <w:unhideWhenUsed/>
   </w:style>
-  <w:style w:type="table" w:customStyle="1" w:styleId="Table">
+  <w:style w:customStyle="1" w:styleId="Table" w:type="table">
     <w:name w:val="Table"/>
     <w:semiHidden/>
     <w:unhideWhenUsed/>
     <w:qFormat/>
     <w:tblPr>
-      <w:tblInd w:w="0" w:type="dxa"/>
+      <w:tblInd w:type="dxa" w:w="0"/>
       <w:tblCellMar>
-        <w:top w:w="0" w:type="dxa"/>
-        <w:left w:w="108" w:type="dxa"/>
-        <w:bottom w:w="0" w:type="dxa"/>
-        <w:right w:w="108" w:type="dxa"/>
+        <w:top w:type="dxa" w:w="0"/>
+        <w:left w:type="dxa" w:w="108"/>
+        <w:bottom w:type="dxa" w:w="0"/>
+        <w:right w:type="dxa" w:w="108"/>
       </w:tblCellMar>
     </w:tblPr>
     <w:tblStylePr w:type="firstRow">
@@ -2319,13 +2203,13 @@
       </w:trPr>
       <w:tcPr>
         <w:tcBorders>
-          <w:bottom w:val="single" w:sz="0" w:space="0" w:color="auto"/>
+          <w:bottom w:color="auto" w:space="0" w:sz="0" w:val="single"/>
         </w:tcBorders>
         <w:vAlign w:val="bottom"/>
       </w:tcPr>
     </w:tblStylePr>
   </w:style>
-  <w:style w:type="paragraph" w:customStyle="1" w:styleId="DefinitionTerm">
+  <w:style w:customStyle="1" w:styleId="DefinitionTerm" w:type="paragraph">
     <w:name w:val="Definition Term"/>
     <w:basedOn w:val="Normal"/>
     <w:next w:val="Definition"/>
@@ -2338,11 +2222,11 @@
       <w:b/>
     </w:rPr>
   </w:style>
-  <w:style w:type="paragraph" w:customStyle="1" w:styleId="Definition">
+  <w:style w:customStyle="1" w:styleId="Definition" w:type="paragraph">
     <w:name w:val="Definition"/>
     <w:basedOn w:val="Normal"/>
   </w:style>
-  <w:style w:type="paragraph" w:styleId="Caption">
+  <w:style w:styleId="Caption" w:type="paragraph">
     <w:name w:val="caption"/>
     <w:basedOn w:val="Normal"/>
     <w:next w:val="Normal"/>
@@ -2357,34 +2241,34 @@
     <w:rPr>
       <w:b/>
       <w:bCs/>
-      <w:color w:val="404040" w:themeColor="text1" w:themeTint="BF"/>
+      <w:color w:themeColor="text1" w:themeTint="BF" w:val="404040"/>
       <w:sz w:val="16"/>
       <w:szCs w:val="16"/>
     </w:rPr>
   </w:style>
-  <w:style w:type="paragraph" w:customStyle="1" w:styleId="TableCaption">
+  <w:style w:customStyle="1" w:styleId="TableCaption" w:type="paragraph">
     <w:name w:val="Table Caption"/>
     <w:basedOn w:val="Caption"/>
     <w:pPr>
       <w:keepNext/>
     </w:pPr>
   </w:style>
-  <w:style w:type="paragraph" w:customStyle="1" w:styleId="ImageCaption">
+  <w:style w:customStyle="1" w:styleId="ImageCaption" w:type="paragraph">
     <w:name w:val="Image Caption"/>
     <w:basedOn w:val="Caption"/>
   </w:style>
-  <w:style w:type="paragraph" w:customStyle="1" w:styleId="Figure">
+  <w:style w:customStyle="1" w:styleId="Figure" w:type="paragraph">
     <w:name w:val="Figure"/>
     <w:basedOn w:val="Normal"/>
   </w:style>
-  <w:style w:type="paragraph" w:customStyle="1" w:styleId="CaptionedFigure">
+  <w:style w:customStyle="1" w:styleId="CaptionedFigure" w:type="paragraph">
     <w:name w:val="Captioned Figure"/>
     <w:basedOn w:val="Figure"/>
     <w:pPr>
       <w:keepNext/>
     </w:pPr>
   </w:style>
-  <w:style w:type="character" w:customStyle="1" w:styleId="CaptionChar">
+  <w:style w:customStyle="1" w:styleId="CaptionChar" w:type="character">
     <w:name w:val="Caption Char"/>
     <w:basedOn w:val="DefaultParagraphFont"/>
     <w:link w:val="Caption"/>
@@ -2392,47 +2276,47 @@
     <w:rPr>
       <w:b/>
       <w:bCs/>
-      <w:color w:val="404040" w:themeColor="text1" w:themeTint="BF"/>
+      <w:color w:themeColor="text1" w:themeTint="BF" w:val="404040"/>
       <w:sz w:val="16"/>
       <w:szCs w:val="16"/>
     </w:rPr>
   </w:style>
-  <w:style w:type="character" w:customStyle="1" w:styleId="VerbatimChar">
+  <w:style w:customStyle="1" w:styleId="VerbatimChar" w:type="character">
     <w:name w:val="Verbatim Char"/>
     <w:basedOn w:val="CaptionChar"/>
     <w:rPr>
       <w:rFonts w:ascii="Consolas" w:hAnsi="Consolas"/>
       <w:b/>
       <w:bCs/>
-      <w:color w:val="404040" w:themeColor="text1" w:themeTint="BF"/>
+      <w:color w:themeColor="text1" w:themeTint="BF" w:val="404040"/>
       <w:sz w:val="22"/>
       <w:szCs w:val="16"/>
     </w:rPr>
   </w:style>
-  <w:style w:type="character" w:customStyle="1" w:styleId="SectionNumber">
+  <w:style w:customStyle="1" w:styleId="SectionNumber" w:type="character">
     <w:name w:val="Section Number"/>
     <w:basedOn w:val="CaptionChar"/>
     <w:rPr>
       <w:b/>
       <w:bCs/>
-      <w:color w:val="404040" w:themeColor="text1" w:themeTint="BF"/>
+      <w:color w:themeColor="text1" w:themeTint="BF" w:val="404040"/>
       <w:sz w:val="16"/>
       <w:szCs w:val="16"/>
     </w:rPr>
   </w:style>
-  <w:style w:type="character" w:styleId="FootnoteReference">
+  <w:style w:styleId="FootnoteReference" w:type="character">
     <w:name w:val="footnote reference"/>
     <w:basedOn w:val="CaptionChar"/>
     <w:rPr>
       <w:b/>
       <w:bCs/>
-      <w:color w:val="404040" w:themeColor="text1" w:themeTint="BF"/>
+      <w:color w:themeColor="text1" w:themeTint="BF" w:val="404040"/>
       <w:sz w:val="16"/>
       <w:szCs w:val="16"/>
       <w:vertAlign w:val="superscript"/>
     </w:rPr>
   </w:style>
-  <w:style w:type="character" w:styleId="Hyperlink">
+  <w:style w:styleId="Hyperlink" w:type="character">
     <w:name w:val="Hyperlink"/>
     <w:basedOn w:val="CaptionChar"/>
     <w:rsid w:val="002F73AE"/>
@@ -2444,7 +2328,7 @@
       <w:szCs w:val="16"/>
     </w:rPr>
   </w:style>
-  <w:style w:type="paragraph" w:styleId="TOCHeading">
+  <w:style w:styleId="TOCHeading" w:type="paragraph">
     <w:name w:val="TOC Heading"/>
     <w:basedOn w:val="Heading1"/>
     <w:next w:val="Normal"/>
@@ -2456,110 +2340,110 @@
       <w:outlineLvl w:val="9"/>
     </w:pPr>
   </w:style>
-  <w:style w:type="character" w:customStyle="1" w:styleId="Heading1Char">
+  <w:style w:customStyle="1" w:styleId="Heading1Char" w:type="character">
     <w:name w:val="Heading 1 Char"/>
     <w:basedOn w:val="DefaultParagraphFont"/>
     <w:link w:val="Heading1"/>
     <w:uiPriority w:val="9"/>
     <w:rsid w:val="0085709B"/>
     <w:rPr>
-      <w:rFonts w:asciiTheme="majorHAnsi" w:eastAsiaTheme="majorEastAsia" w:hAnsiTheme="majorHAnsi" w:cstheme="majorBidi"/>
-      <w:color w:val="7C9163" w:themeColor="accent1" w:themeShade="BF"/>
+      <w:rFonts w:asciiTheme="majorHAnsi" w:cstheme="majorBidi" w:eastAsiaTheme="majorEastAsia" w:hAnsiTheme="majorHAnsi"/>
+      <w:color w:themeColor="accent1" w:themeShade="BF" w:val="7C9163"/>
       <w:sz w:val="40"/>
       <w:szCs w:val="40"/>
     </w:rPr>
   </w:style>
-  <w:style w:type="character" w:customStyle="1" w:styleId="Heading2Char">
+  <w:style w:customStyle="1" w:styleId="Heading2Char" w:type="character">
     <w:name w:val="Heading 2 Char"/>
     <w:basedOn w:val="DefaultParagraphFont"/>
     <w:link w:val="Heading2"/>
     <w:uiPriority w:val="9"/>
     <w:rsid w:val="0085709B"/>
     <w:rPr>
-      <w:rFonts w:asciiTheme="majorHAnsi" w:eastAsiaTheme="majorEastAsia" w:hAnsiTheme="majorHAnsi" w:cstheme="majorBidi"/>
+      <w:rFonts w:asciiTheme="majorHAnsi" w:cstheme="majorBidi" w:eastAsiaTheme="majorEastAsia" w:hAnsiTheme="majorHAnsi"/>
       <w:sz w:val="32"/>
       <w:szCs w:val="32"/>
     </w:rPr>
   </w:style>
-  <w:style w:type="character" w:customStyle="1" w:styleId="Heading3Char">
+  <w:style w:customStyle="1" w:styleId="Heading3Char" w:type="character">
     <w:name w:val="Heading 3 Char"/>
     <w:basedOn w:val="DefaultParagraphFont"/>
     <w:link w:val="Heading3"/>
     <w:uiPriority w:val="9"/>
     <w:rsid w:val="0085709B"/>
     <w:rPr>
-      <w:rFonts w:asciiTheme="majorHAnsi" w:eastAsiaTheme="majorEastAsia" w:hAnsiTheme="majorHAnsi" w:cstheme="majorBidi"/>
+      <w:rFonts w:asciiTheme="majorHAnsi" w:cstheme="majorBidi" w:eastAsiaTheme="majorEastAsia" w:hAnsiTheme="majorHAnsi"/>
       <w:sz w:val="32"/>
       <w:szCs w:val="32"/>
     </w:rPr>
   </w:style>
-  <w:style w:type="character" w:customStyle="1" w:styleId="Heading4Char">
+  <w:style w:customStyle="1" w:styleId="Heading4Char" w:type="character">
     <w:name w:val="Heading 4 Char"/>
     <w:basedOn w:val="DefaultParagraphFont"/>
     <w:link w:val="Heading4"/>
     <w:uiPriority w:val="9"/>
     <w:rsid w:val="0085709B"/>
     <w:rPr>
-      <w:rFonts w:asciiTheme="majorHAnsi" w:eastAsiaTheme="majorEastAsia" w:hAnsiTheme="majorHAnsi" w:cstheme="majorBidi"/>
+      <w:rFonts w:asciiTheme="majorHAnsi" w:cstheme="majorBidi" w:eastAsiaTheme="majorEastAsia" w:hAnsiTheme="majorHAnsi"/>
       <w:i/>
       <w:iCs/>
       <w:sz w:val="30"/>
       <w:szCs w:val="30"/>
     </w:rPr>
   </w:style>
-  <w:style w:type="character" w:customStyle="1" w:styleId="Heading5Char">
+  <w:style w:customStyle="1" w:styleId="Heading5Char" w:type="character">
     <w:name w:val="Heading 5 Char"/>
     <w:basedOn w:val="DefaultParagraphFont"/>
     <w:link w:val="Heading5"/>
     <w:uiPriority w:val="9"/>
     <w:rsid w:val="0085709B"/>
     <w:rPr>
-      <w:rFonts w:asciiTheme="majorHAnsi" w:eastAsiaTheme="majorEastAsia" w:hAnsiTheme="majorHAnsi" w:cstheme="majorBidi"/>
+      <w:rFonts w:asciiTheme="majorHAnsi" w:cstheme="majorBidi" w:eastAsiaTheme="majorEastAsia" w:hAnsiTheme="majorHAnsi"/>
       <w:sz w:val="28"/>
       <w:szCs w:val="28"/>
     </w:rPr>
   </w:style>
-  <w:style w:type="character" w:customStyle="1" w:styleId="Heading6Char">
+  <w:style w:customStyle="1" w:styleId="Heading6Char" w:type="character">
     <w:name w:val="Heading 6 Char"/>
     <w:basedOn w:val="DefaultParagraphFont"/>
     <w:link w:val="Heading6"/>
     <w:uiPriority w:val="9"/>
     <w:rsid w:val="0085709B"/>
     <w:rPr>
-      <w:rFonts w:asciiTheme="majorHAnsi" w:eastAsiaTheme="majorEastAsia" w:hAnsiTheme="majorHAnsi" w:cstheme="majorBidi"/>
+      <w:rFonts w:asciiTheme="majorHAnsi" w:cstheme="majorBidi" w:eastAsiaTheme="majorEastAsia" w:hAnsiTheme="majorHAnsi"/>
       <w:i/>
       <w:iCs/>
       <w:sz w:val="26"/>
       <w:szCs w:val="26"/>
     </w:rPr>
   </w:style>
-  <w:style w:type="character" w:customStyle="1" w:styleId="Heading7Char">
+  <w:style w:customStyle="1" w:styleId="Heading7Char" w:type="character">
     <w:name w:val="Heading 7 Char"/>
     <w:basedOn w:val="DefaultParagraphFont"/>
     <w:link w:val="Heading7"/>
     <w:uiPriority w:val="9"/>
     <w:rsid w:val="0085709B"/>
     <w:rPr>
-      <w:rFonts w:asciiTheme="majorHAnsi" w:eastAsiaTheme="majorEastAsia" w:hAnsiTheme="majorHAnsi" w:cstheme="majorBidi"/>
+      <w:rFonts w:asciiTheme="majorHAnsi" w:cstheme="majorBidi" w:eastAsiaTheme="majorEastAsia" w:hAnsiTheme="majorHAnsi"/>
       <w:sz w:val="24"/>
       <w:szCs w:val="24"/>
     </w:rPr>
   </w:style>
-  <w:style w:type="character" w:customStyle="1" w:styleId="Heading8Char">
+  <w:style w:customStyle="1" w:styleId="Heading8Char" w:type="character">
     <w:name w:val="Heading 8 Char"/>
     <w:basedOn w:val="DefaultParagraphFont"/>
     <w:link w:val="Heading8"/>
     <w:uiPriority w:val="9"/>
     <w:rsid w:val="0085709B"/>
     <w:rPr>
-      <w:rFonts w:asciiTheme="majorHAnsi" w:eastAsiaTheme="majorEastAsia" w:hAnsiTheme="majorHAnsi" w:cstheme="majorBidi"/>
+      <w:rFonts w:asciiTheme="majorHAnsi" w:cstheme="majorBidi" w:eastAsiaTheme="majorEastAsia" w:hAnsiTheme="majorHAnsi"/>
       <w:i/>
       <w:iCs/>
       <w:sz w:val="22"/>
       <w:szCs w:val="22"/>
     </w:rPr>
   </w:style>
-  <w:style w:type="character" w:customStyle="1" w:styleId="Heading9Char">
+  <w:style w:customStyle="1" w:styleId="Heading9Char" w:type="character">
     <w:name w:val="Heading 9 Char"/>
     <w:basedOn w:val="DefaultParagraphFont"/>
     <w:link w:val="Heading9"/>
@@ -2572,34 +2456,34 @@
       <w:iCs/>
     </w:rPr>
   </w:style>
-  <w:style w:type="character" w:customStyle="1" w:styleId="TitleChar">
+  <w:style w:customStyle="1" w:styleId="TitleChar" w:type="character">
     <w:name w:val="Title Char"/>
     <w:basedOn w:val="DefaultParagraphFont"/>
     <w:link w:val="Title"/>
     <w:uiPriority w:val="10"/>
     <w:rsid w:val="0085709B"/>
     <w:rPr>
-      <w:rFonts w:asciiTheme="majorHAnsi" w:eastAsiaTheme="majorEastAsia" w:hAnsiTheme="majorHAnsi" w:cstheme="majorBidi"/>
+      <w:rFonts w:asciiTheme="majorHAnsi" w:cstheme="majorBidi" w:eastAsiaTheme="majorEastAsia" w:hAnsiTheme="majorHAnsi"/>
       <w:caps/>
-      <w:color w:val="444D26" w:themeColor="text2"/>
+      <w:color w:themeColor="text2" w:val="444D26"/>
       <w:spacing w:val="30"/>
       <w:sz w:val="72"/>
       <w:szCs w:val="72"/>
     </w:rPr>
   </w:style>
-  <w:style w:type="character" w:customStyle="1" w:styleId="SubtitleChar">
+  <w:style w:customStyle="1" w:styleId="SubtitleChar" w:type="character">
     <w:name w:val="Subtitle Char"/>
     <w:basedOn w:val="DefaultParagraphFont"/>
     <w:link w:val="Subtitle"/>
     <w:uiPriority w:val="11"/>
     <w:rsid w:val="0085709B"/>
     <w:rPr>
-      <w:color w:val="444D26" w:themeColor="text2"/>
+      <w:color w:themeColor="text2" w:val="444D26"/>
       <w:sz w:val="28"/>
       <w:szCs w:val="28"/>
     </w:rPr>
   </w:style>
-  <w:style w:type="character" w:styleId="Strong">
+  <w:style w:styleId="Strong" w:type="character">
     <w:name w:val="Strong"/>
     <w:basedOn w:val="DefaultParagraphFont"/>
     <w:uiPriority w:val="22"/>
@@ -2610,7 +2494,7 @@
       <w:bCs/>
     </w:rPr>
   </w:style>
-  <w:style w:type="character" w:styleId="Emphasis">
+  <w:style w:styleId="Emphasis" w:type="character">
     <w:name w:val="Emphasis"/>
     <w:basedOn w:val="DefaultParagraphFont"/>
     <w:uiPriority w:val="20"/>
@@ -2619,10 +2503,10 @@
     <w:rPr>
       <w:i/>
       <w:iCs/>
-      <w:color w:val="000000" w:themeColor="text1"/>
-    </w:rPr>
-  </w:style>
-  <w:style w:type="paragraph" w:styleId="NoSpacing">
+      <w:color w:themeColor="text1" w:val="000000"/>
+    </w:rPr>
+  </w:style>
+  <w:style w:styleId="NoSpacing" w:type="paragraph">
     <w:name w:val="No Spacing"/>
     <w:uiPriority w:val="1"/>
     <w:qFormat/>
@@ -2631,7 +2515,7 @@
       <w:spacing w:after="0" w:line="240" w:lineRule="auto"/>
     </w:pPr>
   </w:style>
-  <w:style w:type="paragraph" w:styleId="Quote">
+  <w:style w:styleId="Quote" w:type="paragraph">
     <w:name w:val="Quote"/>
     <w:basedOn w:val="Normal"/>
     <w:next w:val="Normal"/>
@@ -2647,12 +2531,12 @@
     <w:rPr>
       <w:i/>
       <w:iCs/>
-      <w:color w:val="B79214" w:themeColor="accent3" w:themeShade="BF"/>
+      <w:color w:themeColor="accent3" w:themeShade="BF" w:val="B79214"/>
       <w:sz w:val="24"/>
       <w:szCs w:val="24"/>
     </w:rPr>
   </w:style>
-  <w:style w:type="character" w:customStyle="1" w:styleId="QuoteChar">
+  <w:style w:customStyle="1" w:styleId="QuoteChar" w:type="character">
     <w:name w:val="Quote Char"/>
     <w:basedOn w:val="DefaultParagraphFont"/>
     <w:link w:val="Quote"/>
@@ -2661,12 +2545,12 @@
     <w:rPr>
       <w:i/>
       <w:iCs/>
-      <w:color w:val="B79214" w:themeColor="accent3" w:themeShade="BF"/>
+      <w:color w:themeColor="accent3" w:themeShade="BF" w:val="B79214"/>
       <w:sz w:val="24"/>
       <w:szCs w:val="24"/>
     </w:rPr>
   </w:style>
-  <w:style w:type="paragraph" w:styleId="IntenseQuote">
+  <w:style w:styleId="IntenseQuote" w:type="paragraph">
     <w:name w:val="Intense Quote"/>
     <w:basedOn w:val="Normal"/>
     <w:next w:val="Normal"/>
@@ -2680,28 +2564,28 @@
       <w:jc w:val="center"/>
     </w:pPr>
     <w:rPr>
-      <w:rFonts w:asciiTheme="majorHAnsi" w:eastAsiaTheme="majorEastAsia" w:hAnsiTheme="majorHAnsi" w:cstheme="majorBidi"/>
+      <w:rFonts w:asciiTheme="majorHAnsi" w:cstheme="majorBidi" w:eastAsiaTheme="majorEastAsia" w:hAnsiTheme="majorHAnsi"/>
       <w:caps/>
-      <w:color w:val="7C9163" w:themeColor="accent1" w:themeShade="BF"/>
+      <w:color w:themeColor="accent1" w:themeShade="BF" w:val="7C9163"/>
       <w:sz w:val="28"/>
       <w:szCs w:val="28"/>
     </w:rPr>
   </w:style>
-  <w:style w:type="character" w:customStyle="1" w:styleId="IntenseQuoteChar">
+  <w:style w:customStyle="1" w:styleId="IntenseQuoteChar" w:type="character">
     <w:name w:val="Intense Quote Char"/>
     <w:basedOn w:val="DefaultParagraphFont"/>
     <w:link w:val="IntenseQuote"/>
     <w:uiPriority w:val="30"/>
     <w:rsid w:val="0085709B"/>
     <w:rPr>
-      <w:rFonts w:asciiTheme="majorHAnsi" w:eastAsiaTheme="majorEastAsia" w:hAnsiTheme="majorHAnsi" w:cstheme="majorBidi"/>
+      <w:rFonts w:asciiTheme="majorHAnsi" w:cstheme="majorBidi" w:eastAsiaTheme="majorEastAsia" w:hAnsiTheme="majorHAnsi"/>
       <w:caps/>
-      <w:color w:val="7C9163" w:themeColor="accent1" w:themeShade="BF"/>
+      <w:color w:themeColor="accent1" w:themeShade="BF" w:val="7C9163"/>
       <w:sz w:val="28"/>
       <w:szCs w:val="28"/>
     </w:rPr>
   </w:style>
-  <w:style w:type="character" w:styleId="SubtleEmphasis">
+  <w:style w:styleId="SubtleEmphasis" w:type="character">
     <w:name w:val="Subtle Emphasis"/>
     <w:basedOn w:val="DefaultParagraphFont"/>
     <w:uiPriority w:val="19"/>
@@ -2710,10 +2594,10 @@
     <w:rPr>
       <w:i/>
       <w:iCs/>
-      <w:color w:val="595959" w:themeColor="text1" w:themeTint="A6"/>
-    </w:rPr>
-  </w:style>
-  <w:style w:type="character" w:styleId="IntenseEmphasis">
+      <w:color w:themeColor="text1" w:themeTint="A6" w:val="595959"/>
+    </w:rPr>
+  </w:style>
+  <w:style w:styleId="IntenseEmphasis" w:type="character">
     <w:name w:val="Intense Emphasis"/>
     <w:basedOn w:val="DefaultParagraphFont"/>
     <w:uiPriority w:val="21"/>
@@ -2727,7 +2611,7 @@
       <w:color w:val="auto"/>
     </w:rPr>
   </w:style>
-  <w:style w:type="character" w:styleId="SubtleReference">
+  <w:style w:styleId="SubtleReference" w:type="character">
     <w:name w:val="Subtle Reference"/>
     <w:basedOn w:val="DefaultParagraphFont"/>
     <w:uiPriority w:val="31"/>
@@ -2736,12 +2620,12 @@
     <w:rPr>
       <w:caps w:val="0"/>
       <w:smallCaps/>
-      <w:color w:val="404040" w:themeColor="text1" w:themeTint="BF"/>
+      <w:color w:themeColor="text1" w:themeTint="BF" w:val="404040"/>
       <w:spacing w:val="0"/>
-      <w:u w:val="single" w:color="7F7F7F" w:themeColor="text1" w:themeTint="80"/>
-    </w:rPr>
-  </w:style>
-  <w:style w:type="character" w:styleId="IntenseReference">
+      <w:u w:color="7F7F7F" w:themeColor="text1" w:themeTint="80" w:val="single"/>
+    </w:rPr>
+  </w:style>
+  <w:style w:styleId="IntenseReference" w:type="character">
     <w:name w:val="Intense Reference"/>
     <w:basedOn w:val="DefaultParagraphFont"/>
     <w:uiPriority w:val="32"/>
@@ -2757,7 +2641,7 @@
       <w:u w:val="single"/>
     </w:rPr>
   </w:style>
-  <w:style w:type="character" w:styleId="BookTitle">
+  <w:style w:styleId="BookTitle" w:type="character">
     <w:name w:val="Book Title"/>
     <w:basedOn w:val="DefaultParagraphFont"/>
     <w:uiPriority w:val="33"/>
@@ -2783,8 +2667,8 @@
     <w:name w:val="KeywordTok"/>
     <w:basedOn w:val="VerbatimChar"/>
     <w:rPr>
+      <w:b/>
       <w:color w:val="007020"/>
-      <w:b/>
     </w:rPr>
   </w:style>
   <w:style w:type="character" w:customStyle="1" w:styleId="DataTypeTok">
@@ -2860,40 +2744,43 @@
   <w:style w:type="character" w:customStyle="1" w:styleId="ImportTok">
     <w:name w:val="ImportTok"/>
     <w:basedOn w:val="VerbatimChar"/>
-    <w:rPr/>
+    <w:rPr>
+      <w:b/>
+      <w:color w:val="008000"/>
+    </w:rPr>
   </w:style>
   <w:style w:type="character" w:customStyle="1" w:styleId="CommentTok">
     <w:name w:val="CommentTok"/>
     <w:basedOn w:val="VerbatimChar"/>
     <w:rPr>
+      <w:i/>
       <w:color w:val="60a0b0"/>
-      <w:i/>
     </w:rPr>
   </w:style>
   <w:style w:type="character" w:customStyle="1" w:styleId="DocumentationTok">
     <w:name w:val="DocumentationTok"/>
     <w:basedOn w:val="VerbatimChar"/>
     <w:rPr>
+      <w:i/>
       <w:color w:val="ba2121"/>
-      <w:i/>
     </w:rPr>
   </w:style>
   <w:style w:type="character" w:customStyle="1" w:styleId="AnnotationTok">
     <w:name w:val="AnnotationTok"/>
     <w:basedOn w:val="VerbatimChar"/>
     <w:rPr>
-      <w:color w:val="60a0b0"/>
       <w:b/>
       <w:i/>
+      <w:color w:val="60a0b0"/>
     </w:rPr>
   </w:style>
   <w:style w:type="character" w:customStyle="1" w:styleId="CommentVarTok">
     <w:name w:val="CommentVarTok"/>
     <w:basedOn w:val="VerbatimChar"/>
     <w:rPr>
-      <w:color w:val="60a0b0"/>
       <w:b/>
       <w:i/>
+      <w:color w:val="60a0b0"/>
     </w:rPr>
   </w:style>
   <w:style w:type="character" w:customStyle="1" w:styleId="OtherTok">
@@ -2921,8 +2808,8 @@
     <w:name w:val="ControlFlowTok"/>
     <w:basedOn w:val="VerbatimChar"/>
     <w:rPr>
+      <w:b/>
       <w:color w:val="007020"/>
-      <w:b/>
     </w:rPr>
   </w:style>
   <w:style w:type="character" w:customStyle="1" w:styleId="OperatorTok">
@@ -2935,7 +2822,9 @@
   <w:style w:type="character" w:customStyle="1" w:styleId="BuiltInTok">
     <w:name w:val="BuiltInTok"/>
     <w:basedOn w:val="VerbatimChar"/>
-    <w:rPr/>
+    <w:rPr>
+      <w:color w:val="008000"/>
+    </w:rPr>
   </w:style>
   <w:style w:type="character" w:customStyle="1" w:styleId="ExtensionTok">
     <w:name w:val="ExtensionTok"/>
@@ -2965,34 +2854,34 @@
     <w:name w:val="InformationTok"/>
     <w:basedOn w:val="VerbatimChar"/>
     <w:rPr>
-      <w:color w:val="60a0b0"/>
       <w:b/>
       <w:i/>
+      <w:color w:val="60a0b0"/>
     </w:rPr>
   </w:style>
   <w:style w:type="character" w:customStyle="1" w:styleId="WarningTok">
     <w:name w:val="WarningTok"/>
     <w:basedOn w:val="VerbatimChar"/>
     <w:rPr>
-      <w:color w:val="60a0b0"/>
       <w:b/>
       <w:i/>
+      <w:color w:val="60a0b0"/>
     </w:rPr>
   </w:style>
   <w:style w:type="character" w:customStyle="1" w:styleId="AlertTok">
     <w:name w:val="AlertTok"/>
     <w:basedOn w:val="VerbatimChar"/>
     <w:rPr>
+      <w:b/>
       <w:color w:val="ff0000"/>
-      <w:b/>
     </w:rPr>
   </w:style>
   <w:style w:type="character" w:customStyle="1" w:styleId="ErrorTok">
     <w:name w:val="ErrorTok"/>
     <w:basedOn w:val="VerbatimChar"/>
     <w:rPr>
+      <w:b/>
       <w:color w:val="ff0000"/>
-      <w:b/>
     </w:rPr>
   </w:style>
   <w:style w:type="character" w:customStyle="1" w:styleId="NormalTok">

</xml_diff>

<commit_message>
fix: spacing between combined markdown documents
</commit_message>
<xml_diff>
--- a/renders/logbook.docx
+++ b/renders/logbook.docx
@@ -9,114 +9,1039 @@
       <w:r>
         <w:rPr>
           <w:b/>
-        </w:rPr>
-        <w:t xml:space="preserve">📖</w:t>
-      </w:r>
+          <w:bCs/>
+        </w:rPr>
+        <w:t xml:space="preserve">📖 MTH2008</w:t>
+      </w:r>
+      <w:r>
+        <w:t xml:space="preserve"> </w:t>
+      </w:r>
+      <w:r>
+        <w:t xml:space="preserve">Scientific Computing Logbook</w:t>
+      </w:r>
+    </w:p>
+    <w:p>
+      <w:pPr>
+        <w:pStyle w:val="Author"/>
+      </w:pPr>
+      <w:r>
+        <w:t xml:space="preserve">School of Engineering and Physical Sciences, University of Lincoln</w:t>
+      </w:r>
+    </w:p>
+    <w:p>
+      <w:pPr>
+        <w:pStyle w:val="Date"/>
+      </w:pPr>
+      <w:r>
+        <w:t xml:space="preserve">Semester A, 2024</w:t>
+      </w:r>
+    </w:p>
+    <w:p>
+      <w:pPr>
+        <w:pStyle w:val="FirstParagraph"/>
+      </w:pPr>
+      <w:r>
+        <w:rPr>
+          <w:i/>
+          <w:iCs/>
+        </w:rPr>
+        <w:t xml:space="preserve">“I confirm that this logbook is entirely my own work and that all references and quotations, from both primary and secondary sources, have been fully identified and properly acknowledged.”</w:t>
+      </w:r>
+      <w:r>
+        <w:t xml:space="preserve"> </w:t>
+      </w:r>
+      <w:r>
+        <w:t xml:space="preserve">- William Fayers (27378661).</w:t>
+      </w:r>
+    </w:p>
+    <w:p>
+      <w:r>
+        <w:pict>
+          <v:rect style="width:0;height:1.5pt" o:hralign="center" o:hrstd="t" o:hr="t"/>
+        </w:pict>
+      </w:r>
+    </w:p>
+    <w:bookmarkStart w:id="20" w:name="table-of-contents"/>
+    <w:p>
+      <w:pPr>
+        <w:pStyle w:val="Heading2"/>
+      </w:pPr>
+      <w:r>
+        <w:t xml:space="preserve">📚 Table of Contents</w:t>
+      </w:r>
+    </w:p>
+    <w:tbl>
+      <w:tblPr>
+        <w:tblStyle w:val="Table"/>
+        <w:tblW w:type="pct" w:w="5000"/>
+        <w:tblLayout w:type="fixed"/>
+        <w:tblLook w:firstRow="1" w:lastRow="0" w:firstColumn="0" w:lastColumn="0" w:noHBand="0" w:noVBand="0" w:val="0020"/>
+      </w:tblPr>
+      <w:tblGrid>
+        <w:gridCol w:w="7009"/>
+        <w:gridCol w:w="910"/>
+      </w:tblGrid>
+      <w:tr>
+        <w:trPr>
+          <w:tblHeader w:val="on"/>
+        </w:trPr>
+        <w:tc>
+          <w:tcPr/>
+          <w:p>
+            <w:pPr>
+              <w:pStyle w:val="Compact"/>
+            </w:pPr>
+            <w:r>
+              <w:rPr>
+                <w:b/>
+                <w:bCs/>
+              </w:rPr>
+              <w:t xml:space="preserve">Section</w:t>
+            </w:r>
+          </w:p>
+        </w:tc>
+        <w:tc>
+          <w:tcPr/>
+          <w:p>
+            <w:pPr>
+              <w:pStyle w:val="Compact"/>
+            </w:pPr>
+            <w:r>
+              <w:rPr>
+                <w:b/>
+                <w:bCs/>
+              </w:rPr>
+              <w:t xml:space="preserve">Page</w:t>
+            </w:r>
+          </w:p>
+        </w:tc>
+      </w:tr>
+      <w:tr>
+        <w:tc>
+          <w:tcPr/>
+          <w:p>
+            <w:pPr>
+              <w:pStyle w:val="Compact"/>
+            </w:pPr>
+            <w:r>
+              <w:rPr>
+                <w:b/>
+                <w:bCs/>
+              </w:rPr>
+              <w:t xml:space="preserve">Disclaimer</w:t>
+            </w:r>
+          </w:p>
+        </w:tc>
+        <w:tc>
+          <w:tcPr/>
+          <w:p>
+            <w:pPr>
+              <w:pStyle w:val="Compact"/>
+            </w:pPr>
+            <w:r>
+              <w:t xml:space="preserve">1</w:t>
+            </w:r>
+          </w:p>
+        </w:tc>
+      </w:tr>
+      <w:tr>
+        <w:tc>
+          <w:tcPr/>
+          <w:p>
+            <w:pPr>
+              <w:pStyle w:val="Compact"/>
+            </w:pPr>
+            <w:hyperlink w:anchor="week-1-2024-09-30-to-2024-10-07">
+              <w:r>
+                <w:rPr>
+                  <w:rStyle w:val="Hyperlink"/>
+                  <w:b/>
+                  <w:bCs/>
+                </w:rPr>
+                <w:t xml:space="preserve">Week 1</w:t>
+              </w:r>
+              <w:r>
+                <w:rPr>
+                  <w:rStyle w:val="Hyperlink"/>
+                </w:rPr>
+                <w:t xml:space="preserve"> </w:t>
+              </w:r>
+              <w:r>
+                <w:rPr>
+                  <w:rStyle w:val="Hyperlink"/>
+                </w:rPr>
+                <w:t xml:space="preserve">– 2024-09-30 to 2024-10-07</w:t>
+              </w:r>
+            </w:hyperlink>
+          </w:p>
+        </w:tc>
+        <w:tc>
+          <w:tcPr/>
+          <w:p>
+            <w:pPr>
+              <w:pStyle w:val="Compact"/>
+            </w:pPr>
+            <w:r>
+              <w:t xml:space="preserve">2</w:t>
+            </w:r>
+          </w:p>
+        </w:tc>
+      </w:tr>
+      <w:tr>
+        <w:tc>
+          <w:tcPr/>
+          <w:p>
+            <w:pPr>
+              <w:pStyle w:val="Compact"/>
+            </w:pPr>
+            <w:r>
+              <w:t xml:space="preserve">    1.1</w:t>
+            </w:r>
+            <w:r>
+              <w:t xml:space="preserve"> </w:t>
+            </w:r>
+            <w:hyperlink w:anchor="basic-use-using-cout">
+              <w:r>
+                <w:rPr>
+                  <w:rStyle w:val="Hyperlink"/>
+                </w:rPr>
+                <w:t xml:space="preserve">Basic Use: Using Cout</w:t>
+              </w:r>
+            </w:hyperlink>
+          </w:p>
+        </w:tc>
+        <w:tc>
+          <w:tcPr/>
+          <w:p>
+            <w:pPr>
+              <w:pStyle w:val="Compact"/>
+            </w:pPr>
+            <w:r>
+              <w:t xml:space="preserve">2</w:t>
+            </w:r>
+          </w:p>
+        </w:tc>
+      </w:tr>
+      <w:tr>
+        <w:tc>
+          <w:tcPr/>
+          <w:p>
+            <w:pPr>
+              <w:pStyle w:val="Compact"/>
+            </w:pPr>
+            <w:r>
+              <w:t xml:space="preserve">    1.2</w:t>
+            </w:r>
+            <w:r>
+              <w:t xml:space="preserve"> </w:t>
+            </w:r>
+            <w:hyperlink w:anchor="basic-use-special-characters">
+              <w:r>
+                <w:rPr>
+                  <w:rStyle w:val="Hyperlink"/>
+                </w:rPr>
+                <w:t xml:space="preserve">Basic Use: Special Characters</w:t>
+              </w:r>
+            </w:hyperlink>
+          </w:p>
+        </w:tc>
+        <w:tc>
+          <w:tcPr/>
+          <w:p>
+            <w:pPr>
+              <w:pStyle w:val="Compact"/>
+            </w:pPr>
+            <w:r>
+              <w:t xml:space="preserve">3</w:t>
+            </w:r>
+          </w:p>
+        </w:tc>
+      </w:tr>
+      <w:tr>
+        <w:tc>
+          <w:tcPr/>
+          <w:p>
+            <w:pPr>
+              <w:pStyle w:val="Compact"/>
+            </w:pPr>
+            <w:r>
+              <w:t xml:space="preserve">    1.3</w:t>
+            </w:r>
+            <w:r>
+              <w:t xml:space="preserve"> </w:t>
+            </w:r>
+            <w:hyperlink w:anchor="basic-use-pascals-triangle">
+              <w:r>
+                <w:rPr>
+                  <w:rStyle w:val="Hyperlink"/>
+                </w:rPr>
+                <w:t xml:space="preserve">Basic Use: Pascals Triangle</w:t>
+              </w:r>
+            </w:hyperlink>
+          </w:p>
+        </w:tc>
+        <w:tc>
+          <w:tcPr/>
+          <w:p>
+            <w:pPr>
+              <w:pStyle w:val="Compact"/>
+            </w:pPr>
+            <w:r>
+              <w:t xml:space="preserve">4</w:t>
+            </w:r>
+          </w:p>
+        </w:tc>
+      </w:tr>
+      <w:tr>
+        <w:tc>
+          <w:tcPr/>
+          <w:p>
+            <w:pPr>
+              <w:pStyle w:val="Compact"/>
+            </w:pPr>
+            <w:r>
+              <w:t xml:space="preserve">    </w:t>
+            </w:r>
+            <w:r>
+              <w:rPr>
+                <w:i/>
+                <w:iCs/>
+              </w:rPr>
+              <w:t xml:space="preserve">1.4</w:t>
+            </w:r>
+            <w:r>
+              <w:rPr>
+                <w:i/>
+                <w:iCs/>
+              </w:rPr>
+              <w:t xml:space="preserve"> </w:t>
+            </w:r>
+            <w:hyperlink w:anchor="pascal-triangle-extended-project">
+              <w:r>
+                <w:rPr>
+                  <w:rStyle w:val="Hyperlink"/>
+                  <w:i/>
+                  <w:iCs/>
+                </w:rPr>
+                <w:t xml:space="preserve">Pascal Triangle: Extended Project</w:t>
+              </w:r>
+            </w:hyperlink>
+          </w:p>
+        </w:tc>
+        <w:tc>
+          <w:tcPr/>
+          <w:p>
+            <w:pPr>
+              <w:pStyle w:val="Compact"/>
+            </w:pPr>
+            <w:r>
+              <w:t xml:space="preserve">5</w:t>
+            </w:r>
+          </w:p>
+        </w:tc>
+      </w:tr>
+      <w:tr>
+        <w:tc>
+          <w:tcPr/>
+          <w:p>
+            <w:pPr>
+              <w:pStyle w:val="Compact"/>
+            </w:pPr>
+            <w:hyperlink w:anchor="week-2-2024-10-07-to-2024-10-14">
+              <w:r>
+                <w:rPr>
+                  <w:rStyle w:val="Hyperlink"/>
+                  <w:b/>
+                  <w:bCs/>
+                </w:rPr>
+                <w:t xml:space="preserve">Week 2</w:t>
+              </w:r>
+              <w:r>
+                <w:rPr>
+                  <w:rStyle w:val="Hyperlink"/>
+                </w:rPr>
+                <w:t xml:space="preserve"> </w:t>
+              </w:r>
+              <w:r>
+                <w:rPr>
+                  <w:rStyle w:val="Hyperlink"/>
+                </w:rPr>
+                <w:t xml:space="preserve">– 2024-10-07 to 2024-10-14</w:t>
+              </w:r>
+            </w:hyperlink>
+          </w:p>
+        </w:tc>
+        <w:tc>
+          <w:tcPr/>
+          <w:p>
+            <w:pPr>
+              <w:pStyle w:val="Compact"/>
+            </w:pPr>
+            <w:r>
+              <w:t xml:space="preserve">6</w:t>
+            </w:r>
+          </w:p>
+        </w:tc>
+      </w:tr>
+      <w:tr>
+        <w:tc>
+          <w:tcPr/>
+          <w:p>
+            <w:pPr>
+              <w:pStyle w:val="Compact"/>
+            </w:pPr>
+            <w:r>
+              <w:t xml:space="preserve">    2.1</w:t>
+            </w:r>
+            <w:r>
+              <w:t xml:space="preserve"> </w:t>
+            </w:r>
+            <w:hyperlink w:anchor="basic-use-variables-and-data-types">
+              <w:r>
+                <w:rPr>
+                  <w:rStyle w:val="Hyperlink"/>
+                </w:rPr>
+                <w:t xml:space="preserve">Basic Use: Variables And Data Types</w:t>
+              </w:r>
+            </w:hyperlink>
+          </w:p>
+        </w:tc>
+        <w:tc>
+          <w:tcPr/>
+          <w:p>
+            <w:pPr>
+              <w:pStyle w:val="Compact"/>
+            </w:pPr>
+            <w:r>
+              <w:t xml:space="preserve">6</w:t>
+            </w:r>
+          </w:p>
+        </w:tc>
+      </w:tr>
+      <w:tr>
+        <w:tc>
+          <w:tcPr/>
+          <w:p>
+            <w:pPr>
+              <w:pStyle w:val="Compact"/>
+            </w:pPr>
+            <w:r>
+              <w:t xml:space="preserve">    2.2</w:t>
+            </w:r>
+            <w:r>
+              <w:t xml:space="preserve"> </w:t>
+            </w:r>
+            <w:hyperlink w:anchor="basic-use-input-and-math">
+              <w:r>
+                <w:rPr>
+                  <w:rStyle w:val="Hyperlink"/>
+                </w:rPr>
+                <w:t xml:space="preserve">Basic Use: Input And Math</w:t>
+              </w:r>
+            </w:hyperlink>
+          </w:p>
+        </w:tc>
+        <w:tc>
+          <w:tcPr/>
+          <w:p>
+            <w:pPr>
+              <w:pStyle w:val="Compact"/>
+            </w:pPr>
+            <w:r>
+              <w:t xml:space="preserve">7</w:t>
+            </w:r>
+          </w:p>
+        </w:tc>
+      </w:tr>
+      <w:tr>
+        <w:tc>
+          <w:tcPr/>
+          <w:p>
+            <w:pPr>
+              <w:pStyle w:val="Compact"/>
+            </w:pPr>
+            <w:hyperlink w:anchor="references">
+              <w:r>
+                <w:rPr>
+                  <w:rStyle w:val="Hyperlink"/>
+                  <w:b/>
+                  <w:bCs/>
+                </w:rPr>
+                <w:t xml:space="preserve">References</w:t>
+              </w:r>
+            </w:hyperlink>
+          </w:p>
+        </w:tc>
+        <w:tc>
+          <w:tcPr/>
+          <w:p>
+            <w:pPr>
+              <w:pStyle w:val="Compact"/>
+            </w:pPr>
+            <w:r>
+              <w:t xml:space="preserve">8</w:t>
+            </w:r>
+          </w:p>
+        </w:tc>
+      </w:tr>
+    </w:tbl>
+    <w:p>
+      <w:r>
+        <w:br w:type="page"/>
+      </w:r>
+    </w:p>
+    <w:bookmarkEnd w:id="20"/>
+    <w:bookmarkStart w:id="33" w:name="week-1-2024-09-30-to-2024-10-07"/>
+    <w:p>
+      <w:pPr>
+        <w:pStyle w:val="Heading2"/>
+      </w:pPr>
       <w:r>
         <w:rPr>
           <w:b/>
-        </w:rPr>
-        <w:t xml:space="preserve"> </w:t>
-      </w:r>
+          <w:bCs/>
+        </w:rPr>
+        <w:t xml:space="preserve">Week 1</w:t>
+      </w:r>
+      <w:r>
+        <w:t xml:space="preserve"> </w:t>
+      </w:r>
+      <w:r>
+        <w:t xml:space="preserve">– 2024-09-30 to 2024-10-07</w:t>
+      </w:r>
+    </w:p>
+    <w:p>
+      <w:pPr>
+        <w:pStyle w:val="FirstParagraph"/>
+      </w:pPr>
       <w:r>
         <w:rPr>
           <w:b/>
-        </w:rPr>
-        <w:t xml:space="preserve">MTH2008</w:t>
-      </w:r>
-      <w:r>
-        <w:t xml:space="preserve"> </w:t>
-      </w:r>
-      <w:r>
-        <w:t xml:space="preserve">Scientific</w:t>
-      </w:r>
-      <w:r>
-        <w:t xml:space="preserve"> </w:t>
-      </w:r>
-      <w:r>
-        <w:t xml:space="preserve">Computing</w:t>
-      </w:r>
-      <w:r>
-        <w:t xml:space="preserve"> </w:t>
-      </w:r>
-      <w:r>
-        <w:t xml:space="preserve">Logbook</w:t>
-      </w:r>
-    </w:p>
-    <w:p>
-      <w:pPr>
-        <w:pStyle w:val="Author"/>
-      </w:pPr>
-      <w:r>
-        <w:t xml:space="preserve">School</w:t>
-      </w:r>
-      <w:r>
-        <w:t xml:space="preserve"> </w:t>
-      </w:r>
-      <w:r>
-        <w:t xml:space="preserve">of</w:t>
-      </w:r>
-      <w:r>
-        <w:t xml:space="preserve"> </w:t>
-      </w:r>
-      <w:r>
-        <w:t xml:space="preserve">Engineering</w:t>
-      </w:r>
-      <w:r>
-        <w:t xml:space="preserve"> </w:t>
-      </w:r>
-      <w:r>
-        <w:t xml:space="preserve">and</w:t>
-      </w:r>
-      <w:r>
-        <w:t xml:space="preserve"> </w:t>
-      </w:r>
-      <w:r>
-        <w:t xml:space="preserve">Physical</w:t>
-      </w:r>
-      <w:r>
-        <w:t xml:space="preserve"> </w:t>
-      </w:r>
-      <w:r>
-        <w:t xml:space="preserve">Sciences,</w:t>
-      </w:r>
-      <w:r>
-        <w:t xml:space="preserve"> </w:t>
-      </w:r>
-      <w:r>
-        <w:t xml:space="preserve">University</w:t>
-      </w:r>
-      <w:r>
-        <w:t xml:space="preserve"> </w:t>
-      </w:r>
-      <w:r>
-        <w:t xml:space="preserve">of</w:t>
-      </w:r>
-      <w:r>
-        <w:t xml:space="preserve"> </w:t>
-      </w:r>
-      <w:r>
-        <w:t xml:space="preserve">Lincoln</w:t>
-      </w:r>
-    </w:p>
-    <w:p>
-      <w:pPr>
-        <w:pStyle w:val="Date"/>
-      </w:pPr>
-      <w:r>
-        <w:t xml:space="preserve">Semester</w:t>
-      </w:r>
-      <w:r>
-        <w:t xml:space="preserve"> </w:t>
-      </w:r>
-      <w:r>
-        <w:t xml:space="preserve">A,</w:t>
-      </w:r>
-      <w:r>
-        <w:t xml:space="preserve"> </w:t>
-      </w:r>
-      <w:r>
-        <w:t xml:space="preserve">2024</w:t>
+          <w:bCs/>
+        </w:rPr>
+        <w:t xml:space="preserve">What did you learn in the lab tasks this week?</w:t>
+      </w:r>
+    </w:p>
+    <w:p>
+      <w:pPr>
+        <w:pStyle w:val="BodyText"/>
+      </w:pPr>
+      <w:r>
+        <w:t xml:space="preserve">In the lab session this week we focused on outputting to a data stream and handling special characters. In order to output to a data stream, I learned we use</w:t>
+      </w:r>
+      <w:r>
+        <w:t xml:space="preserve"> </w:t>
+      </w:r>
+      <w:r>
+        <w:rPr>
+          <w:rStyle w:val="VerbatimChar"/>
+        </w:rPr>
+        <w:t xml:space="preserve">cout</w:t>
+      </w:r>
+      <w:r>
+        <w:t xml:space="preserve"> </w:t>
+      </w:r>
+      <w:r>
+        <w:t xml:space="preserve">to declare console output and insert data into this with the insertion operator,</w:t>
+      </w:r>
+      <w:r>
+        <w:t xml:space="preserve"> </w:t>
+      </w:r>
+      <w:r>
+        <w:rPr>
+          <w:rStyle w:val="VerbatimChar"/>
+        </w:rPr>
+        <w:t xml:space="preserve">&lt;&lt;</w:t>
+      </w:r>
+      <w:r>
+        <w:t xml:space="preserve"> </w:t>
+      </w:r>
+      <w:r>
+        <w:t xml:space="preserve">- this differs from Python’s</w:t>
+      </w:r>
+      <w:r>
+        <w:t xml:space="preserve"> </w:t>
+      </w:r>
+      <w:r>
+        <w:rPr>
+          <w:rStyle w:val="VerbatimChar"/>
+        </w:rPr>
+        <w:t xml:space="preserve">print</w:t>
+      </w:r>
+      <w:r>
+        <w:t xml:space="preserve"> </w:t>
+      </w:r>
+      <w:r>
+        <w:t xml:space="preserve">function, but is essentially how it works. This is because C++ is a lower level language, just above assembly code, and is thus more lightweight and efficient, e.g. you don’t need input/output capabilities with all programs, as not all programs need a command-line interface, hence we include the line</w:t>
+      </w:r>
+      <w:r>
+        <w:t xml:space="preserve"> </w:t>
+      </w:r>
+      <w:r>
+        <w:rPr>
+          <w:rStyle w:val="VerbatimChar"/>
+        </w:rPr>
+        <w:t xml:space="preserve">#include &lt;iostream&gt;</w:t>
+      </w:r>
+      <w:r>
+        <w:t xml:space="preserve">to access these stream commands.</w:t>
+      </w:r>
+    </w:p>
+    <w:p>
+      <w:pPr>
+        <w:pStyle w:val="BodyText"/>
+      </w:pPr>
+      <w:r>
+        <w:t xml:space="preserve">Additionally, we explored special characters (</w:t>
+      </w:r>
+      <w:r>
+        <w:rPr>
+          <w:rStyle w:val="VerbatimChar"/>
+        </w:rPr>
+        <w:t xml:space="preserve">\n</w:t>
+      </w:r>
+      <w:r>
+        <w:t xml:space="preserve">,</w:t>
+      </w:r>
+      <w:r>
+        <w:t xml:space="preserve"> </w:t>
+      </w:r>
+      <w:r>
+        <w:rPr>
+          <w:rStyle w:val="VerbatimChar"/>
+        </w:rPr>
+        <w:t xml:space="preserve">\a</w:t>
+      </w:r>
+      <w:r>
+        <w:t xml:space="preserve">,</w:t>
+      </w:r>
+      <w:r>
+        <w:t xml:space="preserve"> </w:t>
+      </w:r>
+      <w:r>
+        <w:rPr>
+          <w:rStyle w:val="VerbatimChar"/>
+        </w:rPr>
+        <w:t xml:space="preserve">\b</w:t>
+      </w:r>
+      <w:r>
+        <w:t xml:space="preserve">,</w:t>
+      </w:r>
+      <w:r>
+        <w:t xml:space="preserve"> </w:t>
+      </w:r>
+      <w:r>
+        <w:rPr>
+          <w:rStyle w:val="VerbatimChar"/>
+        </w:rPr>
+        <w:t xml:space="preserve">\f</w:t>
+      </w:r>
+      <w:r>
+        <w:t xml:space="preserve">,</w:t>
+      </w:r>
+      <w:r>
+        <w:t xml:space="preserve"> </w:t>
+      </w:r>
+      <w:r>
+        <w:rPr>
+          <w:rStyle w:val="VerbatimChar"/>
+        </w:rPr>
+        <w:t xml:space="preserve">\r</w:t>
+      </w:r>
+      <w:r>
+        <w:t xml:space="preserve">, and</w:t>
+      </w:r>
+      <w:r>
+        <w:t xml:space="preserve"> </w:t>
+      </w:r>
+      <w:r>
+        <w:rPr>
+          <w:rStyle w:val="VerbatimChar"/>
+        </w:rPr>
+        <w:t xml:space="preserve">\t</w:t>
+      </w:r>
+      <w:r>
+        <w:t xml:space="preserve">), escape sequences (</w:t>
+      </w:r>
+      <w:r>
+        <w:rPr>
+          <w:rStyle w:val="VerbatimChar"/>
+        </w:rPr>
+        <w:t xml:space="preserve">\\</w:t>
+      </w:r>
+      <w:r>
+        <w:t xml:space="preserve">,</w:t>
+      </w:r>
+      <w:r>
+        <w:t xml:space="preserve"> </w:t>
+      </w:r>
+      <w:r>
+        <w:rPr>
+          <w:rStyle w:val="VerbatimChar"/>
+        </w:rPr>
+        <w:t xml:space="preserve">\'</w:t>
+      </w:r>
+      <w:r>
+        <w:t xml:space="preserve">,</w:t>
+      </w:r>
+      <w:r>
+        <w:t xml:space="preserve"> </w:t>
+      </w:r>
+      <w:r>
+        <w:rPr>
+          <w:rStyle w:val="VerbatimChar"/>
+        </w:rPr>
+        <w:t xml:space="preserve">\"</w:t>
+      </w:r>
+      <w:r>
+        <w:t xml:space="preserve">, and</w:t>
+      </w:r>
+      <w:r>
+        <w:t xml:space="preserve"> </w:t>
+      </w:r>
+      <w:r>
+        <w:rPr>
+          <w:rStyle w:val="VerbatimChar"/>
+        </w:rPr>
+        <w:t xml:space="preserve">\?</w:t>
+      </w:r>
+      <w:r>
+        <w:t xml:space="preserve">), and the line terminator (</w:t>
+      </w:r>
+      <w:r>
+        <w:rPr>
+          <w:rStyle w:val="VerbatimChar"/>
+        </w:rPr>
+        <w:t xml:space="preserve">endl</w:t>
+      </w:r>
+      <w:r>
+        <w:t xml:space="preserve">). The special characters and escape sequences are similar to those used in Python, but the line terminator was completely new for me. Functionally, it seems to act the same as a newline character, but works by ending the data stream started by</w:t>
+      </w:r>
+      <w:r>
+        <w:t xml:space="preserve"> </w:t>
+      </w:r>
+      <w:r>
+        <w:rPr>
+          <w:rStyle w:val="VerbatimChar"/>
+        </w:rPr>
+        <w:t xml:space="preserve">cout</w:t>
+      </w:r>
+      <w:r>
+        <w:t xml:space="preserve">.</w:t>
+      </w:r>
+    </w:p>
+    <w:p>
+      <w:pPr>
+        <w:pStyle w:val="BodyText"/>
+      </w:pPr>
+      <w:r>
+        <w:rPr>
+          <w:b/>
+          <w:bCs/>
+        </w:rPr>
+        <w:t xml:space="preserve">How well did I learn it?</w:t>
+      </w:r>
+    </w:p>
+    <w:p>
+      <w:pPr>
+        <w:pStyle w:val="BodyText"/>
+      </w:pPr>
+      <w:r>
+        <w:t xml:space="preserve">I learned everything pretty quickly, making parallels with Python quite often. It’s been really fun learning a completely new, more low-level language and deepening my understanding of programming in general. I did some extra work outside of my lab session, too, which definitely helped me reinforce any new knowledge and understand C++ even quicker.</w:t>
+      </w:r>
+    </w:p>
+    <w:p>
+      <w:pPr>
+        <w:pStyle w:val="BodyText"/>
+      </w:pPr>
+      <w:r>
+        <w:rPr>
+          <w:b/>
+          <w:bCs/>
+        </w:rPr>
+        <w:t xml:space="preserve">How does my solution compare with the official solution?</w:t>
+      </w:r>
+    </w:p>
+    <w:p>
+      <w:pPr>
+        <w:pStyle w:val="BodyText"/>
+      </w:pPr>
+      <w:r>
+        <w:t xml:space="preserve">There aren’t any official solutions right now, so I’ll write this next week if they get released.</w:t>
+      </w:r>
+    </w:p>
+    <w:p>
+      <w:pPr>
+        <w:pStyle w:val="BodyText"/>
+      </w:pPr>
+      <w:r>
+        <w:rPr>
+          <w:b/>
+          <w:bCs/>
+        </w:rPr>
+        <w:t xml:space="preserve">How can I extend the concepts used in the tasks to form a new project</w:t>
+      </w:r>
+    </w:p>
+    <w:p>
+      <w:pPr>
+        <w:pStyle w:val="BodyText"/>
+      </w:pPr>
+      <w:r>
+        <w:t xml:space="preserve">In my extra work this week, I’ve extended the concepts used to make Pascal’s triangle by changing the logic to a more loop-based system so that I can use render any number of rows. I also tried an alternative to using the tab characters,</w:t>
+      </w:r>
+      <w:r>
+        <w:t xml:space="preserve"> </w:t>
+      </w:r>
+      <w:r>
+        <w:rPr>
+          <w:rStyle w:val="VerbatimChar"/>
+        </w:rPr>
+        <w:t xml:space="preserve">setd::setw</w:t>
+      </w:r>
+      <w:r>
+        <w:t xml:space="preserve">. Not only this, but I decided to take this number of rows as a user input with</w:t>
+      </w:r>
+      <w:r>
+        <w:t xml:space="preserve"> </w:t>
+      </w:r>
+      <w:r>
+        <w:rPr>
+          <w:rStyle w:val="VerbatimChar"/>
+        </w:rPr>
+        <w:t xml:space="preserve">std::cin</w:t>
+      </w:r>
+      <w:r>
+        <w:t xml:space="preserve"> </w:t>
+      </w:r>
+      <w:r>
+        <w:t xml:space="preserve">and validated the input, throwing an exception if invalid.</w:t>
+      </w:r>
+    </w:p>
+    <w:p>
+      <w:pPr>
+        <w:pStyle w:val="BodyText"/>
+      </w:pPr>
+      <w:r>
+        <w:t xml:space="preserve">I also researched C++ best practices and styling guidelines, referencing documents like Google Style Guides</w:t>
+      </w:r>
+      <w:r>
+        <w:t xml:space="preserve"> </w:t>
+      </w:r>
+      <w:hyperlink w:anchor="references">
+        <w:r>
+          <w:rPr>
+            <w:rStyle w:val="Hyperlink"/>
+          </w:rPr>
+          <w:t xml:space="preserve">[1]</w:t>
+        </w:r>
+      </w:hyperlink>
+      <w:r>
+        <w:t xml:space="preserve"> </w:t>
+      </w:r>
+      <w:r>
+        <w:t xml:space="preserve">and Doxygen</w:t>
+      </w:r>
+      <w:r>
+        <w:t xml:space="preserve"> </w:t>
+      </w:r>
+      <w:hyperlink w:anchor="references">
+        <w:r>
+          <w:rPr>
+            <w:rStyle w:val="Hyperlink"/>
+          </w:rPr>
+          <w:t xml:space="preserve">[2]</w:t>
+        </w:r>
+      </w:hyperlink>
+      <w:r>
+        <w:t xml:space="preserve">. The main points are learned from this were: consistent comment style (I opted for /* and /**), function return rationale (i.e. when to use</w:t>
+      </w:r>
+      <w:r>
+        <w:t xml:space="preserve"> </w:t>
+      </w:r>
+      <w:r>
+        <w:rPr>
+          <w:rStyle w:val="VerbatimChar"/>
+        </w:rPr>
+        <w:t xml:space="preserve">void</w:t>
+      </w:r>
+      <w:r>
+        <w:t xml:space="preserve">), explicitly returning 0 in a main function (to tell the console it ran correctly), docstring placement (before a function, contrasting with Python), and function declaration (placing the opening curly bracket on the same line).</w:t>
+      </w:r>
+    </w:p>
+    <w:p>
+      <w:pPr>
+        <w:pStyle w:val="BodyText"/>
+      </w:pPr>
+      <w:r>
+        <w:t xml:space="preserve">Finally, with the project I already explained, I explored functions, for loops, conditional statements, exception handling, and some basic libraries:</w:t>
+      </w:r>
+      <w:r>
+        <w:t xml:space="preserve"> </w:t>
+      </w:r>
+      <w:r>
+        <w:rPr>
+          <w:rStyle w:val="VerbatimChar"/>
+        </w:rPr>
+        <w:t xml:space="preserve">cmath</w:t>
+      </w:r>
+      <w:r>
+        <w:t xml:space="preserve">,</w:t>
+      </w:r>
+      <w:r>
+        <w:t xml:space="preserve"> </w:t>
+      </w:r>
+      <w:r>
+        <w:rPr>
+          <w:rStyle w:val="VerbatimChar"/>
+        </w:rPr>
+        <w:t xml:space="preserve">stdexcept</w:t>
+      </w:r>
+      <w:r>
+        <w:t xml:space="preserve">, and</w:t>
+      </w:r>
+      <w:r>
+        <w:t xml:space="preserve"> </w:t>
+      </w:r>
+      <w:r>
+        <w:rPr>
+          <w:rStyle w:val="VerbatimChar"/>
+        </w:rPr>
+        <w:t xml:space="preserve">iomanip</w:t>
+      </w:r>
+      <w:r>
+        <w:t xml:space="preserve">.</w:t>
+      </w:r>
+    </w:p>
+    <w:p>
+      <w:pPr>
+        <w:pStyle w:val="BodyText"/>
+      </w:pPr>
+      <w:r>
+        <w:rPr>
+          <w:b/>
+          <w:bCs/>
+        </w:rPr>
+        <w:t xml:space="preserve">Lesson Review Question Answers</w:t>
+      </w:r>
+    </w:p>
+    <w:p>
+      <w:pPr>
+        <w:pStyle w:val="Compact"/>
+        <w:numPr>
+          <w:ilvl w:val="0"/>
+          <w:numId w:val="1001"/>
+        </w:numPr>
+      </w:pPr>
+      <w:r>
+        <w:t xml:space="preserve">Facilitates complex simulations; differs by enabling exploration beyond physical limits.</w:t>
+      </w:r>
+    </w:p>
+    <w:p>
+      <w:pPr>
+        <w:pStyle w:val="Compact"/>
+        <w:numPr>
+          <w:ilvl w:val="0"/>
+          <w:numId w:val="1001"/>
+        </w:numPr>
+      </w:pPr>
+      <w:r>
+        <w:t xml:space="preserve">Climate modeling, drug discovery, astrophysics simulations.</w:t>
+      </w:r>
+    </w:p>
+    <w:p>
+      <w:pPr>
+        <w:pStyle w:val="Compact"/>
+        <w:numPr>
+          <w:ilvl w:val="0"/>
+          <w:numId w:val="1001"/>
+        </w:numPr>
+      </w:pPr>
+      <w:r>
+        <w:t xml:space="preserve">First computer-assisted proof; raises questions about proof validity.</w:t>
+      </w:r>
+    </w:p>
+    <w:p>
+      <w:pPr>
+        <w:pStyle w:val="Compact"/>
+        <w:numPr>
+          <w:ilvl w:val="0"/>
+          <w:numId w:val="1001"/>
+        </w:numPr>
+      </w:pPr>
+      <w:r>
+        <w:t xml:space="preserve">Cost/feasibility issues; safety concerns.</w:t>
+      </w:r>
+    </w:p>
+    <w:p>
+      <w:pPr>
+        <w:pStyle w:val="Compact"/>
+        <w:numPr>
+          <w:ilvl w:val="0"/>
+          <w:numId w:val="1001"/>
+        </w:numPr>
+      </w:pPr>
+      <w:r>
+        <w:t xml:space="preserve">From serial to parallel computing; enhances computational power for complex problems.</w:t>
+      </w:r>
+    </w:p>
+    <w:p>
+      <w:pPr>
+        <w:pStyle w:val="Compact"/>
+        <w:numPr>
+          <w:ilvl w:val="0"/>
+          <w:numId w:val="1001"/>
+        </w:numPr>
+      </w:pPr>
+      <w:r>
+        <w:t xml:space="preserve">Serial: sequential processing; Parallel: simultaneous processing.</w:t>
+      </w:r>
+    </w:p>
+    <w:p>
+      <w:pPr>
+        <w:pStyle w:val="Compact"/>
+        <w:numPr>
+          <w:ilvl w:val="0"/>
+          <w:numId w:val="1001"/>
+        </w:numPr>
+      </w:pPr>
+      <w:r>
+        <w:t xml:space="preserve">Physical limits in miniaturization; heat dissipation, quantum effects.</w:t>
+      </w:r>
+    </w:p>
+    <w:p>
+      <w:pPr>
+        <w:pStyle w:val="Compact"/>
+        <w:numPr>
+          <w:ilvl w:val="0"/>
+          <w:numId w:val="1001"/>
+        </w:numPr>
+      </w:pPr>
+      <w:r>
+        <w:t xml:space="preserve">FLOPS: Floating Point Operations Per Second; measures computational performance.</w:t>
+      </w:r>
+    </w:p>
+    <w:p>
+      <w:pPr>
+        <w:pStyle w:val="Compact"/>
+        <w:numPr>
+          <w:ilvl w:val="0"/>
+          <w:numId w:val="1001"/>
+        </w:numPr>
+      </w:pPr>
+      <w:r>
+        <w:t xml:space="preserve">Binary: two digits (0, 1); used for electronic circuitry efficiency.</w:t>
+      </w:r>
+    </w:p>
+    <w:p>
+      <w:pPr>
+        <w:pStyle w:val="Compact"/>
+        <w:numPr>
+          <w:ilvl w:val="0"/>
+          <w:numId w:val="1001"/>
+        </w:numPr>
+      </w:pPr>
+      <w:r>
+        <w:t xml:space="preserve">Encapsulation, inheritance, polymorphism.</w:t>
       </w:r>
     </w:p>
     <w:p>
@@ -124,28 +1049,1561 @@
         <w:pStyle w:val="FirstParagraph"/>
       </w:pPr>
       <w:r>
-        <w:rPr>
-          <w:i/>
-        </w:rPr>
-        <w:t xml:space="preserve">“</w:t>
-      </w:r>
-      <w:r>
-        <w:rPr>
-          <w:i/>
-        </w:rPr>
-        <w:t xml:space="preserve">I confirm that this logbook is entirely my own work and that all references and quotations, from both primary and secondary sources, have been fully identified and properly acknowledged.</w:t>
-      </w:r>
-      <w:r>
-        <w:rPr>
-          <w:i/>
-        </w:rPr>
-        <w:t xml:space="preserve">”</w:t>
-      </w:r>
-      <w:r>
-        <w:t xml:space="preserve"> </w:t>
-      </w:r>
-      <w:r>
-        <w:t xml:space="preserve">- William Fayers (27378661).</w:t>
+        <w:t xml:space="preserve">Multiple choice: BCCBCCBBBA</w:t>
+      </w:r>
+    </w:p>
+    <w:bookmarkStart w:id="22" w:name="basic-use-using-cout"/>
+    <w:p>
+      <w:pPr>
+        <w:pStyle w:val="Heading3"/>
+      </w:pPr>
+      <w:r>
+        <w:t xml:space="preserve">Basic Use: Using Cout</w:t>
+      </w:r>
+    </w:p>
+    <w:bookmarkStart w:id="21" w:name="task-1.5"/>
+    <w:p>
+      <w:pPr>
+        <w:pStyle w:val="Heading4"/>
+      </w:pPr>
+      <w:r>
+        <w:t xml:space="preserve">Task 1.5</w:t>
+      </w:r>
+    </w:p>
+    <w:p>
+      <w:pPr>
+        <w:pStyle w:val="FirstParagraph"/>
+      </w:pPr>
+      <w:r>
+        <w:t xml:space="preserve">The first bit of C++ code I’ve ever written!</w:t>
+      </w:r>
+    </w:p>
+    <w:p>
+      <w:pPr>
+        <w:pStyle w:val="SourceCode"/>
+      </w:pPr>
+      <w:r>
+        <w:rPr>
+          <w:rStyle w:val="VerbatimChar"/>
+        </w:rPr>
+        <w:t xml:space="preserve">cout &lt;&lt; "Welcome to C++ Programming\n";</w:t>
+      </w:r>
+    </w:p>
+    <w:bookmarkEnd w:id="21"/>
+    <w:bookmarkEnd w:id="22"/>
+    <w:bookmarkStart w:id="29" w:name="basic-use-special-characters"/>
+    <w:p>
+      <w:pPr>
+        <w:pStyle w:val="Heading3"/>
+      </w:pPr>
+      <w:r>
+        <w:t xml:space="preserve">Basic Use: Special Characters</w:t>
+      </w:r>
+    </w:p>
+    <w:bookmarkStart w:id="23" w:name="task-1.1"/>
+    <w:p>
+      <w:pPr>
+        <w:pStyle w:val="Heading4"/>
+      </w:pPr>
+      <w:r>
+        <w:t xml:space="preserve">Task 1.1</w:t>
+      </w:r>
+    </w:p>
+    <w:p>
+      <w:pPr>
+        <w:pStyle w:val="FirstParagraph"/>
+      </w:pPr>
+      <w:r>
+        <w:t xml:space="preserve">Removing</w:t>
+      </w:r>
+      <w:r>
+        <w:t xml:space="preserve"> </w:t>
+      </w:r>
+      <w:r>
+        <w:rPr>
+          <w:rStyle w:val="VerbatimChar"/>
+        </w:rPr>
+        <w:t xml:space="preserve">/n</w:t>
+      </w:r>
+      <w:r>
+        <w:t xml:space="preserve"> </w:t>
+      </w:r>
+      <w:r>
+        <w:t xml:space="preserve">causes the output to not start a new line after the string.</w:t>
+      </w:r>
+    </w:p>
+    <w:p>
+      <w:pPr>
+        <w:pStyle w:val="SourceCode"/>
+      </w:pPr>
+      <w:r>
+        <w:rPr>
+          <w:rStyle w:val="VerbatimChar"/>
+        </w:rPr>
+        <w:t xml:space="preserve">cout &lt;&lt; "Without newline: Welcome to C++ Programming" &lt;&lt; "---\n";</w:t>
+      </w:r>
+    </w:p>
+    <w:bookmarkEnd w:id="23"/>
+    <w:bookmarkStart w:id="24" w:name="task-1.3"/>
+    <w:p>
+      <w:pPr>
+        <w:pStyle w:val="Heading4"/>
+      </w:pPr>
+      <w:r>
+        <w:t xml:space="preserve">Task 1.3</w:t>
+      </w:r>
+    </w:p>
+    <w:p>
+      <w:pPr>
+        <w:pStyle w:val="FirstParagraph"/>
+      </w:pPr>
+      <w:r>
+        <w:t xml:space="preserve">The bell character</w:t>
+      </w:r>
+      <w:r>
+        <w:t xml:space="preserve"> </w:t>
+      </w:r>
+      <w:r>
+        <w:rPr>
+          <w:rStyle w:val="VerbatimChar"/>
+        </w:rPr>
+        <w:t xml:space="preserve">\a</w:t>
+      </w:r>
+      <w:r>
+        <w:t xml:space="preserve"> </w:t>
+      </w:r>
+      <w:r>
+        <w:t xml:space="preserve">makes a sound in some environments.</w:t>
+      </w:r>
+    </w:p>
+    <w:p>
+      <w:pPr>
+        <w:pStyle w:val="SourceCode"/>
+      </w:pPr>
+      <w:r>
+        <w:rPr>
+          <w:rStyle w:val="VerbatimChar"/>
+        </w:rPr>
+        <w:t xml:space="preserve">cout &lt;&lt; "With bell character: Welcome to C++ Programming\a" &lt;&lt; "---\n";</w:t>
+      </w:r>
+    </w:p>
+    <w:p>
+      <w:pPr>
+        <w:pStyle w:val="FirstParagraph"/>
+      </w:pPr>
+      <w:r>
+        <w:t xml:space="preserve">The backspace character</w:t>
+      </w:r>
+      <w:r>
+        <w:t xml:space="preserve"> </w:t>
+      </w:r>
+      <w:r>
+        <w:t xml:space="preserve">emoves the last character.</w:t>
+      </w:r>
+    </w:p>
+    <w:p>
+      <w:pPr>
+        <w:pStyle w:val="SourceCode"/>
+      </w:pPr>
+      <w:r>
+        <w:rPr>
+          <w:rStyle w:val="VerbatimChar"/>
+        </w:rPr>
+        <w:t xml:space="preserve">cout &lt;&lt; "With backspace character: Welcome to C++ Programming\b" &lt;&lt; "---\n";</w:t>
+      </w:r>
+    </w:p>
+    <w:p>
+      <w:pPr>
+        <w:pStyle w:val="FirstParagraph"/>
+      </w:pPr>
+      <w:r>
+        <w:t xml:space="preserve">The return character</w:t>
+      </w:r>
+      <w:r>
+        <w:t xml:space="preserve"> </w:t>
+      </w:r>
+      <w:r>
+        <w:t xml:space="preserve">eturns to the start of the line.</w:t>
+      </w:r>
+    </w:p>
+    <w:p>
+      <w:pPr>
+        <w:pStyle w:val="SourceCode"/>
+      </w:pPr>
+      <w:r>
+        <w:rPr>
+          <w:rStyle w:val="VerbatimChar"/>
+        </w:rPr>
+        <w:t xml:space="preserve">cout &lt;&lt; "With return character: Welcome to C++ Programming\r" &lt;&lt; "---\n";</w:t>
+      </w:r>
+    </w:p>
+    <w:p>
+      <w:pPr>
+        <w:pStyle w:val="FirstParagraph"/>
+      </w:pPr>
+      <w:r>
+        <w:t xml:space="preserve">The tab character</w:t>
+      </w:r>
+      <w:r>
+        <w:t xml:space="preserve"> </w:t>
+      </w:r>
+      <w:r>
+        <w:t xml:space="preserve">dds a tab space.</w:t>
+      </w:r>
+    </w:p>
+    <w:p>
+      <w:pPr>
+        <w:pStyle w:val="SourceCode"/>
+      </w:pPr>
+      <w:r>
+        <w:rPr>
+          <w:rStyle w:val="VerbatimChar"/>
+        </w:rPr>
+        <w:t xml:space="preserve">cout &lt;&lt; "With tab character: Welcome to C++ Programming\t" &lt;&lt; "---\n";</w:t>
+      </w:r>
+    </w:p>
+    <w:bookmarkEnd w:id="24"/>
+    <w:bookmarkStart w:id="25" w:name="task-1.3-1"/>
+    <w:p>
+      <w:pPr>
+        <w:pStyle w:val="Heading4"/>
+      </w:pPr>
+      <w:r>
+        <w:t xml:space="preserve">Task 1.3</w:t>
+      </w:r>
+    </w:p>
+    <w:p>
+      <w:pPr>
+        <w:pStyle w:val="FirstParagraph"/>
+      </w:pPr>
+      <w:r>
+        <w:t xml:space="preserve">The formfeed character</w:t>
+      </w:r>
+      <w:r>
+        <w:t xml:space="preserve"> </w:t>
+      </w:r>
+      <w:r>
+        <w:t xml:space="preserve">isplays a</w:t>
+      </w:r>
+      <w:r>
+        <w:t xml:space="preserve"> </w:t>
+      </w:r>
+      <w:r>
+        <w:rPr>
+          <w:rStyle w:val="VerbatimChar"/>
+        </w:rPr>
+        <w:t xml:space="preserve">♀</w:t>
+      </w:r>
+      <w:r>
+        <w:t xml:space="preserve"> </w:t>
+      </w:r>
+      <w:r>
+        <w:t xml:space="preserve">character, representing a page break.</w:t>
+      </w:r>
+    </w:p>
+    <w:p>
+      <w:pPr>
+        <w:pStyle w:val="SourceCode"/>
+      </w:pPr>
+      <w:r>
+        <w:rPr>
+          <w:rStyle w:val="VerbatimChar"/>
+        </w:rPr>
+        <w:t xml:space="preserve">cout &lt;&lt; "With formfeed character: Welcome to C++ Programming\f" &lt;&lt; "---\n";</w:t>
+      </w:r>
+    </w:p>
+    <w:bookmarkEnd w:id="25"/>
+    <w:bookmarkStart w:id="26" w:name="task-1.4"/>
+    <w:p>
+      <w:pPr>
+        <w:pStyle w:val="Heading4"/>
+      </w:pPr>
+      <w:r>
+        <w:t xml:space="preserve">Task 1.4</w:t>
+      </w:r>
+    </w:p>
+    <w:p>
+      <w:pPr>
+        <w:pStyle w:val="FirstParagraph"/>
+      </w:pPr>
+      <w:r>
+        <w:t xml:space="preserve">Removing the backslash before the single quote causes a syntax error.</w:t>
+      </w:r>
+    </w:p>
+    <w:p>
+      <w:pPr>
+        <w:pStyle w:val="SourceCode"/>
+      </w:pPr>
+      <w:r>
+        <w:rPr>
+          <w:rStyle w:val="VerbatimChar"/>
+        </w:rPr>
+        <w:t xml:space="preserve">cout &lt;&lt; "Escaped characters: Is the symbol \\n called \' Newline \' \? \n";</w:t>
+      </w:r>
+    </w:p>
+    <w:bookmarkEnd w:id="26"/>
+    <w:bookmarkStart w:id="27" w:name="task-2.1"/>
+    <w:p>
+      <w:pPr>
+        <w:pStyle w:val="Heading4"/>
+      </w:pPr>
+      <w:r>
+        <w:t xml:space="preserve">Task 2.1</w:t>
+      </w:r>
+    </w:p>
+    <w:p>
+      <w:pPr>
+        <w:pStyle w:val="FirstParagraph"/>
+      </w:pPr>
+      <w:r>
+        <w:t xml:space="preserve">The line terminator</w:t>
+      </w:r>
+      <w:r>
+        <w:t xml:space="preserve"> </w:t>
+      </w:r>
+      <w:r>
+        <w:rPr>
+          <w:rStyle w:val="VerbatimChar"/>
+        </w:rPr>
+        <w:t xml:space="preserve">endl</w:t>
+      </w:r>
+      <w:r>
+        <w:t xml:space="preserve"> </w:t>
+      </w:r>
+      <w:r>
+        <w:t xml:space="preserve">starts a new line.</w:t>
+      </w:r>
+    </w:p>
+    <w:p>
+      <w:pPr>
+        <w:pStyle w:val="SourceCode"/>
+      </w:pPr>
+      <w:r>
+        <w:rPr>
+          <w:rStyle w:val="VerbatimChar"/>
+        </w:rPr>
+        <w:t xml:space="preserve">cout &lt;&lt; "A rose by any other name would smell as sweet";</w:t>
+      </w:r>
+      <w:r>
+        <w:br/>
+      </w:r>
+      <w:r>
+        <w:rPr>
+          <w:rStyle w:val="VerbatimChar"/>
+        </w:rPr>
+        <w:t xml:space="preserve">cout &lt;&lt; endl;</w:t>
+      </w:r>
+    </w:p>
+    <w:bookmarkEnd w:id="27"/>
+    <w:bookmarkStart w:id="28" w:name="task-2.2"/>
+    <w:p>
+      <w:pPr>
+        <w:pStyle w:val="Heading4"/>
+      </w:pPr>
+      <w:r>
+        <w:t xml:space="preserve">Task 2.2</w:t>
+      </w:r>
+    </w:p>
+    <w:p>
+      <w:pPr>
+        <w:pStyle w:val="FirstParagraph"/>
+      </w:pPr>
+      <w:r>
+        <w:t xml:space="preserve">There’s no change in output if</w:t>
+      </w:r>
+      <w:r>
+        <w:t xml:space="preserve"> </w:t>
+      </w:r>
+      <w:r>
+        <w:rPr>
+          <w:rStyle w:val="VerbatimChar"/>
+        </w:rPr>
+        <w:t xml:space="preserve">endl</w:t>
+      </w:r>
+      <w:r>
+        <w:t xml:space="preserve"> </w:t>
+      </w:r>
+      <w:r>
+        <w:t xml:space="preserve">is inserted at the end of the string.</w:t>
+      </w:r>
+    </w:p>
+    <w:p>
+      <w:pPr>
+        <w:pStyle w:val="SourceCode"/>
+      </w:pPr>
+      <w:r>
+        <w:rPr>
+          <w:rStyle w:val="VerbatimChar"/>
+        </w:rPr>
+        <w:t xml:space="preserve">cout &lt;&lt; "A rose by any other name would smell as sweet" &lt;&lt; endl;</w:t>
+      </w:r>
+    </w:p>
+    <w:bookmarkEnd w:id="28"/>
+    <w:bookmarkEnd w:id="29"/>
+    <w:bookmarkStart w:id="31" w:name="basic-use-pascals-triangle"/>
+    <w:p>
+      <w:pPr>
+        <w:pStyle w:val="Heading3"/>
+      </w:pPr>
+      <w:r>
+        <w:t xml:space="preserve">Basic Use: Pascals Triangle</w:t>
+      </w:r>
+    </w:p>
+    <w:bookmarkStart w:id="30" w:name="task-1.1-1"/>
+    <w:p>
+      <w:pPr>
+        <w:pStyle w:val="Heading4"/>
+      </w:pPr>
+      <w:r>
+        <w:t xml:space="preserve">Task 1.1</w:t>
+      </w:r>
+    </w:p>
+    <w:p>
+      <w:pPr>
+        <w:pStyle w:val="FirstParagraph"/>
+      </w:pPr>
+      <w:r>
+        <w:t xml:space="preserve">I used the tab character,</w:t>
+      </w:r>
+      <w:r>
+        <w:t xml:space="preserve"> </w:t>
+      </w:r>
+      <w:r>
+        <w:rPr>
+          <w:rStyle w:val="VerbatimChar"/>
+        </w:rPr>
+        <w:t xml:space="preserve">\t</w:t>
+      </w:r>
+      <w:r>
+        <w:t xml:space="preserve"> </w:t>
+      </w:r>
+      <w:r>
+        <w:t xml:space="preserve">to center the numbers in the Pascal’s Triangle, along with</w:t>
+      </w:r>
+      <w:r>
+        <w:t xml:space="preserve"> </w:t>
+      </w:r>
+      <w:r>
+        <w:rPr>
+          <w:rStyle w:val="VerbatimChar"/>
+        </w:rPr>
+        <w:t xml:space="preserve">cout</w:t>
+      </w:r>
+      <w:r>
+        <w:t xml:space="preserve"> </w:t>
+      </w:r>
+      <w:r>
+        <w:t xml:space="preserve">to print the numbers. This ended up with a fairly nice looking Pascal’s Triangle.</w:t>
+      </w:r>
+    </w:p>
+    <w:p>
+      <w:pPr>
+        <w:pStyle w:val="SourceCode"/>
+      </w:pPr>
+      <w:r>
+        <w:rPr>
+          <w:rStyle w:val="VerbatimChar"/>
+        </w:rPr>
+        <w:t xml:space="preserve">cout &lt;&lt; "n\t\t\t\t   Pascal's Triangle up to n=5\n";</w:t>
+      </w:r>
+      <w:r>
+        <w:br/>
+      </w:r>
+      <w:r>
+        <w:rPr>
+          <w:rStyle w:val="VerbatimChar"/>
+        </w:rPr>
+        <w:t xml:space="preserve">cout &lt;&lt; "0\t\t\t\t\t\t1\n";</w:t>
+      </w:r>
+      <w:r>
+        <w:br/>
+      </w:r>
+      <w:r>
+        <w:rPr>
+          <w:rStyle w:val="VerbatimChar"/>
+        </w:rPr>
+        <w:t xml:space="preserve">cout &lt;&lt; "1\t\t\t\t\t1\t\t1\n";</w:t>
+      </w:r>
+      <w:r>
+        <w:br/>
+      </w:r>
+      <w:r>
+        <w:rPr>
+          <w:rStyle w:val="VerbatimChar"/>
+        </w:rPr>
+        <w:t xml:space="preserve">cout &lt;&lt; "2\t\t\t\t1\t\t2\t\t1\n";</w:t>
+      </w:r>
+      <w:r>
+        <w:br/>
+      </w:r>
+      <w:r>
+        <w:rPr>
+          <w:rStyle w:val="VerbatimChar"/>
+        </w:rPr>
+        <w:t xml:space="preserve">cout &lt;&lt; "3\t\t\t1\t\t3\t\t3\t\t1\n";</w:t>
+      </w:r>
+      <w:r>
+        <w:br/>
+      </w:r>
+      <w:r>
+        <w:rPr>
+          <w:rStyle w:val="VerbatimChar"/>
+        </w:rPr>
+        <w:t xml:space="preserve">cout &lt;&lt; "4\t\t1\t\t4\t\t6\t\t4\t\t1\n";</w:t>
+      </w:r>
+      <w:r>
+        <w:br/>
+      </w:r>
+      <w:r>
+        <w:rPr>
+          <w:rStyle w:val="VerbatimChar"/>
+        </w:rPr>
+        <w:t xml:space="preserve">cout &lt;&lt; "5\t1\t\t5\t\t10\t\t10\t\t5\t\t1\n";</w:t>
+      </w:r>
+      <w:r>
+        <w:br/>
+      </w:r>
+      <w:r>
+        <w:br/>
+      </w:r>
+      <w:r>
+        <w:rPr>
+          <w:rStyle w:val="VerbatimChar"/>
+        </w:rPr>
+        <w:t xml:space="preserve">cout &lt;&lt; "\t\t\t\t      Made by William Fayers\n";</w:t>
+      </w:r>
+    </w:p>
+    <w:bookmarkEnd w:id="30"/>
+    <w:bookmarkEnd w:id="31"/>
+    <w:bookmarkStart w:id="32" w:name="pascal-triangle-extended-project"/>
+    <w:p>
+      <w:pPr>
+        <w:pStyle w:val="Heading3"/>
+      </w:pPr>
+      <w:r>
+        <w:t xml:space="preserve">Pascal Triangle: Extended Project</w:t>
+      </w:r>
+    </w:p>
+    <w:p>
+      <w:pPr>
+        <w:pStyle w:val="SourceCode"/>
+      </w:pPr>
+      <w:r>
+        <w:rPr>
+          <w:rStyle w:val="VerbatimChar"/>
+        </w:rPr>
+        <w:t xml:space="preserve">#include &lt;iostream&gt; /* For std::cout, std::cin */</w:t>
+      </w:r>
+      <w:r>
+        <w:br/>
+      </w:r>
+      <w:r>
+        <w:rPr>
+          <w:rStyle w:val="VerbatimChar"/>
+        </w:rPr>
+        <w:t xml:space="preserve">#include &lt;cmath&gt; /* For std::ceil, std::pow */</w:t>
+      </w:r>
+      <w:r>
+        <w:br/>
+      </w:r>
+      <w:r>
+        <w:rPr>
+          <w:rStyle w:val="VerbatimChar"/>
+        </w:rPr>
+        <w:t xml:space="preserve">#include &lt;stdexcept&gt; /* For std::invalid_argument */</w:t>
+      </w:r>
+      <w:r>
+        <w:br/>
+      </w:r>
+      <w:r>
+        <w:rPr>
+          <w:rStyle w:val="VerbatimChar"/>
+        </w:rPr>
+        <w:t xml:space="preserve">#include &lt;iomanip&gt; /* For std::setw */</w:t>
+      </w:r>
+      <w:r>
+        <w:br/>
+      </w:r>
+      <w:r>
+        <w:br/>
+      </w:r>
+      <w:r>
+        <w:rPr>
+          <w:rStyle w:val="VerbatimChar"/>
+        </w:rPr>
+        <w:t xml:space="preserve">/**</w:t>
+      </w:r>
+      <w:r>
+        <w:br/>
+      </w:r>
+      <w:r>
+        <w:rPr>
+          <w:rStyle w:val="VerbatimChar"/>
+        </w:rPr>
+        <w:t xml:space="preserve"> * @file e01-pascal_triangle-extended_project.cpp</w:t>
+      </w:r>
+      <w:r>
+        <w:br/>
+      </w:r>
+      <w:r>
+        <w:rPr>
+          <w:rStyle w:val="VerbatimChar"/>
+        </w:rPr>
+        <w:t xml:space="preserve"> * @brief Outputs Pascal's triangle to the console.</w:t>
+      </w:r>
+      <w:r>
+        <w:br/>
+      </w:r>
+      <w:r>
+        <w:rPr>
+          <w:rStyle w:val="VerbatimChar"/>
+        </w:rPr>
+        <w:t xml:space="preserve"> * @details This program extends the concepts from lab 1 and explores new</w:t>
+      </w:r>
+      <w:r>
+        <w:br/>
+      </w:r>
+      <w:r>
+        <w:rPr>
+          <w:rStyle w:val="VerbatimChar"/>
+        </w:rPr>
+        <w:t xml:space="preserve"> * concepts such as error handling, loops, libraries, and functions in C++.</w:t>
+      </w:r>
+      <w:r>
+        <w:br/>
+      </w:r>
+      <w:r>
+        <w:rPr>
+          <w:rStyle w:val="VerbatimChar"/>
+        </w:rPr>
+        <w:t xml:space="preserve"> */</w:t>
+      </w:r>
+      <w:r>
+        <w:br/>
+      </w:r>
+      <w:r>
+        <w:br/>
+      </w:r>
+      <w:r>
+        <w:rPr>
+          <w:rStyle w:val="VerbatimChar"/>
+        </w:rPr>
+        <w:t xml:space="preserve">const int MAX_ROWS = 29;</w:t>
+      </w:r>
+      <w:r>
+        <w:br/>
+      </w:r>
+      <w:r>
+        <w:rPr>
+          <w:rStyle w:val="VerbatimChar"/>
+        </w:rPr>
+        <w:t xml:space="preserve">const std::string ERROR_MESSAGE = "Error: rows must be between 0 and "</w:t>
+      </w:r>
+      <w:r>
+        <w:br/>
+      </w:r>
+      <w:r>
+        <w:rPr>
+          <w:rStyle w:val="VerbatimChar"/>
+        </w:rPr>
+        <w:t xml:space="preserve">                                    + std::to_string(MAX_ROWS) + "!";</w:t>
+      </w:r>
+      <w:r>
+        <w:br/>
+      </w:r>
+      <w:r>
+        <w:br/>
+      </w:r>
+      <w:r>
+        <w:rPr>
+          <w:rStyle w:val="VerbatimChar"/>
+        </w:rPr>
+        <w:t xml:space="preserve">/**</w:t>
+      </w:r>
+      <w:r>
+        <w:br/>
+      </w:r>
+      <w:r>
+        <w:rPr>
+          <w:rStyle w:val="VerbatimChar"/>
+        </w:rPr>
+        <w:t xml:space="preserve"> * @brief Outputs Pascal's triangle to the console.</w:t>
+      </w:r>
+      <w:r>
+        <w:br/>
+      </w:r>
+      <w:r>
+        <w:rPr>
+          <w:rStyle w:val="VerbatimChar"/>
+        </w:rPr>
+        <w:t xml:space="preserve"> * </w:t>
+      </w:r>
+      <w:r>
+        <w:br/>
+      </w:r>
+      <w:r>
+        <w:rPr>
+          <w:rStyle w:val="VerbatimChar"/>
+        </w:rPr>
+        <w:t xml:space="preserve"> * @details Calculates Pascal's triangle iteratively using the formula:</w:t>
+      </w:r>
+      <w:r>
+        <w:br/>
+      </w:r>
+      <w:r>
+        <w:rPr>
+          <w:rStyle w:val="VerbatimChar"/>
+        </w:rPr>
+        <w:t xml:space="preserve"> * \f[</w:t>
+      </w:r>
+      <w:r>
+        <w:br/>
+      </w:r>
+      <w:r>
+        <w:rPr>
+          <w:rStyle w:val="VerbatimChar"/>
+        </w:rPr>
+        <w:t xml:space="preserve"> * C(n, k+1) = C(n, k) \times \frac{n - k}{k + 1}</w:t>
+      </w:r>
+      <w:r>
+        <w:br/>
+      </w:r>
+      <w:r>
+        <w:rPr>
+          <w:rStyle w:val="VerbatimChar"/>
+        </w:rPr>
+        <w:t xml:space="preserve"> * \f]</w:t>
+      </w:r>
+      <w:r>
+        <w:br/>
+      </w:r>
+      <w:r>
+        <w:rPr>
+          <w:rStyle w:val="VerbatimChar"/>
+        </w:rPr>
+        <w:t xml:space="preserve"> * where \f$C(n, k)\f$ is the coefficient at row \f$n\f$ and column \f$k\f$.</w:t>
+      </w:r>
+      <w:r>
+        <w:br/>
+      </w:r>
+      <w:r>
+        <w:rPr>
+          <w:rStyle w:val="VerbatimChar"/>
+        </w:rPr>
+        <w:t xml:space="preserve"> * Ensures the triangle is centered in the console by calculating the maximum</w:t>
+      </w:r>
+      <w:r>
+        <w:br/>
+      </w:r>
+      <w:r>
+        <w:rPr>
+          <w:rStyle w:val="VerbatimChar"/>
+        </w:rPr>
+        <w:t xml:space="preserve"> * width of the triangle and the maximum width of the coefficients, using the</w:t>
+      </w:r>
+      <w:r>
+        <w:br/>
+      </w:r>
+      <w:r>
+        <w:rPr>
+          <w:rStyle w:val="VerbatimChar"/>
+        </w:rPr>
+        <w:t xml:space="preserve"> * power of 2 to estimate the width of the largest coefficient.</w:t>
+      </w:r>
+      <w:r>
+        <w:br/>
+      </w:r>
+      <w:r>
+        <w:rPr>
+          <w:rStyle w:val="VerbatimChar"/>
+        </w:rPr>
+        <w:t xml:space="preserve"> * </w:t>
+      </w:r>
+      <w:r>
+        <w:br/>
+      </w:r>
+      <w:r>
+        <w:rPr>
+          <w:rStyle w:val="VerbatimChar"/>
+        </w:rPr>
+        <w:t xml:space="preserve"> * @note Designed to test the use of output streams, loops, error handling, libraries,</w:t>
+      </w:r>
+      <w:r>
+        <w:br/>
+      </w:r>
+      <w:r>
+        <w:rPr>
+          <w:rStyle w:val="VerbatimChar"/>
+        </w:rPr>
+        <w:t xml:space="preserve"> * and functions in C++. Extends the concepts from lab 1, exploring new concepts</w:t>
+      </w:r>
+      <w:r>
+        <w:br/>
+      </w:r>
+      <w:r>
+        <w:rPr>
+          <w:rStyle w:val="VerbatimChar"/>
+        </w:rPr>
+        <w:t xml:space="preserve"> * like using the `std::setw` function to set the width of the output instead of</w:t>
+      </w:r>
+      <w:r>
+        <w:br/>
+      </w:r>
+      <w:r>
+        <w:rPr>
+          <w:rStyle w:val="VerbatimChar"/>
+        </w:rPr>
+        <w:t xml:space="preserve"> * using the tab character.</w:t>
+      </w:r>
+      <w:r>
+        <w:br/>
+      </w:r>
+      <w:r>
+        <w:rPr>
+          <w:rStyle w:val="VerbatimChar"/>
+        </w:rPr>
+        <w:t xml:space="preserve"> * </w:t>
+      </w:r>
+      <w:r>
+        <w:br/>
+      </w:r>
+      <w:r>
+        <w:rPr>
+          <w:rStyle w:val="VerbatimChar"/>
+        </w:rPr>
+        <w:t xml:space="preserve"> * @param rows The number of rows to output in Pascal's triangle. Must be non-negative</w:t>
+      </w:r>
+      <w:r>
+        <w:br/>
+      </w:r>
+      <w:r>
+        <w:rPr>
+          <w:rStyle w:val="VerbatimChar"/>
+        </w:rPr>
+        <w:t xml:space="preserve"> * and less than or equal to MAX_ROWS.</w:t>
+      </w:r>
+      <w:r>
+        <w:br/>
+      </w:r>
+      <w:r>
+        <w:rPr>
+          <w:rStyle w:val="VerbatimChar"/>
+        </w:rPr>
+        <w:t xml:space="preserve"> *</w:t>
+      </w:r>
+      <w:r>
+        <w:br/>
+      </w:r>
+      <w:r>
+        <w:rPr>
+          <w:rStyle w:val="VerbatimChar"/>
+        </w:rPr>
+        <w:t xml:space="preserve"> * @throw std::invalid_argument Throws an error if rows is less than 0 or greater than MAX_ROWS.</w:t>
+      </w:r>
+      <w:r>
+        <w:br/>
+      </w:r>
+      <w:r>
+        <w:rPr>
+          <w:rStyle w:val="VerbatimChar"/>
+        </w:rPr>
+        <w:t xml:space="preserve"> *</w:t>
+      </w:r>
+      <w:r>
+        <w:br/>
+      </w:r>
+      <w:r>
+        <w:rPr>
+          <w:rStyle w:val="VerbatimChar"/>
+        </w:rPr>
+        <w:t xml:space="preserve"> * @warning Since the coefficients in Pascal's triangle can grow very large, this</w:t>
+      </w:r>
+      <w:r>
+        <w:br/>
+      </w:r>
+      <w:r>
+        <w:rPr>
+          <w:rStyle w:val="VerbatimChar"/>
+        </w:rPr>
+        <w:t xml:space="preserve"> * function may not work as expected for rows greater than 29.</w:t>
+      </w:r>
+      <w:r>
+        <w:br/>
+      </w:r>
+      <w:r>
+        <w:rPr>
+          <w:rStyle w:val="VerbatimChar"/>
+        </w:rPr>
+        <w:t xml:space="preserve"> *</w:t>
+      </w:r>
+      <w:r>
+        <w:br/>
+      </w:r>
+      <w:r>
+        <w:rPr>
+          <w:rStyle w:val="VerbatimChar"/>
+        </w:rPr>
+        <w:t xml:space="preserve"> * @example</w:t>
+      </w:r>
+      <w:r>
+        <w:br/>
+      </w:r>
+      <w:r>
+        <w:rPr>
+          <w:rStyle w:val="VerbatimChar"/>
+        </w:rPr>
+        <w:t xml:space="preserve"> * \code{.cpp}</w:t>
+      </w:r>
+      <w:r>
+        <w:br/>
+      </w:r>
+      <w:r>
+        <w:rPr>
+          <w:rStyle w:val="VerbatimChar"/>
+        </w:rPr>
+        <w:t xml:space="preserve"> * output_pascals_triangle(4);</w:t>
+      </w:r>
+      <w:r>
+        <w:br/>
+      </w:r>
+      <w:r>
+        <w:rPr>
+          <w:rStyle w:val="VerbatimChar"/>
+        </w:rPr>
+        <w:t xml:space="preserve"> * \endcode</w:t>
+      </w:r>
+      <w:r>
+        <w:br/>
+      </w:r>
+      <w:r>
+        <w:rPr>
+          <w:rStyle w:val="VerbatimChar"/>
+        </w:rPr>
+        <w:t xml:space="preserve"> *</w:t>
+      </w:r>
+      <w:r>
+        <w:br/>
+      </w:r>
+      <w:r>
+        <w:rPr>
+          <w:rStyle w:val="VerbatimChar"/>
+        </w:rPr>
+        <w:t xml:space="preserve"> * Expected Output:</w:t>
+      </w:r>
+      <w:r>
+        <w:br/>
+      </w:r>
+      <w:r>
+        <w:rPr>
+          <w:rStyle w:val="VerbatimChar"/>
+        </w:rPr>
+        <w:t xml:space="preserve"> * \code{.plaintext}</w:t>
+      </w:r>
+      <w:r>
+        <w:br/>
+      </w:r>
+      <w:r>
+        <w:rPr>
+          <w:rStyle w:val="VerbatimChar"/>
+        </w:rPr>
+        <w:t xml:space="preserve"> *     1</w:t>
+      </w:r>
+      <w:r>
+        <w:br/>
+      </w:r>
+      <w:r>
+        <w:rPr>
+          <w:rStyle w:val="VerbatimChar"/>
+        </w:rPr>
+        <w:t xml:space="preserve"> *    1 1</w:t>
+      </w:r>
+      <w:r>
+        <w:br/>
+      </w:r>
+      <w:r>
+        <w:rPr>
+          <w:rStyle w:val="VerbatimChar"/>
+        </w:rPr>
+        <w:t xml:space="preserve"> *   1 2 1</w:t>
+      </w:r>
+      <w:r>
+        <w:br/>
+      </w:r>
+      <w:r>
+        <w:rPr>
+          <w:rStyle w:val="VerbatimChar"/>
+        </w:rPr>
+        <w:t xml:space="preserve"> *  1 3 3 1</w:t>
+      </w:r>
+      <w:r>
+        <w:br/>
+      </w:r>
+      <w:r>
+        <w:rPr>
+          <w:rStyle w:val="VerbatimChar"/>
+        </w:rPr>
+        <w:t xml:space="preserve"> * 1 4 6 4 1</w:t>
+      </w:r>
+      <w:r>
+        <w:br/>
+      </w:r>
+      <w:r>
+        <w:rPr>
+          <w:rStyle w:val="VerbatimChar"/>
+        </w:rPr>
+        <w:t xml:space="preserve"> * \endcode</w:t>
+      </w:r>
+      <w:r>
+        <w:br/>
+      </w:r>
+      <w:r>
+        <w:rPr>
+          <w:rStyle w:val="VerbatimChar"/>
+        </w:rPr>
+        <w:t xml:space="preserve"> */</w:t>
+      </w:r>
+      <w:r>
+        <w:br/>
+      </w:r>
+      <w:r>
+        <w:rPr>
+          <w:rStyle w:val="VerbatimChar"/>
+        </w:rPr>
+        <w:t xml:space="preserve">void output_pascals_triangle(int rows) {</w:t>
+      </w:r>
+      <w:r>
+        <w:br/>
+      </w:r>
+      <w:r>
+        <w:rPr>
+          <w:rStyle w:val="VerbatimChar"/>
+        </w:rPr>
+        <w:t xml:space="preserve">    /* Throw an error if rows is less than 0 or greater than MAX_ROWS. */</w:t>
+      </w:r>
+      <w:r>
+        <w:br/>
+      </w:r>
+      <w:r>
+        <w:rPr>
+          <w:rStyle w:val="VerbatimChar"/>
+        </w:rPr>
+        <w:t xml:space="preserve">    if (rows &lt; 0 || rows &gt; MAX_ROWS) {</w:t>
+      </w:r>
+      <w:r>
+        <w:br/>
+      </w:r>
+      <w:r>
+        <w:rPr>
+          <w:rStyle w:val="VerbatimChar"/>
+        </w:rPr>
+        <w:t xml:space="preserve">        throw std::invalid_argument(ERROR_MESSAGE);</w:t>
+      </w:r>
+      <w:r>
+        <w:br/>
+      </w:r>
+      <w:r>
+        <w:rPr>
+          <w:rStyle w:val="VerbatimChar"/>
+        </w:rPr>
+        <w:t xml:space="preserve">    }</w:t>
+      </w:r>
+      <w:r>
+        <w:br/>
+      </w:r>
+      <w:r>
+        <w:br/>
+      </w:r>
+      <w:r>
+        <w:rPr>
+          <w:rStyle w:val="VerbatimChar"/>
+        </w:rPr>
+        <w:t xml:space="preserve">    /* Estimate the width of the largest coefficient using the power of 2 */</w:t>
+      </w:r>
+      <w:r>
+        <w:br/>
+      </w:r>
+      <w:r>
+        <w:rPr>
+          <w:rStyle w:val="VerbatimChar"/>
+        </w:rPr>
+        <w:t xml:space="preserve">    int estimated_max_coefficient = std::ceil(std::pow(2, rows));</w:t>
+      </w:r>
+      <w:r>
+        <w:br/>
+      </w:r>
+      <w:r>
+        <w:rPr>
+          <w:rStyle w:val="VerbatimChar"/>
+        </w:rPr>
+        <w:t xml:space="preserve">    int max_coefficient_width = std::to_string(estimated_max_coefficient).length() + 1;</w:t>
+      </w:r>
+      <w:r>
+        <w:br/>
+      </w:r>
+      <w:r>
+        <w:br/>
+      </w:r>
+      <w:r>
+        <w:rPr>
+          <w:rStyle w:val="VerbatimChar"/>
+        </w:rPr>
+        <w:t xml:space="preserve">    /* Calculate the maximum width of the triangle. */</w:t>
+      </w:r>
+      <w:r>
+        <w:br/>
+      </w:r>
+      <w:r>
+        <w:rPr>
+          <w:rStyle w:val="VerbatimChar"/>
+        </w:rPr>
+        <w:t xml:space="preserve">    int max_triangle_width = max_coefficient_width * (rows + 1);</w:t>
+      </w:r>
+      <w:r>
+        <w:br/>
+      </w:r>
+      <w:r>
+        <w:br/>
+      </w:r>
+      <w:r>
+        <w:rPr>
+          <w:rStyle w:val="VerbatimChar"/>
+        </w:rPr>
+        <w:t xml:space="preserve">    /* Loop through each row in Pascal's triangle. */</w:t>
+      </w:r>
+      <w:r>
+        <w:br/>
+      </w:r>
+      <w:r>
+        <w:rPr>
+          <w:rStyle w:val="VerbatimChar"/>
+        </w:rPr>
+        <w:t xml:space="preserve">    for (int row = 0; row &lt;= rows; row++) {</w:t>
+      </w:r>
+      <w:r>
+        <w:br/>
+      </w:r>
+      <w:r>
+        <w:rPr>
+          <w:rStyle w:val="VerbatimChar"/>
+        </w:rPr>
+        <w:t xml:space="preserve">        /* Set the first coefficient to 1 */</w:t>
+      </w:r>
+      <w:r>
+        <w:br/>
+      </w:r>
+      <w:r>
+        <w:rPr>
+          <w:rStyle w:val="VerbatimChar"/>
+        </w:rPr>
+        <w:t xml:space="preserve">        int coefficient = 1;</w:t>
+      </w:r>
+      <w:r>
+        <w:br/>
+      </w:r>
+      <w:r>
+        <w:br/>
+      </w:r>
+      <w:r>
+        <w:rPr>
+          <w:rStyle w:val="VerbatimChar"/>
+        </w:rPr>
+        <w:t xml:space="preserve">        /* Add leading spaces to center the triangle. */</w:t>
+      </w:r>
+      <w:r>
+        <w:br/>
+      </w:r>
+      <w:r>
+        <w:rPr>
+          <w:rStyle w:val="VerbatimChar"/>
+        </w:rPr>
+        <w:t xml:space="preserve">        int leading_spaces = (max_triangle_width - (max_coefficient_width * (row + 1))) / 2;</w:t>
+      </w:r>
+      <w:r>
+        <w:br/>
+      </w:r>
+      <w:r>
+        <w:rPr>
+          <w:rStyle w:val="VerbatimChar"/>
+        </w:rPr>
+        <w:t xml:space="preserve">        std::cout &lt;&lt; std::string(leading_spaces, ' ');</w:t>
+      </w:r>
+      <w:r>
+        <w:br/>
+      </w:r>
+      <w:r>
+        <w:br/>
+      </w:r>
+      <w:r>
+        <w:rPr>
+          <w:rStyle w:val="VerbatimChar"/>
+        </w:rPr>
+        <w:t xml:space="preserve">        /* Loop through each column in the current row. */</w:t>
+      </w:r>
+      <w:r>
+        <w:br/>
+      </w:r>
+      <w:r>
+        <w:rPr>
+          <w:rStyle w:val="VerbatimChar"/>
+        </w:rPr>
+        <w:t xml:space="preserve">        for (int column = 0; column &lt;= row; column++) {</w:t>
+      </w:r>
+      <w:r>
+        <w:br/>
+      </w:r>
+      <w:r>
+        <w:rPr>
+          <w:rStyle w:val="VerbatimChar"/>
+        </w:rPr>
+        <w:t xml:space="preserve">            /* Output the current coefficient. */</w:t>
+      </w:r>
+      <w:r>
+        <w:br/>
+      </w:r>
+      <w:r>
+        <w:rPr>
+          <w:rStyle w:val="VerbatimChar"/>
+        </w:rPr>
+        <w:t xml:space="preserve">            std::cout &lt;&lt; std::setw(max_coefficient_width) &lt;&lt; coefficient;</w:t>
+      </w:r>
+      <w:r>
+        <w:br/>
+      </w:r>
+      <w:r>
+        <w:br/>
+      </w:r>
+      <w:r>
+        <w:rPr>
+          <w:rStyle w:val="VerbatimChar"/>
+        </w:rPr>
+        <w:t xml:space="preserve">            /* Calculate the next coefficient. */</w:t>
+      </w:r>
+      <w:r>
+        <w:br/>
+      </w:r>
+      <w:r>
+        <w:rPr>
+          <w:rStyle w:val="VerbatimChar"/>
+        </w:rPr>
+        <w:t xml:space="preserve">            coefficient = coefficient * (row - column) / (column + 1);</w:t>
+      </w:r>
+      <w:r>
+        <w:br/>
+      </w:r>
+      <w:r>
+        <w:rPr>
+          <w:rStyle w:val="VerbatimChar"/>
+        </w:rPr>
+        <w:t xml:space="preserve">        }</w:t>
+      </w:r>
+      <w:r>
+        <w:br/>
+      </w:r>
+      <w:r>
+        <w:br/>
+      </w:r>
+      <w:r>
+        <w:rPr>
+          <w:rStyle w:val="VerbatimChar"/>
+        </w:rPr>
+        <w:t xml:space="preserve">        /* Move to the next row. */</w:t>
+      </w:r>
+      <w:r>
+        <w:br/>
+      </w:r>
+      <w:r>
+        <w:rPr>
+          <w:rStyle w:val="VerbatimChar"/>
+        </w:rPr>
+        <w:t xml:space="preserve">        std::cout &lt;&lt; std::endl;</w:t>
+      </w:r>
+      <w:r>
+        <w:br/>
+      </w:r>
+      <w:r>
+        <w:rPr>
+          <w:rStyle w:val="VerbatimChar"/>
+        </w:rPr>
+        <w:t xml:space="preserve">    }</w:t>
+      </w:r>
+      <w:r>
+        <w:br/>
+      </w:r>
+      <w:r>
+        <w:rPr>
+          <w:rStyle w:val="VerbatimChar"/>
+        </w:rPr>
+        <w:t xml:space="preserve">}</w:t>
+      </w:r>
+      <w:r>
+        <w:br/>
+      </w:r>
+      <w:r>
+        <w:br/>
+      </w:r>
+      <w:r>
+        <w:rPr>
+          <w:rStyle w:val="VerbatimChar"/>
+        </w:rPr>
+        <w:t xml:space="preserve">/**</w:t>
+      </w:r>
+      <w:r>
+        <w:br/>
+      </w:r>
+      <w:r>
+        <w:rPr>
+          <w:rStyle w:val="VerbatimChar"/>
+        </w:rPr>
+        <w:t xml:space="preserve"> * @brief Main function to run the program.</w:t>
+      </w:r>
+      <w:r>
+        <w:br/>
+      </w:r>
+      <w:r>
+        <w:rPr>
+          <w:rStyle w:val="VerbatimChar"/>
+        </w:rPr>
+        <w:t xml:space="preserve"> *</w:t>
+      </w:r>
+      <w:r>
+        <w:br/>
+      </w:r>
+      <w:r>
+        <w:rPr>
+          <w:rStyle w:val="VerbatimChar"/>
+        </w:rPr>
+        <w:t xml:space="preserve"> * @details This function prompts the user for the number of rows to output</w:t>
+      </w:r>
+      <w:r>
+        <w:br/>
+      </w:r>
+      <w:r>
+        <w:rPr>
+          <w:rStyle w:val="VerbatimChar"/>
+        </w:rPr>
+        <w:t xml:space="preserve"> * in Pascal's triangle and calls the output_pascals_triangle function.</w:t>
+      </w:r>
+      <w:r>
+        <w:br/>
+      </w:r>
+      <w:r>
+        <w:rPr>
+          <w:rStyle w:val="VerbatimChar"/>
+        </w:rPr>
+        <w:t xml:space="preserve"> *</w:t>
+      </w:r>
+      <w:r>
+        <w:br/>
+      </w:r>
+      <w:r>
+        <w:rPr>
+          <w:rStyle w:val="VerbatimChar"/>
+        </w:rPr>
+        <w:t xml:space="preserve"> * @return Returns 0 to indicate the program has run successfully.</w:t>
+      </w:r>
+      <w:r>
+        <w:br/>
+      </w:r>
+      <w:r>
+        <w:rPr>
+          <w:rStyle w:val="VerbatimChar"/>
+        </w:rPr>
+        <w:t xml:space="preserve"> */</w:t>
+      </w:r>
+      <w:r>
+        <w:br/>
+      </w:r>
+      <w:r>
+        <w:rPr>
+          <w:rStyle w:val="VerbatimChar"/>
+        </w:rPr>
+        <w:t xml:space="preserve">int main() {</w:t>
+      </w:r>
+      <w:r>
+        <w:br/>
+      </w:r>
+      <w:r>
+        <w:rPr>
+          <w:rStyle w:val="VerbatimChar"/>
+        </w:rPr>
+        <w:t xml:space="preserve">    /* Prompt the user for the number of rows to output. */</w:t>
+      </w:r>
+      <w:r>
+        <w:br/>
+      </w:r>
+      <w:r>
+        <w:rPr>
+          <w:rStyle w:val="VerbatimChar"/>
+        </w:rPr>
+        <w:t xml:space="preserve">    std::cout &lt;&lt; "Please enter the number of rows you would like to output (0 to "</w:t>
+      </w:r>
+      <w:r>
+        <w:br/>
+      </w:r>
+      <w:r>
+        <w:rPr>
+          <w:rStyle w:val="VerbatimChar"/>
+        </w:rPr>
+        <w:t xml:space="preserve">                &lt;&lt; MAX_ROWS &lt;&lt; "): ";</w:t>
+      </w:r>
+      <w:r>
+        <w:br/>
+      </w:r>
+      <w:r>
+        <w:rPr>
+          <w:rStyle w:val="VerbatimChar"/>
+        </w:rPr>
+        <w:t xml:space="preserve">    int rows;</w:t>
+      </w:r>
+      <w:r>
+        <w:br/>
+      </w:r>
+      <w:r>
+        <w:rPr>
+          <w:rStyle w:val="VerbatimChar"/>
+        </w:rPr>
+        <w:t xml:space="preserve">    std::cin &gt;&gt; rows;</w:t>
+      </w:r>
+      <w:r>
+        <w:br/>
+      </w:r>
+      <w:r>
+        <w:br/>
+      </w:r>
+      <w:r>
+        <w:rPr>
+          <w:rStyle w:val="VerbatimChar"/>
+        </w:rPr>
+        <w:t xml:space="preserve">    /* Output Pascal's triangle to the console. */</w:t>
+      </w:r>
+      <w:r>
+        <w:br/>
+      </w:r>
+      <w:r>
+        <w:rPr>
+          <w:rStyle w:val="VerbatimChar"/>
+        </w:rPr>
+        <w:t xml:space="preserve">    try {</w:t>
+      </w:r>
+      <w:r>
+        <w:br/>
+      </w:r>
+      <w:r>
+        <w:rPr>
+          <w:rStyle w:val="VerbatimChar"/>
+        </w:rPr>
+        <w:t xml:space="preserve">        output_pascals_triangle(rows);</w:t>
+      </w:r>
+      <w:r>
+        <w:br/>
+      </w:r>
+      <w:r>
+        <w:rPr>
+          <w:rStyle w:val="VerbatimChar"/>
+        </w:rPr>
+        <w:t xml:space="preserve">    } catch (const std::invalid_argument&amp; e) {</w:t>
+      </w:r>
+      <w:r>
+        <w:br/>
+      </w:r>
+      <w:r>
+        <w:rPr>
+          <w:rStyle w:val="VerbatimChar"/>
+        </w:rPr>
+        <w:t xml:space="preserve">        std::cout &lt;&lt; e.what() &lt;&lt; std::endl;</w:t>
+      </w:r>
+      <w:r>
+        <w:br/>
+      </w:r>
+      <w:r>
+        <w:rPr>
+          <w:rStyle w:val="VerbatimChar"/>
+        </w:rPr>
+        <w:t xml:space="preserve">    }</w:t>
+      </w:r>
+      <w:r>
+        <w:br/>
+      </w:r>
+      <w:r>
+        <w:br/>
+      </w:r>
+      <w:r>
+        <w:rPr>
+          <w:rStyle w:val="VerbatimChar"/>
+        </w:rPr>
+        <w:t xml:space="preserve">    /* Output a goodbye message to the user. */</w:t>
+      </w:r>
+      <w:r>
+        <w:br/>
+      </w:r>
+      <w:r>
+        <w:rPr>
+          <w:rStyle w:val="VerbatimChar"/>
+        </w:rPr>
+        <w:t xml:space="preserve">    std::cout &lt;&lt; "Made by William Fayers :)" &lt;&lt; std::endl;</w:t>
+      </w:r>
+      <w:r>
+        <w:br/>
+      </w:r>
+      <w:r>
+        <w:br/>
+      </w:r>
+      <w:r>
+        <w:rPr>
+          <w:rStyle w:val="VerbatimChar"/>
+        </w:rPr>
+        <w:t xml:space="preserve">    /* Return 0 to indicate the function has run successfully. */</w:t>
+      </w:r>
+      <w:r>
+        <w:br/>
+      </w:r>
+      <w:r>
+        <w:rPr>
+          <w:rStyle w:val="VerbatimChar"/>
+        </w:rPr>
+        <w:t xml:space="preserve">    return 0;</w:t>
+      </w:r>
+      <w:r>
+        <w:br/>
+      </w:r>
+      <w:r>
+        <w:rPr>
+          <w:rStyle w:val="VerbatimChar"/>
+        </w:rPr>
+        <w:t xml:space="preserve">}</w:t>
+      </w:r>
+    </w:p>
+    <w:bookmarkEnd w:id="32"/>
+    <w:bookmarkEnd w:id="33"/>
+    <w:bookmarkStart w:id="41" w:name="week-2-2024-10-07-to-2024-10-14"/>
+    <w:p>
+      <w:pPr>
+        <w:pStyle w:val="Heading2"/>
+      </w:pPr>
+      <w:r>
+        <w:rPr>
+          <w:b/>
+          <w:bCs/>
+        </w:rPr>
+        <w:t xml:space="preserve">Week 2</w:t>
+      </w:r>
+      <w:r>
+        <w:t xml:space="preserve"> </w:t>
+      </w:r>
+      <w:r>
+        <w:t xml:space="preserve">– 2024-10-07 to 2024-10-14</w:t>
+      </w:r>
+    </w:p>
+    <w:p>
+      <w:pPr>
+        <w:pStyle w:val="FirstParagraph"/>
+      </w:pPr>
+      <w:r>
+        <w:rPr>
+          <w:b/>
+          <w:bCs/>
+        </w:rPr>
+        <w:t xml:space="preserve">What did you learn in the lab tasks this week?</w:t>
       </w:r>
     </w:p>
     <w:p>
@@ -153,8 +2611,17 @@
         <w:pStyle w:val="BodyText"/>
       </w:pPr>
       <w:r>
+        <w:t xml:space="preserve">…</w:t>
+      </w:r>
+    </w:p>
+    <w:p>
+      <w:pPr>
+        <w:pStyle w:val="BodyText"/>
+      </w:pPr>
+      <w:r>
         <w:rPr>
           <w:b/>
+          <w:bCs/>
         </w:rPr>
         <w:t xml:space="preserve">How well did I learn it?</w:t>
       </w:r>
@@ -174,6 +2641,7 @@
       <w:r>
         <w:rPr>
           <w:b/>
+          <w:bCs/>
         </w:rPr>
         <w:t xml:space="preserve">How does my solution compare with the official solution?</w:t>
       </w:r>
@@ -193,6 +2661,7 @@
       <w:r>
         <w:rPr>
           <w:b/>
+          <w:bCs/>
         </w:rPr>
         <w:t xml:space="preserve">How can I extend the concepts used in the tasks to form a new project</w:t>
       </w:r>
@@ -212,6 +2681,7 @@
       <w:r>
         <w:rPr>
           <w:b/>
+          <w:bCs/>
         </w:rPr>
         <w:t xml:space="preserve">Lesson Review Question Answers</w:t>
       </w:r>
@@ -224,25 +2694,23 @@
         <w:t xml:space="preserve">…</w:t>
       </w:r>
     </w:p>
+    <w:bookmarkStart w:id="36" w:name="basic-use-variables-and-data-types"/>
     <w:p>
       <w:pPr>
         <w:pStyle w:val="Heading3"/>
       </w:pPr>
-      <w:bookmarkStart w:id="20" w:name="basic-use-variables-and-data-types"/>
       <w:r>
         <w:t xml:space="preserve">Basic Use: Variables And Data Types</w:t>
       </w:r>
-      <w:bookmarkEnd w:id="20"/>
-    </w:p>
+    </w:p>
+    <w:bookmarkStart w:id="34" w:name="task-1.2"/>
     <w:p>
       <w:pPr>
         <w:pStyle w:val="Heading4"/>
       </w:pPr>
-      <w:bookmarkStart w:id="21" w:name="task-1.2"/>
       <w:r>
         <w:t xml:space="preserve">Task 1.2</w:t>
       </w:r>
-      <w:bookmarkEnd w:id="21"/>
     </w:p>
     <w:p>
       <w:pPr>
@@ -364,15 +2832,15 @@
         <w:t xml:space="preserve">return 0;</w:t>
       </w:r>
     </w:p>
+    <w:bookmarkEnd w:id="34"/>
+    <w:bookmarkStart w:id="35" w:name="task-1.2-1"/>
     <w:p>
       <w:pPr>
         <w:pStyle w:val="Heading4"/>
       </w:pPr>
-      <w:bookmarkStart w:id="22" w:name="task-1.2-1"/>
       <w:r>
         <w:t xml:space="preserve">Task 1.2</w:t>
       </w:r>
-      <w:bookmarkEnd w:id="22"/>
     </w:p>
     <w:p>
       <w:pPr>
@@ -496,25 +2964,25 @@
         <w:t xml:space="preserve">total_candies = total_children * candies_per_child + extra_candies;</w:t>
       </w:r>
     </w:p>
+    <w:bookmarkEnd w:id="35"/>
+    <w:bookmarkEnd w:id="36"/>
+    <w:bookmarkStart w:id="40" w:name="basic-use-input-and-math"/>
     <w:p>
       <w:pPr>
         <w:pStyle w:val="Heading3"/>
       </w:pPr>
-      <w:bookmarkStart w:id="23" w:name="basic-use-input-and-math"/>
       <w:r>
         <w:t xml:space="preserve">Basic Use: Input And Math</w:t>
       </w:r>
-      <w:bookmarkEnd w:id="23"/>
-    </w:p>
+    </w:p>
+    <w:bookmarkStart w:id="37" w:name="task-2.2-1"/>
     <w:p>
       <w:pPr>
         <w:pStyle w:val="Heading4"/>
       </w:pPr>
-      <w:bookmarkStart w:id="24" w:name="task-2.2"/>
       <w:r>
         <w:t xml:space="preserve">Task 2.2</w:t>
       </w:r>
-      <w:bookmarkEnd w:id="24"/>
     </w:p>
     <w:p>
       <w:pPr>
@@ -544,15 +3012,15 @@
         <w:t xml:space="preserve">std::cout &lt;&lt; "Remainder: " &lt;&lt; result &lt;&lt; std::endl;</w:t>
       </w:r>
     </w:p>
+    <w:bookmarkEnd w:id="37"/>
+    <w:bookmarkStart w:id="38" w:name="task-2.3"/>
     <w:p>
       <w:pPr>
         <w:pStyle w:val="Heading4"/>
       </w:pPr>
-      <w:bookmarkStart w:id="25" w:name="task-2.3"/>
       <w:r>
         <w:t xml:space="preserve">Task 2.3</w:t>
       </w:r>
-      <w:bookmarkEnd w:id="25"/>
     </w:p>
     <w:p>
       <w:pPr>
@@ -581,6 +3049,9 @@
           <m:t>F</m:t>
         </m:r>
         <m:r>
+          <m:rPr>
+            <m:sty m:val="p"/>
+          </m:rPr>
           <m:t>=</m:t>
         </m:r>
         <m:f>
@@ -592,6 +3063,9 @@
               <m:t>G</m:t>
             </m:r>
             <m:r>
+              <m:rPr>
+                <m:sty m:val="p"/>
+              </m:rPr>
               <m:t>*</m:t>
             </m:r>
             <m:sSub>
@@ -607,6 +3081,9 @@
               </m:sub>
             </m:sSub>
             <m:r>
+              <m:rPr>
+                <m:sty m:val="p"/>
+              </m:rPr>
               <m:t>*</m:t>
             </m:r>
             <m:sSub>
@@ -704,15 +3181,15 @@
         <w:t xml:space="preserve">}</w:t>
       </w:r>
     </w:p>
+    <w:bookmarkEnd w:id="38"/>
+    <w:bookmarkStart w:id="39" w:name="task-2.3-1"/>
     <w:p>
       <w:pPr>
         <w:pStyle w:val="Heading4"/>
       </w:pPr>
-      <w:bookmarkStart w:id="26" w:name="task-2.3-1"/>
       <w:r>
         <w:t xml:space="preserve">Task 2.3</w:t>
       </w:r>
-      <w:bookmarkEnd w:id="26"/>
     </w:p>
     <w:p>
       <w:pPr>
@@ -861,15 +3338,17 @@
         <w:t xml:space="preserve">}</w:t>
       </w:r>
     </w:p>
+    <w:bookmarkEnd w:id="39"/>
+    <w:bookmarkEnd w:id="40"/>
+    <w:bookmarkEnd w:id="41"/>
+    <w:bookmarkStart w:id="42" w:name="references"/>
     <w:p>
       <w:pPr>
         <w:pStyle w:val="Heading2"/>
       </w:pPr>
-      <w:bookmarkStart w:id="27" w:name="references"/>
       <w:r>
         <w:t xml:space="preserve">📓 References</w:t>
       </w:r>
-      <w:bookmarkEnd w:id="27"/>
     </w:p>
     <w:p>
       <w:pPr>
@@ -882,13 +3361,7 @@
         <w:t xml:space="preserve"> </w:t>
       </w:r>
       <w:r>
-        <w:t xml:space="preserve">“</w:t>
-      </w:r>
-      <w:r>
-        <w:t xml:space="preserve">A comprehensive guide to C++ coding standards and best practices,</w:t>
-      </w:r>
-      <w:r>
-        <w:t xml:space="preserve">”</w:t>
+        <w:t xml:space="preserve">“A comprehensive guide to C++ coding standards and best practices,”</w:t>
       </w:r>
       <w:r>
         <w:t xml:space="preserve"> </w:t>
@@ -896,6 +3369,7 @@
       <w:r>
         <w:rPr>
           <w:i/>
+          <w:iCs/>
         </w:rPr>
         <w:t xml:space="preserve">C++ Style Guide</w:t>
       </w:r>
@@ -914,13 +3388,7 @@
         <w:t xml:space="preserve"> </w:t>
       </w:r>
       <w:r>
-        <w:t xml:space="preserve">“</w:t>
-      </w:r>
-      <w:r>
-        <w:t xml:space="preserve">Official documentation for Doxygen’s documentation blocks and usage,</w:t>
-      </w:r>
-      <w:r>
-        <w:t xml:space="preserve">”</w:t>
+        <w:t xml:space="preserve">“Official documentation for Doxygen’s documentation blocks and usage,”</w:t>
       </w:r>
       <w:r>
         <w:t xml:space="preserve"> </w:t>
@@ -928,6 +3396,7 @@
       <w:r>
         <w:rPr>
           <w:i/>
+          <w:iCs/>
         </w:rPr>
         <w:t xml:space="preserve">Doxygen Manual - Documentation Blocks</w:t>
       </w:r>
@@ -935,14 +3404,15 @@
         <w:t xml:space="preserve">, 2024. [Online] Available: https://www.doxygen.nl/manual/docblocks.html (accessed 2024-10-05).</w:t>
       </w:r>
     </w:p>
+    <w:bookmarkEnd w:id="42"/>
     <w:sectPr>
-      <w:pgSz w:w="12240" w:h="15840"/>
-      <w:pgMar w:top="1440" w:right="1440" w:bottom="1440" w:left="1440" w:header="720" w:footer="720" w:gutter="0"/>
+      <w:pgSz w:h="15840" w:w="12240"/>
+      <w:pgMar w:bottom="1440" w:footer="720" w:gutter="0" w:header="720" w:left="1440" w:right="1440" w:top="1440"/>
       <w:pgBorders w:display="firstPage" w:offsetFrom="page">
-        <w:top w:val="doubleWave" w:sz="6" w:space="24" w:color="auto"/>
-        <w:left w:val="doubleWave" w:sz="6" w:space="24" w:color="auto"/>
-        <w:bottom w:val="doubleWave" w:sz="6" w:space="24" w:color="auto"/>
-        <w:right w:val="doubleWave" w:sz="6" w:space="24" w:color="auto"/>
+        <w:top w:color="auto" w:space="24" w:sz="6" w:val="doubleWave"/>
+        <w:left w:color="auto" w:space="24" w:sz="6" w:val="doubleWave"/>
+        <w:bottom w:color="auto" w:space="24" w:sz="6" w:val="doubleWave"/>
+        <w:right w:color="auto" w:space="24" w:sz="6" w:val="doubleWave"/>
       </w:pgBorders>
       <w:cols w:space="720"/>
     </w:sectPr>
@@ -974,8 +3444,8 @@
 </file>
 
 <file path=word/numbering.xml><?xml version="1.0" encoding="utf-8"?>
-<w:numbering xmlns:wpc="http://schemas.microsoft.com/office/word/2010/wordprocessingCanvas" xmlns:cx="http://schemas.microsoft.com/office/drawing/2014/chartex" xmlns:cx1="http://schemas.microsoft.com/office/drawing/2015/9/8/chartex" xmlns:cx2="http://schemas.microsoft.com/office/drawing/2015/10/21/chartex" xmlns:cx3="http://schemas.microsoft.com/office/drawing/2016/5/9/chartex" xmlns:cx4="http://schemas.microsoft.com/office/drawing/2016/5/10/chartex" xmlns:cx5="http://schemas.microsoft.com/office/drawing/2016/5/11/chartex" xmlns:cx6="http://schemas.microsoft.com/office/drawing/2016/5/12/chartex" xmlns:cx7="http://schemas.microsoft.com/office/drawing/2016/5/13/chartex" xmlns:cx8="http://schemas.microsoft.com/office/drawing/2016/5/14/chartex" xmlns:mc="http://schemas.openxmlformats.org/markup-compatibility/2006" xmlns:aink="http://schemas.microsoft.com/office/drawing/2016/ink" xmlns:am3d="http://schemas.microsoft.com/office/drawing/2017/model3d" xmlns:o="urn:schemas-microsoft-com:office:office" xmlns:oel="http://schemas.microsoft.com/office/2019/extlst" xmlns:r="http://schemas.openxmlformats.org/officeDocument/2006/relationships" xmlns:m="http://schemas.openxmlformats.org/officeDocument/2006/math" xmlns:v="urn:schemas-microsoft-com:vml" xmlns:wp14="http://schemas.microsoft.com/office/word/2010/wordprocessingDrawing" xmlns:wp="http://schemas.openxmlformats.org/drawingml/2006/wordprocessingDrawing" xmlns:w10="urn:schemas-microsoft-com:office:word" xmlns:w="http://schemas.openxmlformats.org/wordprocessingml/2006/main" xmlns:w14="http://schemas.microsoft.com/office/word/2010/wordml" xmlns:w15="http://schemas.microsoft.com/office/word/2012/wordml" xmlns:w16cex="http://schemas.microsoft.com/office/word/2018/wordml/cex" xmlns:w16cid="http://schemas.microsoft.com/office/word/2016/wordml/cid" xmlns:w16="http://schemas.microsoft.com/office/word/2018/wordml" xmlns:w16du="http://schemas.microsoft.com/office/word/2023/wordml/word16du" xmlns:w16sdtdh="http://schemas.microsoft.com/office/word/2020/wordml/sdtdatahash" xmlns:w16se="http://schemas.microsoft.com/office/word/2015/wordml/symex" xmlns:wpg="http://schemas.microsoft.com/office/word/2010/wordprocessingGroup" xmlns:wpi="http://schemas.microsoft.com/office/word/2010/wordprocessingInk" xmlns:wne="http://schemas.microsoft.com/office/word/2006/wordml" xmlns:wps="http://schemas.microsoft.com/office/word/2010/wordprocessingShape" mc:Ignorable="w14 w15 w16se w16cid w16 w16cex w16sdtdh w16du wp14">
-  <w:abstractNum w:abstractNumId="0" w15:restartNumberingAfterBreak="0">
+<w:numbering xmlns:aink="http://schemas.microsoft.com/office/drawing/2016/ink" xmlns:am3d="http://schemas.microsoft.com/office/drawing/2017/model3d" xmlns:cx="http://schemas.microsoft.com/office/drawing/2014/chartex" xmlns:cx1="http://schemas.microsoft.com/office/drawing/2015/9/8/chartex" xmlns:cx2="http://schemas.microsoft.com/office/drawing/2015/10/21/chartex" xmlns:cx3="http://schemas.microsoft.com/office/drawing/2016/5/9/chartex" xmlns:cx4="http://schemas.microsoft.com/office/drawing/2016/5/10/chartex" xmlns:cx5="http://schemas.microsoft.com/office/drawing/2016/5/11/chartex" xmlns:cx6="http://schemas.microsoft.com/office/drawing/2016/5/12/chartex" xmlns:cx7="http://schemas.microsoft.com/office/drawing/2016/5/13/chartex" xmlns:cx8="http://schemas.microsoft.com/office/drawing/2016/5/14/chartex" xmlns:m="http://schemas.openxmlformats.org/officeDocument/2006/math" xmlns:mc="http://schemas.openxmlformats.org/markup-compatibility/2006" xmlns:o="urn:schemas-microsoft-com:office:office" xmlns:oel="http://schemas.microsoft.com/office/2019/extlst" xmlns:r="http://schemas.openxmlformats.org/officeDocument/2006/relationships" xmlns:v="urn:schemas-microsoft-com:vml" xmlns:w="http://schemas.openxmlformats.org/wordprocessingml/2006/main" xmlns:w10="urn:schemas-microsoft-com:office:word" xmlns:w14="http://schemas.microsoft.com/office/word/2010/wordml" xmlns:w15="http://schemas.microsoft.com/office/word/2012/wordml" xmlns:w16="http://schemas.microsoft.com/office/word/2018/wordml" xmlns:w16cex="http://schemas.microsoft.com/office/word/2018/wordml/cex" xmlns:w16cid="http://schemas.microsoft.com/office/word/2016/wordml/cid" xmlns:w16du="http://schemas.microsoft.com/office/word/2023/wordml/word16du" xmlns:w16sdtdh="http://schemas.microsoft.com/office/word/2020/wordml/sdtdatahash" xmlns:w16se="http://schemas.microsoft.com/office/word/2015/wordml/symex" xmlns:wne="http://schemas.microsoft.com/office/word/2006/wordml" xmlns:wp="http://schemas.openxmlformats.org/drawingml/2006/wordprocessingDrawing" xmlns:wp14="http://schemas.microsoft.com/office/word/2010/wordprocessingDrawing" xmlns:wpc="http://schemas.microsoft.com/office/word/2010/wordprocessingCanvas" xmlns:wpg="http://schemas.microsoft.com/office/word/2010/wordprocessingGroup" xmlns:wpi="http://schemas.microsoft.com/office/word/2010/wordprocessingInk" xmlns:wps="http://schemas.microsoft.com/office/word/2010/wordprocessingShape" mc:Ignorable="w14 w15 w16se w16cid w16 w16cex w16sdtdh w16du wp14">
+  <w:abstractNum w15:restartNumberingAfterBreak="0" w:abstractNumId="0">
     <w:nsid w:val="170CD2DE"/>
     <w:multiLevelType w:val="multilevel"/>
     <w:tmpl w:val="0A3A9600"/>
@@ -985,9 +3455,9 @@
       <w:lvlJc w:val="left"/>
       <w:pPr>
         <w:tabs>
-          <w:tab w:val="num" w:pos="0"/>
+          <w:tab w:pos="0" w:val="num"/>
         </w:tabs>
-        <w:ind w:left="480" w:hanging="480"/>
+        <w:ind w:hanging="480" w:left="480"/>
       </w:pPr>
     </w:lvl>
     <w:lvl w:ilvl="1">
@@ -996,9 +3466,9 @@
       <w:lvlJc w:val="left"/>
       <w:pPr>
         <w:tabs>
-          <w:tab w:val="num" w:pos="720"/>
+          <w:tab w:pos="720" w:val="num"/>
         </w:tabs>
-        <w:ind w:left="1200" w:hanging="480"/>
+        <w:ind w:hanging="480" w:left="1200"/>
       </w:pPr>
     </w:lvl>
     <w:lvl w:ilvl="2">
@@ -1007,9 +3477,9 @@
       <w:lvlJc w:val="left"/>
       <w:pPr>
         <w:tabs>
-          <w:tab w:val="num" w:pos="1440"/>
+          <w:tab w:pos="1440" w:val="num"/>
         </w:tabs>
-        <w:ind w:left="1920" w:hanging="480"/>
+        <w:ind w:hanging="480" w:left="1920"/>
       </w:pPr>
     </w:lvl>
     <w:lvl w:ilvl="3">
@@ -1018,9 +3488,9 @@
       <w:lvlJc w:val="left"/>
       <w:pPr>
         <w:tabs>
-          <w:tab w:val="num" w:pos="2160"/>
+          <w:tab w:pos="2160" w:val="num"/>
         </w:tabs>
-        <w:ind w:left="2640" w:hanging="480"/>
+        <w:ind w:hanging="480" w:left="2640"/>
       </w:pPr>
     </w:lvl>
     <w:lvl w:ilvl="4">
@@ -1029,9 +3499,9 @@
       <w:lvlJc w:val="left"/>
       <w:pPr>
         <w:tabs>
-          <w:tab w:val="num" w:pos="2880"/>
+          <w:tab w:pos="2880" w:val="num"/>
         </w:tabs>
-        <w:ind w:left="3360" w:hanging="480"/>
+        <w:ind w:hanging="480" w:left="3360"/>
       </w:pPr>
     </w:lvl>
     <w:lvl w:ilvl="5">
@@ -1040,9 +3510,9 @@
       <w:lvlJc w:val="left"/>
       <w:pPr>
         <w:tabs>
-          <w:tab w:val="num" w:pos="3600"/>
+          <w:tab w:pos="3600" w:val="num"/>
         </w:tabs>
-        <w:ind w:left="4080" w:hanging="480"/>
+        <w:ind w:hanging="480" w:left="4080"/>
       </w:pPr>
     </w:lvl>
     <w:lvl w:ilvl="6">
@@ -1051,9 +3521,9 @@
       <w:lvlJc w:val="left"/>
       <w:pPr>
         <w:tabs>
-          <w:tab w:val="num" w:pos="4320"/>
+          <w:tab w:pos="4320" w:val="num"/>
         </w:tabs>
-        <w:ind w:left="4800" w:hanging="480"/>
+        <w:ind w:hanging="480" w:left="4800"/>
       </w:pPr>
     </w:lvl>
     <w:lvl w:ilvl="7">
@@ -1062,9 +3532,9 @@
       <w:lvlJc w:val="left"/>
       <w:pPr>
         <w:tabs>
-          <w:tab w:val="num" w:pos="5040"/>
+          <w:tab w:pos="5040" w:val="num"/>
         </w:tabs>
-        <w:ind w:left="5520" w:hanging="480"/>
+        <w:ind w:hanging="480" w:left="5520"/>
       </w:pPr>
     </w:lvl>
     <w:lvl w:ilvl="8">
@@ -1073,24 +3543,21 @@
       <w:lvlJc w:val="left"/>
       <w:pPr>
         <w:tabs>
-          <w:tab w:val="num" w:pos="5760"/>
+          <w:tab w:pos="5760" w:val="num"/>
         </w:tabs>
-        <w:ind w:left="6240" w:hanging="480"/>
+        <w:ind w:hanging="480" w:left="6240"/>
       </w:pPr>
     </w:lvl>
   </w:abstractNum>
   <w:abstractNum w:abstractNumId="990">
-    <w:nsid w:val="2c1ae401"/>
+    <w:nsid w:val="0000A990"/>
     <w:multiLevelType w:val="multilevel"/>
     <w:lvl w:ilvl="0">
       <w:numFmt w:val="bullet"/>
       <w:lvlText w:val=" "/>
       <w:lvlJc w:val="left"/>
       <w:pPr>
-        <w:tabs>
-          <w:tab w:val="num" w:pos="0"/>
-        </w:tabs>
-        <w:ind w:left="480" w:hanging="480"/>
+        <w:ind w:left="720" w:hanging="360"/>
       </w:pPr>
     </w:lvl>
     <w:lvl w:ilvl="1">
@@ -1098,10 +3565,7 @@
       <w:lvlText w:val=" "/>
       <w:lvlJc w:val="left"/>
       <w:pPr>
-        <w:tabs>
-          <w:tab w:val="num" w:pos="720"/>
-        </w:tabs>
-        <w:ind w:left="1200" w:hanging="480"/>
+        <w:ind w:left="1440" w:hanging="360"/>
       </w:pPr>
     </w:lvl>
     <w:lvl w:ilvl="2">
@@ -1109,10 +3573,7 @@
       <w:lvlText w:val=" "/>
       <w:lvlJc w:val="left"/>
       <w:pPr>
-        <w:tabs>
-          <w:tab w:val="num" w:pos="1440"/>
-        </w:tabs>
-        <w:ind w:left="1920" w:hanging="480"/>
+        <w:ind w:left="2160" w:hanging="360"/>
       </w:pPr>
     </w:lvl>
     <w:lvl w:ilvl="3">
@@ -1120,10 +3581,7 @@
       <w:lvlText w:val=" "/>
       <w:lvlJc w:val="left"/>
       <w:pPr>
-        <w:tabs>
-          <w:tab w:val="num" w:pos="2160"/>
-        </w:tabs>
-        <w:ind w:left="2640" w:hanging="480"/>
+        <w:ind w:left="2880" w:hanging="360"/>
       </w:pPr>
     </w:lvl>
     <w:lvl w:ilvl="4">
@@ -1131,10 +3589,7 @@
       <w:lvlText w:val=" "/>
       <w:lvlJc w:val="left"/>
       <w:pPr>
-        <w:tabs>
-          <w:tab w:val="num" w:pos="2880"/>
-        </w:tabs>
-        <w:ind w:left="3360" w:hanging="480"/>
+        <w:ind w:left="3600" w:hanging="360"/>
       </w:pPr>
     </w:lvl>
     <w:lvl w:ilvl="5">
@@ -1142,10 +3597,7 @@
       <w:lvlText w:val=" "/>
       <w:lvlJc w:val="left"/>
       <w:pPr>
-        <w:tabs>
-          <w:tab w:val="num" w:pos="3600"/>
-        </w:tabs>
-        <w:ind w:left="4080" w:hanging="480"/>
+        <w:ind w:left="4320" w:hanging="360"/>
       </w:pPr>
     </w:lvl>
     <w:lvl w:ilvl="6">
@@ -1153,10 +3605,7 @@
       <w:lvlText w:val=" "/>
       <w:lvlJc w:val="left"/>
       <w:pPr>
-        <w:tabs>
-          <w:tab w:val="num" w:pos="4320"/>
-        </w:tabs>
-        <w:ind w:left="4800" w:hanging="480"/>
+        <w:ind w:left="5040" w:hanging="360"/>
       </w:pPr>
     </w:lvl>
     <w:lvl w:ilvl="7">
@@ -1164,10 +3613,7 @@
       <w:lvlText w:val=" "/>
       <w:lvlJc w:val="left"/>
       <w:pPr>
-        <w:tabs>
-          <w:tab w:val="num" w:pos="5040"/>
-        </w:tabs>
-        <w:ind w:left="5520" w:hanging="480"/>
+        <w:ind w:left="5760" w:hanging="360"/>
       </w:pPr>
     </w:lvl>
     <w:lvl w:ilvl="8">
@@ -1175,31 +3621,143 @@
       <w:lvlText w:val=" "/>
       <w:lvlJc w:val="left"/>
       <w:pPr>
-        <w:tabs>
-          <w:tab w:val="num" w:pos="5760"/>
-        </w:tabs>
-        <w:ind w:left="6240" w:hanging="480"/>
+        <w:ind w:left="6480" w:hanging="360"/>
       </w:pPr>
     </w:lvl>
   </w:abstractNum>
-  <w:num w:numId="1" w16cid:durableId="1626231186">
+  <w:abstractNum w:abstractNumId="99411">
+    <w:nsid w:val="00A99411"/>
+    <w:multiLevelType w:val="multilevel"/>
+    <w:lvl w:ilvl="0">
+      <w:start w:val="1"/>
+      <w:numFmt w:val="decimal"/>
+      <w:lvlText w:val="%1."/>
+      <w:lvlJc w:val="left"/>
+      <w:pPr>
+        <w:ind w:left="720" w:hanging="360"/>
+      </w:pPr>
+    </w:lvl>
+    <w:lvl w:ilvl="1">
+      <w:start w:val="1"/>
+      <w:numFmt w:val="decimal"/>
+      <w:lvlText w:val="%2."/>
+      <w:lvlJc w:val="left"/>
+      <w:pPr>
+        <w:ind w:left="1440" w:hanging="360"/>
+      </w:pPr>
+    </w:lvl>
+    <w:lvl w:ilvl="2">
+      <w:start w:val="1"/>
+      <w:numFmt w:val="decimal"/>
+      <w:lvlText w:val="%3."/>
+      <w:lvlJc w:val="left"/>
+      <w:pPr>
+        <w:ind w:left="2160" w:hanging="360"/>
+      </w:pPr>
+    </w:lvl>
+    <w:lvl w:ilvl="3">
+      <w:start w:val="1"/>
+      <w:numFmt w:val="decimal"/>
+      <w:lvlText w:val="%4."/>
+      <w:lvlJc w:val="left"/>
+      <w:pPr>
+        <w:ind w:left="2880" w:hanging="360"/>
+      </w:pPr>
+    </w:lvl>
+    <w:lvl w:ilvl="4">
+      <w:start w:val="1"/>
+      <w:numFmt w:val="decimal"/>
+      <w:lvlText w:val="%5."/>
+      <w:lvlJc w:val="left"/>
+      <w:pPr>
+        <w:ind w:left="3600" w:hanging="360"/>
+      </w:pPr>
+    </w:lvl>
+    <w:lvl w:ilvl="5">
+      <w:start w:val="1"/>
+      <w:numFmt w:val="decimal"/>
+      <w:lvlText w:val="%6."/>
+      <w:lvlJc w:val="left"/>
+      <w:pPr>
+        <w:ind w:left="4320" w:hanging="360"/>
+      </w:pPr>
+    </w:lvl>
+    <w:lvl w:ilvl="6">
+      <w:start w:val="1"/>
+      <w:numFmt w:val="decimal"/>
+      <w:lvlText w:val="%7."/>
+      <w:lvlJc w:val="left"/>
+      <w:pPr>
+        <w:ind w:left="5040" w:hanging="360"/>
+      </w:pPr>
+    </w:lvl>
+    <w:lvl w:ilvl="7">
+      <w:start w:val="1"/>
+      <w:numFmt w:val="decimal"/>
+      <w:lvlText w:val="%8."/>
+      <w:lvlJc w:val="left"/>
+      <w:pPr>
+        <w:ind w:left="5760" w:hanging="360"/>
+      </w:pPr>
+    </w:lvl>
+    <w:lvl w:ilvl="8">
+      <w:start w:val="1"/>
+      <w:numFmt w:val="decimal"/>
+      <w:lvlText w:val="%9."/>
+      <w:lvlJc w:val="left"/>
+      <w:pPr>
+        <w:ind w:left="6480" w:hanging="360"/>
+      </w:pPr>
+    </w:lvl>
+  </w:abstractNum>
+  <w:num w16cid:durableId="1626231186" w:numId="1">
     <w:abstractNumId w:val="0"/>
   </w:num>
   <w:num w:numId="1000">
     <w:abstractNumId w:val="990"/>
   </w:num>
+  <w:num w:numId="1001">
+    <w:abstractNumId w:val="99411"/>
+    <w:lvlOverride w:ilvl="0">
+      <w:startOverride w:val="1"/>
+    </w:lvlOverride>
+    <w:lvlOverride w:ilvl="1">
+      <w:startOverride w:val="1"/>
+    </w:lvlOverride>
+    <w:lvlOverride w:ilvl="2">
+      <w:startOverride w:val="1"/>
+    </w:lvlOverride>
+    <w:lvlOverride w:ilvl="3">
+      <w:startOverride w:val="1"/>
+    </w:lvlOverride>
+    <w:lvlOverride w:ilvl="4">
+      <w:startOverride w:val="1"/>
+    </w:lvlOverride>
+    <w:lvlOverride w:ilvl="5">
+      <w:startOverride w:val="1"/>
+    </w:lvlOverride>
+    <w:lvlOverride w:ilvl="6">
+      <w:startOverride w:val="1"/>
+    </w:lvlOverride>
+    <w:lvlOverride w:ilvl="7">
+      <w:startOverride w:val="1"/>
+    </w:lvlOverride>
+    <w:lvlOverride w:ilvl="8">
+      <w:startOverride w:val="1"/>
+    </w:lvlOverride>
+  </w:num>
 </w:numbering>
 </file>
 
 <file path=word/styles.xml><?xml version="1.0" encoding="utf-8"?>
-<w:styles xmlns:mc="http://schemas.openxmlformats.org/markup-compatibility/2006" xmlns:r="http://schemas.openxmlformats.org/officeDocument/2006/relationships" xmlns:w="http://schemas.openxmlformats.org/wordprocessingml/2006/main" xmlns:w14="http://schemas.microsoft.com/office/word/2010/wordml" xmlns:w15="http://schemas.microsoft.com/office/word/2012/wordml" xmlns:w16cex="http://schemas.microsoft.com/office/word/2018/wordml/cex" xmlns:w16cid="http://schemas.microsoft.com/office/word/2016/wordml/cid" xmlns:w16="http://schemas.microsoft.com/office/word/2018/wordml" xmlns:w16du="http://schemas.microsoft.com/office/word/2023/wordml/word16du" xmlns:w16sdtdh="http://schemas.microsoft.com/office/word/2020/wordml/sdtdatahash" xmlns:w16se="http://schemas.microsoft.com/office/word/2015/wordml/symex" mc:Ignorable="w14 w15 w16se w16cid w16 w16cex w16sdtdh w16du">
+<w:styles xmlns:mc="http://schemas.openxmlformats.org/markup-compatibility/2006" xmlns:r="http://schemas.openxmlformats.org/officeDocument/2006/relationships" xmlns:w="http://schemas.openxmlformats.org/wordprocessingml/2006/main" xmlns:w14="http://schemas.microsoft.com/office/word/2010/wordml" xmlns:w15="http://schemas.microsoft.com/office/word/2012/wordml" xmlns:w16="http://schemas.microsoft.com/office/word/2018/wordml" xmlns:w16cex="http://schemas.microsoft.com/office/word/2018/wordml/cex" xmlns:w16cid="http://schemas.microsoft.com/office/word/2016/wordml/cid" xmlns:w16du="http://schemas.microsoft.com/office/word/2023/wordml/word16du" xmlns:w16sdtdh="http://schemas.microsoft.com/office/word/2020/wordml/sdtdatahash" xmlns:w16se="http://schemas.microsoft.com/office/word/2015/wordml/symex" mc:Ignorable="w14 w15 w16se w16cid w16 w16cex w16sdtdh w16du">
   <w:docDefaults>
     <w:rPrDefault>
       <w:rPr>
-        <w:rFonts w:asciiTheme="minorHAnsi" w:eastAsiaTheme="minorEastAsia" w:hAnsiTheme="minorHAnsi" w:cstheme="minorBidi"/>
+        <w:rFonts w:asciiTheme="minorHAnsi" w:cstheme="minorBidi" w:eastAsiaTheme="minorEastAsia" w:hAnsiTheme="minorHAnsi"/>
         <w:sz w:val="21"/>
         <w:szCs w:val="21"/>
-        <w:lang w:val="en-GB" w:eastAsia="en-US" w:bidi="ar-SA"/>
+        <w:lang w:bidi="ar-SA" w:eastAsia="en-US" w:val="en-GB"/>
       </w:rPr>
     </w:rPrDefault>
     <w:pPrDefault>
@@ -1208,13 +3766,13 @@
       </w:pPr>
     </w:pPrDefault>
   </w:docDefaults>
-  <w:latentStyles w:defLockedState="0" w:defUIPriority="0" w:defSemiHidden="0" w:defUnhideWhenUsed="0" w:defQFormat="0" w:count="376">
+  <w:latentStyles w:count="376" w:defLockedState="0" w:defQFormat="0" w:defSemiHidden="0" w:defUIPriority="0" w:defUnhideWhenUsed="0">
     <w:lsdException w:name="Normal" w:qFormat="1"/>
     <w:lsdException w:name="heading 1" w:qFormat="1"/>
     <w:lsdException w:name="heading 2" w:qFormat="1"/>
     <w:lsdException w:name="heading 3" w:qFormat="1"/>
     <w:lsdException w:name="heading 4" w:qFormat="1"/>
-    <w:lsdException w:name="heading 5" w:semiHidden="1" w:unhideWhenUsed="1" w:qFormat="1"/>
+    <w:lsdException w:name="heading 5" w:qFormat="1" w:semiHidden="1" w:unhideWhenUsed="1"/>
     <w:lsdException w:name="heading 6" w:qFormat="1"/>
     <w:lsdException w:name="heading 7" w:qFormat="1"/>
     <w:lsdException w:name="heading 8" w:qFormat="1"/>
@@ -1242,7 +3800,7 @@
     <w:lsdException w:name="header" w:semiHidden="1" w:unhideWhenUsed="1"/>
     <w:lsdException w:name="footer" w:semiHidden="1" w:unhideWhenUsed="1"/>
     <w:lsdException w:name="index heading" w:semiHidden="1" w:unhideWhenUsed="1"/>
-    <w:lsdException w:name="caption" w:semiHidden="1" w:uiPriority="35" w:unhideWhenUsed="1" w:qFormat="1"/>
+    <w:lsdException w:name="caption" w:qFormat="1" w:semiHidden="1" w:uiPriority="35" w:unhideWhenUsed="1"/>
     <w:lsdException w:name="table of figures" w:semiHidden="1" w:unhideWhenUsed="1"/>
     <w:lsdException w:name="envelope address" w:semiHidden="1" w:unhideWhenUsed="1"/>
     <w:lsdException w:name="envelope return" w:semiHidden="1" w:unhideWhenUsed="1"/>
@@ -1267,7 +3825,7 @@
     <w:lsdException w:name="List Number 3" w:semiHidden="1" w:unhideWhenUsed="1"/>
     <w:lsdException w:name="List Number 4" w:semiHidden="1" w:unhideWhenUsed="1"/>
     <w:lsdException w:name="List Number 5" w:semiHidden="1" w:unhideWhenUsed="1"/>
-    <w:lsdException w:name="Title" w:uiPriority="10" w:qFormat="1"/>
+    <w:lsdException w:name="Title" w:qFormat="1" w:uiPriority="10"/>
     <w:lsdException w:name="Closing" w:semiHidden="1" w:unhideWhenUsed="1"/>
     <w:lsdException w:name="Signature" w:semiHidden="1" w:unhideWhenUsed="1"/>
     <w:lsdException w:name="Default Paragraph Font" w:semiHidden="1" w:unhideWhenUsed="1"/>
@@ -1279,7 +3837,7 @@
     <w:lsdException w:name="List Continue 4" w:semiHidden="1" w:unhideWhenUsed="1"/>
     <w:lsdException w:name="List Continue 5" w:semiHidden="1" w:unhideWhenUsed="1"/>
     <w:lsdException w:name="Message Header" w:semiHidden="1" w:unhideWhenUsed="1"/>
-    <w:lsdException w:name="Subtitle" w:uiPriority="11" w:qFormat="1"/>
+    <w:lsdException w:name="Subtitle" w:qFormat="1" w:uiPriority="11"/>
     <w:lsdException w:name="Salutation" w:semiHidden="1" w:unhideWhenUsed="1"/>
     <w:lsdException w:name="Date" w:semiHidden="1" w:unhideWhenUsed="1"/>
     <w:lsdException w:name="Body Text First Indent" w:semiHidden="1" w:unhideWhenUsed="1"/>
@@ -1288,8 +3846,8 @@
     <w:lsdException w:name="Block Text" w:semiHidden="1" w:unhideWhenUsed="1"/>
     <w:lsdException w:name="Hyperlink" w:semiHidden="1" w:unhideWhenUsed="1"/>
     <w:lsdException w:name="FollowedHyperlink" w:semiHidden="1" w:unhideWhenUsed="1"/>
-    <w:lsdException w:name="Strong" w:uiPriority="22" w:qFormat="1"/>
-    <w:lsdException w:name="Emphasis" w:uiPriority="20" w:qFormat="1"/>
+    <w:lsdException w:name="Strong" w:qFormat="1" w:uiPriority="22"/>
+    <w:lsdException w:name="Emphasis" w:qFormat="1" w:uiPriority="20"/>
     <w:lsdException w:name="Document Map" w:semiHidden="1" w:unhideWhenUsed="1"/>
     <w:lsdException w:name="Plain Text" w:semiHidden="1" w:unhideWhenUsed="1"/>
     <w:lsdException w:name="E-mail Signature" w:semiHidden="1" w:unhideWhenUsed="1"/>
@@ -1357,7 +3915,7 @@
     <w:lsdException w:name="Balloon Text" w:semiHidden="1" w:unhideWhenUsed="1"/>
     <w:lsdException w:name="Table Theme" w:semiHidden="1" w:unhideWhenUsed="1"/>
     <w:lsdException w:name="Placeholder Text" w:semiHidden="1"/>
-    <w:lsdException w:name="No Spacing" w:uiPriority="1" w:qFormat="1"/>
+    <w:lsdException w:name="No Spacing" w:qFormat="1" w:uiPriority="1"/>
     <w:lsdException w:name="Light Shading"/>
     <w:lsdException w:name="Light List"/>
     <w:lsdException w:name="Light Grid"/>
@@ -1379,9 +3937,9 @@
     <w:lsdException w:name="Medium Shading 2 Accent 1"/>
     <w:lsdException w:name="Medium List 1 Accent 1"/>
     <w:lsdException w:name="Revision" w:semiHidden="1"/>
-    <w:lsdException w:name="List Paragraph" w:uiPriority="34" w:qFormat="1"/>
-    <w:lsdException w:name="Quote" w:uiPriority="29" w:qFormat="1"/>
-    <w:lsdException w:name="Intense Quote" w:uiPriority="30" w:qFormat="1"/>
+    <w:lsdException w:name="List Paragraph" w:qFormat="1" w:uiPriority="34"/>
+    <w:lsdException w:name="Quote" w:qFormat="1" w:uiPriority="29"/>
+    <w:lsdException w:name="Intense Quote" w:qFormat="1" w:uiPriority="30"/>
     <w:lsdException w:name="Medium List 2 Accent 1"/>
     <w:lsdException w:name="Medium Grid 1 Accent 1"/>
     <w:lsdException w:name="Medium Grid 2 Accent 1"/>
@@ -1460,13 +4018,13 @@
     <w:lsdException w:name="Colorful Shading Accent 6"/>
     <w:lsdException w:name="Colorful List Accent 6"/>
     <w:lsdException w:name="Colorful Grid Accent 6"/>
-    <w:lsdException w:name="Subtle Emphasis" w:uiPriority="19" w:qFormat="1"/>
-    <w:lsdException w:name="Intense Emphasis" w:uiPriority="21" w:qFormat="1"/>
-    <w:lsdException w:name="Subtle Reference" w:uiPriority="31" w:qFormat="1"/>
-    <w:lsdException w:name="Intense Reference" w:uiPriority="32" w:qFormat="1"/>
-    <w:lsdException w:name="Book Title" w:uiPriority="33" w:qFormat="1"/>
+    <w:lsdException w:name="Subtle Emphasis" w:qFormat="1" w:uiPriority="19"/>
+    <w:lsdException w:name="Intense Emphasis" w:qFormat="1" w:uiPriority="21"/>
+    <w:lsdException w:name="Subtle Reference" w:qFormat="1" w:uiPriority="31"/>
+    <w:lsdException w:name="Intense Reference" w:qFormat="1" w:uiPriority="32"/>
+    <w:lsdException w:name="Book Title" w:qFormat="1" w:uiPriority="33"/>
     <w:lsdException w:name="Bibliography" w:semiHidden="1" w:unhideWhenUsed="1"/>
-    <w:lsdException w:name="TOC Heading" w:semiHidden="1" w:unhideWhenUsed="1" w:qFormat="1"/>
+    <w:lsdException w:name="TOC Heading" w:qFormat="1" w:semiHidden="1" w:unhideWhenUsed="1"/>
     <w:lsdException w:name="Grid Table 4" w:uiPriority="49"/>
     <w:lsdException w:name="Grid Table 5 Dark" w:uiPriority="50"/>
     <w:lsdException w:name="Grid Table 6 Colorful" w:uiPriority="51"/>
@@ -1568,12 +4126,12 @@
     <w:lsdException w:name="Unresolved Mention" w:semiHidden="1" w:uiPriority="99" w:unhideWhenUsed="1"/>
     <w:lsdException w:name="Smart Link" w:semiHidden="1" w:uiPriority="99" w:unhideWhenUsed="1"/>
   </w:latentStyles>
-  <w:style w:type="paragraph" w:default="1" w:styleId="Normal">
+  <w:style w:default="1" w:styleId="Normal" w:type="paragraph">
     <w:name w:val="Normal"/>
     <w:qFormat/>
     <w:rsid w:val="00A11A05"/>
   </w:style>
-  <w:style w:type="paragraph" w:styleId="Heading1">
+  <w:style w:styleId="Heading1" w:type="paragraph">
     <w:name w:val="heading 1"/>
     <w:basedOn w:val="Normal"/>
     <w:next w:val="Normal"/>
@@ -1584,18 +4142,18 @@
     <w:pPr>
       <w:keepNext/>
       <w:keepLines/>
-      <w:spacing w:before="320" w:after="80" w:line="240" w:lineRule="auto"/>
+      <w:spacing w:after="80" w:before="320" w:line="240" w:lineRule="auto"/>
       <w:jc w:val="center"/>
       <w:outlineLvl w:val="0"/>
     </w:pPr>
     <w:rPr>
-      <w:rFonts w:asciiTheme="majorHAnsi" w:eastAsiaTheme="majorEastAsia" w:hAnsiTheme="majorHAnsi" w:cstheme="majorBidi"/>
-      <w:color w:val="7C9163" w:themeColor="accent1" w:themeShade="BF"/>
+      <w:rFonts w:asciiTheme="majorHAnsi" w:cstheme="majorBidi" w:eastAsiaTheme="majorEastAsia" w:hAnsiTheme="majorHAnsi"/>
+      <w:color w:themeColor="accent1" w:themeShade="BF" w:val="7C9163"/>
       <w:sz w:val="40"/>
       <w:szCs w:val="40"/>
     </w:rPr>
   </w:style>
-  <w:style w:type="paragraph" w:styleId="Heading2">
+  <w:style w:styleId="Heading2" w:type="paragraph">
     <w:name w:val="heading 2"/>
     <w:basedOn w:val="Normal"/>
     <w:next w:val="Normal"/>
@@ -1607,17 +4165,17 @@
     <w:pPr>
       <w:keepNext/>
       <w:keepLines/>
-      <w:spacing w:before="160" w:after="40" w:line="240" w:lineRule="auto"/>
+      <w:spacing w:after="40" w:before="160" w:line="240" w:lineRule="auto"/>
       <w:jc w:val="center"/>
       <w:outlineLvl w:val="1"/>
     </w:pPr>
     <w:rPr>
-      <w:rFonts w:asciiTheme="majorHAnsi" w:eastAsiaTheme="majorEastAsia" w:hAnsiTheme="majorHAnsi" w:cstheme="majorBidi"/>
+      <w:rFonts w:asciiTheme="majorHAnsi" w:cstheme="majorBidi" w:eastAsiaTheme="majorEastAsia" w:hAnsiTheme="majorHAnsi"/>
       <w:sz w:val="32"/>
       <w:szCs w:val="32"/>
     </w:rPr>
   </w:style>
-  <w:style w:type="paragraph" w:styleId="Heading3">
+  <w:style w:styleId="Heading3" w:type="paragraph">
     <w:name w:val="heading 3"/>
     <w:basedOn w:val="Normal"/>
     <w:next w:val="Normal"/>
@@ -1629,16 +4187,16 @@
     <w:pPr>
       <w:keepNext/>
       <w:keepLines/>
-      <w:spacing w:before="160" w:after="0" w:line="240" w:lineRule="auto"/>
+      <w:spacing w:after="0" w:before="160" w:line="240" w:lineRule="auto"/>
       <w:outlineLvl w:val="2"/>
     </w:pPr>
     <w:rPr>
-      <w:rFonts w:asciiTheme="majorHAnsi" w:eastAsiaTheme="majorEastAsia" w:hAnsiTheme="majorHAnsi" w:cstheme="majorBidi"/>
+      <w:rFonts w:asciiTheme="majorHAnsi" w:cstheme="majorBidi" w:eastAsiaTheme="majorEastAsia" w:hAnsiTheme="majorHAnsi"/>
       <w:sz w:val="32"/>
       <w:szCs w:val="32"/>
     </w:rPr>
   </w:style>
-  <w:style w:type="paragraph" w:styleId="Heading4">
+  <w:style w:styleId="Heading4" w:type="paragraph">
     <w:name w:val="heading 4"/>
     <w:basedOn w:val="Normal"/>
     <w:next w:val="Normal"/>
@@ -1650,18 +4208,18 @@
     <w:pPr>
       <w:keepNext/>
       <w:keepLines/>
-      <w:spacing w:before="80" w:after="0"/>
+      <w:spacing w:after="0" w:before="80"/>
       <w:outlineLvl w:val="3"/>
     </w:pPr>
     <w:rPr>
-      <w:rFonts w:asciiTheme="majorHAnsi" w:eastAsiaTheme="majorEastAsia" w:hAnsiTheme="majorHAnsi" w:cstheme="majorBidi"/>
+      <w:rFonts w:asciiTheme="majorHAnsi" w:cstheme="majorBidi" w:eastAsiaTheme="majorEastAsia" w:hAnsiTheme="majorHAnsi"/>
       <w:i/>
       <w:iCs/>
       <w:sz w:val="30"/>
       <w:szCs w:val="30"/>
     </w:rPr>
   </w:style>
-  <w:style w:type="paragraph" w:styleId="Heading5">
+  <w:style w:styleId="Heading5" w:type="paragraph">
     <w:name w:val="heading 5"/>
     <w:basedOn w:val="Normal"/>
     <w:next w:val="Normal"/>
@@ -1673,16 +4231,16 @@
     <w:pPr>
       <w:keepNext/>
       <w:keepLines/>
-      <w:spacing w:before="40" w:after="0"/>
+      <w:spacing w:after="0" w:before="40"/>
       <w:outlineLvl w:val="4"/>
     </w:pPr>
     <w:rPr>
-      <w:rFonts w:asciiTheme="majorHAnsi" w:eastAsiaTheme="majorEastAsia" w:hAnsiTheme="majorHAnsi" w:cstheme="majorBidi"/>
+      <w:rFonts w:asciiTheme="majorHAnsi" w:cstheme="majorBidi" w:eastAsiaTheme="majorEastAsia" w:hAnsiTheme="majorHAnsi"/>
       <w:sz w:val="28"/>
       <w:szCs w:val="28"/>
     </w:rPr>
   </w:style>
-  <w:style w:type="paragraph" w:styleId="Heading6">
+  <w:style w:styleId="Heading6" w:type="paragraph">
     <w:name w:val="heading 6"/>
     <w:basedOn w:val="Normal"/>
     <w:next w:val="Normal"/>
@@ -1694,18 +4252,18 @@
     <w:pPr>
       <w:keepNext/>
       <w:keepLines/>
-      <w:spacing w:before="40" w:after="0"/>
+      <w:spacing w:after="0" w:before="40"/>
       <w:outlineLvl w:val="5"/>
     </w:pPr>
     <w:rPr>
-      <w:rFonts w:asciiTheme="majorHAnsi" w:eastAsiaTheme="majorEastAsia" w:hAnsiTheme="majorHAnsi" w:cstheme="majorBidi"/>
+      <w:rFonts w:asciiTheme="majorHAnsi" w:cstheme="majorBidi" w:eastAsiaTheme="majorEastAsia" w:hAnsiTheme="majorHAnsi"/>
       <w:i/>
       <w:iCs/>
       <w:sz w:val="26"/>
       <w:szCs w:val="26"/>
     </w:rPr>
   </w:style>
-  <w:style w:type="paragraph" w:styleId="Heading7">
+  <w:style w:styleId="Heading7" w:type="paragraph">
     <w:name w:val="heading 7"/>
     <w:basedOn w:val="Normal"/>
     <w:next w:val="Normal"/>
@@ -1717,16 +4275,16 @@
     <w:pPr>
       <w:keepNext/>
       <w:keepLines/>
-      <w:spacing w:before="40" w:after="0"/>
+      <w:spacing w:after="0" w:before="40"/>
       <w:outlineLvl w:val="6"/>
     </w:pPr>
     <w:rPr>
-      <w:rFonts w:asciiTheme="majorHAnsi" w:eastAsiaTheme="majorEastAsia" w:hAnsiTheme="majorHAnsi" w:cstheme="majorBidi"/>
+      <w:rFonts w:asciiTheme="majorHAnsi" w:cstheme="majorBidi" w:eastAsiaTheme="majorEastAsia" w:hAnsiTheme="majorHAnsi"/>
       <w:sz w:val="24"/>
       <w:szCs w:val="24"/>
     </w:rPr>
   </w:style>
-  <w:style w:type="paragraph" w:styleId="Heading8">
+  <w:style w:styleId="Heading8" w:type="paragraph">
     <w:name w:val="heading 8"/>
     <w:basedOn w:val="Normal"/>
     <w:next w:val="Normal"/>
@@ -1738,18 +4296,18 @@
     <w:pPr>
       <w:keepNext/>
       <w:keepLines/>
-      <w:spacing w:before="40" w:after="0"/>
+      <w:spacing w:after="0" w:before="40"/>
       <w:outlineLvl w:val="7"/>
     </w:pPr>
     <w:rPr>
-      <w:rFonts w:asciiTheme="majorHAnsi" w:eastAsiaTheme="majorEastAsia" w:hAnsiTheme="majorHAnsi" w:cstheme="majorBidi"/>
+      <w:rFonts w:asciiTheme="majorHAnsi" w:cstheme="majorBidi" w:eastAsiaTheme="majorEastAsia" w:hAnsiTheme="majorHAnsi"/>
       <w:i/>
       <w:iCs/>
       <w:sz w:val="22"/>
       <w:szCs w:val="22"/>
     </w:rPr>
   </w:style>
-  <w:style w:type="paragraph" w:styleId="Heading9">
+  <w:style w:styleId="Heading9" w:type="paragraph">
     <w:name w:val="heading 9"/>
     <w:basedOn w:val="Normal"/>
     <w:next w:val="Normal"/>
@@ -1761,7 +4319,7 @@
     <w:pPr>
       <w:keepNext/>
       <w:keepLines/>
-      <w:spacing w:before="40" w:after="0"/>
+      <w:spacing w:after="0" w:before="40"/>
       <w:outlineLvl w:val="8"/>
     </w:pPr>
     <w:rPr>
@@ -1771,54 +4329,54 @@
       <w:iCs/>
     </w:rPr>
   </w:style>
-  <w:style w:type="character" w:default="1" w:styleId="DefaultParagraphFont">
+  <w:style w:default="1" w:styleId="DefaultParagraphFont" w:type="character">
     <w:name w:val="Default Paragraph Font"/>
     <w:uiPriority w:val="1"/>
     <w:semiHidden/>
     <w:unhideWhenUsed/>
   </w:style>
-  <w:style w:type="table" w:default="1" w:styleId="TableNormal">
+  <w:style w:default="1" w:styleId="TableNormal" w:type="table">
     <w:name w:val="Normal Table"/>
     <w:uiPriority w:val="99"/>
     <w:semiHidden/>
     <w:unhideWhenUsed/>
     <w:tblPr>
-      <w:tblInd w:w="0" w:type="dxa"/>
+      <w:tblInd w:type="dxa" w:w="0"/>
       <w:tblCellMar>
-        <w:top w:w="0" w:type="dxa"/>
-        <w:left w:w="108" w:type="dxa"/>
-        <w:bottom w:w="0" w:type="dxa"/>
-        <w:right w:w="108" w:type="dxa"/>
+        <w:top w:type="dxa" w:w="0"/>
+        <w:left w:type="dxa" w:w="108"/>
+        <w:bottom w:type="dxa" w:w="0"/>
+        <w:right w:type="dxa" w:w="108"/>
       </w:tblCellMar>
     </w:tblPr>
   </w:style>
-  <w:style w:type="numbering" w:default="1" w:styleId="NoList">
+  <w:style w:default="1" w:styleId="NoList" w:type="numbering">
     <w:name w:val="No List"/>
     <w:uiPriority w:val="99"/>
     <w:semiHidden/>
     <w:unhideWhenUsed/>
   </w:style>
-  <w:style w:type="paragraph" w:styleId="BodyText">
+  <w:style w:styleId="BodyText" w:type="paragraph">
     <w:name w:val="Body Text"/>
     <w:basedOn w:val="Normal"/>
     <w:rsid w:val="00A11A05"/>
     <w:pPr>
-      <w:spacing w:before="180" w:after="180"/>
+      <w:spacing w:after="180" w:before="180"/>
     </w:pPr>
   </w:style>
-  <w:style w:type="paragraph" w:customStyle="1" w:styleId="FirstParagraph">
+  <w:style w:customStyle="1" w:styleId="FirstParagraph" w:type="paragraph">
     <w:name w:val="First Paragraph"/>
     <w:basedOn w:val="BodyText"/>
     <w:next w:val="BodyText"/>
   </w:style>
-  <w:style w:type="paragraph" w:customStyle="1" w:styleId="Compact">
+  <w:style w:customStyle="1" w:styleId="Compact" w:type="paragraph">
     <w:name w:val="Compact"/>
     <w:basedOn w:val="BodyText"/>
     <w:pPr>
-      <w:spacing w:before="36" w:after="36"/>
+      <w:spacing w:after="36" w:before="36"/>
     </w:pPr>
   </w:style>
-  <w:style w:type="paragraph" w:styleId="Title">
+  <w:style w:styleId="Title" w:type="paragraph">
     <w:name w:val="Title"/>
     <w:basedOn w:val="Normal"/>
     <w:next w:val="Normal"/>
@@ -1828,23 +4386,23 @@
     <w:rsid w:val="0085709B"/>
     <w:pPr>
       <w:pBdr>
-        <w:top w:val="single" w:sz="6" w:space="8" w:color="E7BC29" w:themeColor="accent3"/>
-        <w:bottom w:val="single" w:sz="6" w:space="8" w:color="E7BC29" w:themeColor="accent3"/>
+        <w:top w:color="E7BC29" w:space="8" w:sz="6" w:themeColor="accent3" w:val="single"/>
+        <w:bottom w:color="E7BC29" w:space="8" w:sz="6" w:themeColor="accent3" w:val="single"/>
       </w:pBdr>
       <w:spacing w:after="400" w:line="240" w:lineRule="auto"/>
       <w:contextualSpacing/>
       <w:jc w:val="center"/>
     </w:pPr>
     <w:rPr>
-      <w:rFonts w:asciiTheme="majorHAnsi" w:eastAsiaTheme="majorEastAsia" w:hAnsiTheme="majorHAnsi" w:cstheme="majorBidi"/>
+      <w:rFonts w:asciiTheme="majorHAnsi" w:cstheme="majorBidi" w:eastAsiaTheme="majorEastAsia" w:hAnsiTheme="majorHAnsi"/>
       <w:caps/>
-      <w:color w:val="444D26" w:themeColor="text2"/>
+      <w:color w:themeColor="text2" w:val="444D26"/>
       <w:spacing w:val="30"/>
       <w:sz w:val="72"/>
       <w:szCs w:val="72"/>
     </w:rPr>
   </w:style>
-  <w:style w:type="paragraph" w:styleId="Subtitle">
+  <w:style w:styleId="Subtitle" w:type="paragraph">
     <w:name w:val="Subtitle"/>
     <w:basedOn w:val="Normal"/>
     <w:next w:val="Normal"/>
@@ -1859,12 +4417,12 @@
       <w:jc w:val="center"/>
     </w:pPr>
     <w:rPr>
-      <w:color w:val="444D26" w:themeColor="text2"/>
+      <w:color w:themeColor="text2" w:val="444D26"/>
       <w:sz w:val="28"/>
       <w:szCs w:val="28"/>
     </w:rPr>
   </w:style>
-  <w:style w:type="paragraph" w:customStyle="1" w:styleId="Author">
+  <w:style w:customStyle="1" w:styleId="Author" w:type="paragraph">
     <w:name w:val="Author"/>
     <w:next w:val="BodyText"/>
     <w:pPr>
@@ -1873,7 +4431,7 @@
       <w:jc w:val="center"/>
     </w:pPr>
   </w:style>
-  <w:style w:type="paragraph" w:styleId="Date">
+  <w:style w:styleId="Date" w:type="paragraph">
     <w:name w:val="Date"/>
     <w:next w:val="BodyText"/>
     <w:pPr>
@@ -1882,53 +4440,53 @@
       <w:jc w:val="center"/>
     </w:pPr>
   </w:style>
-  <w:style w:type="paragraph" w:customStyle="1" w:styleId="Abstract">
+  <w:style w:customStyle="1" w:styleId="Abstract" w:type="paragraph">
     <w:name w:val="Abstract"/>
     <w:basedOn w:val="Normal"/>
     <w:next w:val="BodyText"/>
     <w:pPr>
       <w:keepNext/>
       <w:keepLines/>
-      <w:spacing w:before="300" w:after="300"/>
+      <w:spacing w:after="300" w:before="300"/>
     </w:pPr>
     <w:rPr>
       <w:sz w:val="20"/>
       <w:szCs w:val="20"/>
     </w:rPr>
   </w:style>
-  <w:style w:type="paragraph" w:styleId="Bibliography">
+  <w:style w:styleId="Bibliography" w:type="paragraph">
     <w:name w:val="Bibliography"/>
     <w:basedOn w:val="Normal"/>
   </w:style>
-  <w:style w:type="paragraph" w:styleId="BlockText">
+  <w:style w:styleId="BlockText" w:type="paragraph">
     <w:name w:val="Block Text"/>
     <w:basedOn w:val="BodyText"/>
     <w:next w:val="BodyText"/>
     <w:uiPriority w:val="9"/>
     <w:unhideWhenUsed/>
     <w:pPr>
-      <w:spacing w:before="100" w:after="100"/>
+      <w:spacing w:after="100" w:before="100"/>
       <w:ind w:left="480" w:right="480"/>
     </w:pPr>
   </w:style>
-  <w:style w:type="paragraph" w:styleId="FootnoteText">
+  <w:style w:styleId="FootnoteText" w:type="paragraph">
     <w:name w:val="footnote text"/>
     <w:basedOn w:val="Normal"/>
     <w:uiPriority w:val="9"/>
     <w:unhideWhenUsed/>
   </w:style>
-  <w:style w:type="table" w:customStyle="1" w:styleId="Table">
+  <w:style w:customStyle="1" w:styleId="Table" w:type="table">
     <w:name w:val="Table"/>
     <w:semiHidden/>
     <w:unhideWhenUsed/>
     <w:qFormat/>
     <w:tblPr>
-      <w:tblInd w:w="0" w:type="dxa"/>
+      <w:tblInd w:type="dxa" w:w="0"/>
       <w:tblCellMar>
-        <w:top w:w="0" w:type="dxa"/>
-        <w:left w:w="108" w:type="dxa"/>
-        <w:bottom w:w="0" w:type="dxa"/>
-        <w:right w:w="108" w:type="dxa"/>
+        <w:top w:type="dxa" w:w="0"/>
+        <w:left w:type="dxa" w:w="108"/>
+        <w:bottom w:type="dxa" w:w="0"/>
+        <w:right w:type="dxa" w:w="108"/>
       </w:tblCellMar>
     </w:tblPr>
     <w:tblStylePr w:type="firstRow">
@@ -1940,13 +4498,13 @@
       </w:trPr>
       <w:tcPr>
         <w:tcBorders>
-          <w:bottom w:val="single" w:sz="0" w:space="0" w:color="auto"/>
+          <w:bottom w:color="auto" w:space="0" w:sz="0" w:val="single"/>
         </w:tcBorders>
         <w:vAlign w:val="bottom"/>
       </w:tcPr>
     </w:tblStylePr>
   </w:style>
-  <w:style w:type="paragraph" w:customStyle="1" w:styleId="DefinitionTerm">
+  <w:style w:customStyle="1" w:styleId="DefinitionTerm" w:type="paragraph">
     <w:name w:val="Definition Term"/>
     <w:basedOn w:val="Normal"/>
     <w:next w:val="Definition"/>
@@ -1959,11 +4517,11 @@
       <w:b/>
     </w:rPr>
   </w:style>
-  <w:style w:type="paragraph" w:customStyle="1" w:styleId="Definition">
+  <w:style w:customStyle="1" w:styleId="Definition" w:type="paragraph">
     <w:name w:val="Definition"/>
     <w:basedOn w:val="Normal"/>
   </w:style>
-  <w:style w:type="paragraph" w:styleId="Caption">
+  <w:style w:styleId="Caption" w:type="paragraph">
     <w:name w:val="caption"/>
     <w:basedOn w:val="Normal"/>
     <w:next w:val="Normal"/>
@@ -1978,34 +4536,34 @@
     <w:rPr>
       <w:b/>
       <w:bCs/>
-      <w:color w:val="404040" w:themeColor="text1" w:themeTint="BF"/>
+      <w:color w:themeColor="text1" w:themeTint="BF" w:val="404040"/>
       <w:sz w:val="16"/>
       <w:szCs w:val="16"/>
     </w:rPr>
   </w:style>
-  <w:style w:type="paragraph" w:customStyle="1" w:styleId="TableCaption">
+  <w:style w:customStyle="1" w:styleId="TableCaption" w:type="paragraph">
     <w:name w:val="Table Caption"/>
     <w:basedOn w:val="Caption"/>
     <w:pPr>
       <w:keepNext/>
     </w:pPr>
   </w:style>
-  <w:style w:type="paragraph" w:customStyle="1" w:styleId="ImageCaption">
+  <w:style w:customStyle="1" w:styleId="ImageCaption" w:type="paragraph">
     <w:name w:val="Image Caption"/>
     <w:basedOn w:val="Caption"/>
   </w:style>
-  <w:style w:type="paragraph" w:customStyle="1" w:styleId="Figure">
+  <w:style w:customStyle="1" w:styleId="Figure" w:type="paragraph">
     <w:name w:val="Figure"/>
     <w:basedOn w:val="Normal"/>
   </w:style>
-  <w:style w:type="paragraph" w:customStyle="1" w:styleId="CaptionedFigure">
+  <w:style w:customStyle="1" w:styleId="CaptionedFigure" w:type="paragraph">
     <w:name w:val="Captioned Figure"/>
     <w:basedOn w:val="Figure"/>
     <w:pPr>
       <w:keepNext/>
     </w:pPr>
   </w:style>
-  <w:style w:type="character" w:customStyle="1" w:styleId="CaptionChar">
+  <w:style w:customStyle="1" w:styleId="CaptionChar" w:type="character">
     <w:name w:val="Caption Char"/>
     <w:basedOn w:val="DefaultParagraphFont"/>
     <w:link w:val="Caption"/>
@@ -2013,47 +4571,47 @@
     <w:rPr>
       <w:b/>
       <w:bCs/>
-      <w:color w:val="404040" w:themeColor="text1" w:themeTint="BF"/>
+      <w:color w:themeColor="text1" w:themeTint="BF" w:val="404040"/>
       <w:sz w:val="16"/>
       <w:szCs w:val="16"/>
     </w:rPr>
   </w:style>
-  <w:style w:type="character" w:customStyle="1" w:styleId="VerbatimChar">
+  <w:style w:customStyle="1" w:styleId="VerbatimChar" w:type="character">
     <w:name w:val="Verbatim Char"/>
     <w:basedOn w:val="CaptionChar"/>
     <w:rPr>
       <w:rFonts w:ascii="Consolas" w:hAnsi="Consolas"/>
       <w:b/>
       <w:bCs/>
-      <w:color w:val="404040" w:themeColor="text1" w:themeTint="BF"/>
+      <w:color w:themeColor="text1" w:themeTint="BF" w:val="404040"/>
       <w:sz w:val="22"/>
       <w:szCs w:val="16"/>
     </w:rPr>
   </w:style>
-  <w:style w:type="character" w:customStyle="1" w:styleId="SectionNumber">
+  <w:style w:customStyle="1" w:styleId="SectionNumber" w:type="character">
     <w:name w:val="Section Number"/>
     <w:basedOn w:val="CaptionChar"/>
     <w:rPr>
       <w:b/>
       <w:bCs/>
-      <w:color w:val="404040" w:themeColor="text1" w:themeTint="BF"/>
+      <w:color w:themeColor="text1" w:themeTint="BF" w:val="404040"/>
       <w:sz w:val="16"/>
       <w:szCs w:val="16"/>
     </w:rPr>
   </w:style>
-  <w:style w:type="character" w:styleId="FootnoteReference">
+  <w:style w:styleId="FootnoteReference" w:type="character">
     <w:name w:val="footnote reference"/>
     <w:basedOn w:val="CaptionChar"/>
     <w:rPr>
       <w:b/>
       <w:bCs/>
-      <w:color w:val="404040" w:themeColor="text1" w:themeTint="BF"/>
+      <w:color w:themeColor="text1" w:themeTint="BF" w:val="404040"/>
       <w:sz w:val="16"/>
       <w:szCs w:val="16"/>
       <w:vertAlign w:val="superscript"/>
     </w:rPr>
   </w:style>
-  <w:style w:type="character" w:styleId="Hyperlink">
+  <w:style w:styleId="Hyperlink" w:type="character">
     <w:name w:val="Hyperlink"/>
     <w:basedOn w:val="CaptionChar"/>
     <w:rsid w:val="002F73AE"/>
@@ -2065,7 +4623,7 @@
       <w:szCs w:val="16"/>
     </w:rPr>
   </w:style>
-  <w:style w:type="paragraph" w:styleId="TOCHeading">
+  <w:style w:styleId="TOCHeading" w:type="paragraph">
     <w:name w:val="TOC Heading"/>
     <w:basedOn w:val="Heading1"/>
     <w:next w:val="Normal"/>
@@ -2077,110 +4635,110 @@
       <w:outlineLvl w:val="9"/>
     </w:pPr>
   </w:style>
-  <w:style w:type="character" w:customStyle="1" w:styleId="Heading1Char">
+  <w:style w:customStyle="1" w:styleId="Heading1Char" w:type="character">
     <w:name w:val="Heading 1 Char"/>
     <w:basedOn w:val="DefaultParagraphFont"/>
     <w:link w:val="Heading1"/>
     <w:uiPriority w:val="9"/>
     <w:rsid w:val="0085709B"/>
     <w:rPr>
-      <w:rFonts w:asciiTheme="majorHAnsi" w:eastAsiaTheme="majorEastAsia" w:hAnsiTheme="majorHAnsi" w:cstheme="majorBidi"/>
-      <w:color w:val="7C9163" w:themeColor="accent1" w:themeShade="BF"/>
+      <w:rFonts w:asciiTheme="majorHAnsi" w:cstheme="majorBidi" w:eastAsiaTheme="majorEastAsia" w:hAnsiTheme="majorHAnsi"/>
+      <w:color w:themeColor="accent1" w:themeShade="BF" w:val="7C9163"/>
       <w:sz w:val="40"/>
       <w:szCs w:val="40"/>
     </w:rPr>
   </w:style>
-  <w:style w:type="character" w:customStyle="1" w:styleId="Heading2Char">
+  <w:style w:customStyle="1" w:styleId="Heading2Char" w:type="character">
     <w:name w:val="Heading 2 Char"/>
     <w:basedOn w:val="DefaultParagraphFont"/>
     <w:link w:val="Heading2"/>
     <w:uiPriority w:val="9"/>
     <w:rsid w:val="0085709B"/>
     <w:rPr>
-      <w:rFonts w:asciiTheme="majorHAnsi" w:eastAsiaTheme="majorEastAsia" w:hAnsiTheme="majorHAnsi" w:cstheme="majorBidi"/>
+      <w:rFonts w:asciiTheme="majorHAnsi" w:cstheme="majorBidi" w:eastAsiaTheme="majorEastAsia" w:hAnsiTheme="majorHAnsi"/>
       <w:sz w:val="32"/>
       <w:szCs w:val="32"/>
     </w:rPr>
   </w:style>
-  <w:style w:type="character" w:customStyle="1" w:styleId="Heading3Char">
+  <w:style w:customStyle="1" w:styleId="Heading3Char" w:type="character">
     <w:name w:val="Heading 3 Char"/>
     <w:basedOn w:val="DefaultParagraphFont"/>
     <w:link w:val="Heading3"/>
     <w:uiPriority w:val="9"/>
     <w:rsid w:val="0085709B"/>
     <w:rPr>
-      <w:rFonts w:asciiTheme="majorHAnsi" w:eastAsiaTheme="majorEastAsia" w:hAnsiTheme="majorHAnsi" w:cstheme="majorBidi"/>
+      <w:rFonts w:asciiTheme="majorHAnsi" w:cstheme="majorBidi" w:eastAsiaTheme="majorEastAsia" w:hAnsiTheme="majorHAnsi"/>
       <w:sz w:val="32"/>
       <w:szCs w:val="32"/>
     </w:rPr>
   </w:style>
-  <w:style w:type="character" w:customStyle="1" w:styleId="Heading4Char">
+  <w:style w:customStyle="1" w:styleId="Heading4Char" w:type="character">
     <w:name w:val="Heading 4 Char"/>
     <w:basedOn w:val="DefaultParagraphFont"/>
     <w:link w:val="Heading4"/>
     <w:uiPriority w:val="9"/>
     <w:rsid w:val="0085709B"/>
     <w:rPr>
-      <w:rFonts w:asciiTheme="majorHAnsi" w:eastAsiaTheme="majorEastAsia" w:hAnsiTheme="majorHAnsi" w:cstheme="majorBidi"/>
+      <w:rFonts w:asciiTheme="majorHAnsi" w:cstheme="majorBidi" w:eastAsiaTheme="majorEastAsia" w:hAnsiTheme="majorHAnsi"/>
       <w:i/>
       <w:iCs/>
       <w:sz w:val="30"/>
       <w:szCs w:val="30"/>
     </w:rPr>
   </w:style>
-  <w:style w:type="character" w:customStyle="1" w:styleId="Heading5Char">
+  <w:style w:customStyle="1" w:styleId="Heading5Char" w:type="character">
     <w:name w:val="Heading 5 Char"/>
     <w:basedOn w:val="DefaultParagraphFont"/>
     <w:link w:val="Heading5"/>
     <w:uiPriority w:val="9"/>
     <w:rsid w:val="0085709B"/>
     <w:rPr>
-      <w:rFonts w:asciiTheme="majorHAnsi" w:eastAsiaTheme="majorEastAsia" w:hAnsiTheme="majorHAnsi" w:cstheme="majorBidi"/>
+      <w:rFonts w:asciiTheme="majorHAnsi" w:cstheme="majorBidi" w:eastAsiaTheme="majorEastAsia" w:hAnsiTheme="majorHAnsi"/>
       <w:sz w:val="28"/>
       <w:szCs w:val="28"/>
     </w:rPr>
   </w:style>
-  <w:style w:type="character" w:customStyle="1" w:styleId="Heading6Char">
+  <w:style w:customStyle="1" w:styleId="Heading6Char" w:type="character">
     <w:name w:val="Heading 6 Char"/>
     <w:basedOn w:val="DefaultParagraphFont"/>
     <w:link w:val="Heading6"/>
     <w:uiPriority w:val="9"/>
     <w:rsid w:val="0085709B"/>
     <w:rPr>
-      <w:rFonts w:asciiTheme="majorHAnsi" w:eastAsiaTheme="majorEastAsia" w:hAnsiTheme="majorHAnsi" w:cstheme="majorBidi"/>
+      <w:rFonts w:asciiTheme="majorHAnsi" w:cstheme="majorBidi" w:eastAsiaTheme="majorEastAsia" w:hAnsiTheme="majorHAnsi"/>
       <w:i/>
       <w:iCs/>
       <w:sz w:val="26"/>
       <w:szCs w:val="26"/>
     </w:rPr>
   </w:style>
-  <w:style w:type="character" w:customStyle="1" w:styleId="Heading7Char">
+  <w:style w:customStyle="1" w:styleId="Heading7Char" w:type="character">
     <w:name w:val="Heading 7 Char"/>
     <w:basedOn w:val="DefaultParagraphFont"/>
     <w:link w:val="Heading7"/>
     <w:uiPriority w:val="9"/>
     <w:rsid w:val="0085709B"/>
     <w:rPr>
-      <w:rFonts w:asciiTheme="majorHAnsi" w:eastAsiaTheme="majorEastAsia" w:hAnsiTheme="majorHAnsi" w:cstheme="majorBidi"/>
+      <w:rFonts w:asciiTheme="majorHAnsi" w:cstheme="majorBidi" w:eastAsiaTheme="majorEastAsia" w:hAnsiTheme="majorHAnsi"/>
       <w:sz w:val="24"/>
       <w:szCs w:val="24"/>
     </w:rPr>
   </w:style>
-  <w:style w:type="character" w:customStyle="1" w:styleId="Heading8Char">
+  <w:style w:customStyle="1" w:styleId="Heading8Char" w:type="character">
     <w:name w:val="Heading 8 Char"/>
     <w:basedOn w:val="DefaultParagraphFont"/>
     <w:link w:val="Heading8"/>
     <w:uiPriority w:val="9"/>
     <w:rsid w:val="0085709B"/>
     <w:rPr>
-      <w:rFonts w:asciiTheme="majorHAnsi" w:eastAsiaTheme="majorEastAsia" w:hAnsiTheme="majorHAnsi" w:cstheme="majorBidi"/>
+      <w:rFonts w:asciiTheme="majorHAnsi" w:cstheme="majorBidi" w:eastAsiaTheme="majorEastAsia" w:hAnsiTheme="majorHAnsi"/>
       <w:i/>
       <w:iCs/>
       <w:sz w:val="22"/>
       <w:szCs w:val="22"/>
     </w:rPr>
   </w:style>
-  <w:style w:type="character" w:customStyle="1" w:styleId="Heading9Char">
+  <w:style w:customStyle="1" w:styleId="Heading9Char" w:type="character">
     <w:name w:val="Heading 9 Char"/>
     <w:basedOn w:val="DefaultParagraphFont"/>
     <w:link w:val="Heading9"/>
@@ -2193,34 +4751,34 @@
       <w:iCs/>
     </w:rPr>
   </w:style>
-  <w:style w:type="character" w:customStyle="1" w:styleId="TitleChar">
+  <w:style w:customStyle="1" w:styleId="TitleChar" w:type="character">
     <w:name w:val="Title Char"/>
     <w:basedOn w:val="DefaultParagraphFont"/>
     <w:link w:val="Title"/>
     <w:uiPriority w:val="10"/>
     <w:rsid w:val="0085709B"/>
     <w:rPr>
-      <w:rFonts w:asciiTheme="majorHAnsi" w:eastAsiaTheme="majorEastAsia" w:hAnsiTheme="majorHAnsi" w:cstheme="majorBidi"/>
+      <w:rFonts w:asciiTheme="majorHAnsi" w:cstheme="majorBidi" w:eastAsiaTheme="majorEastAsia" w:hAnsiTheme="majorHAnsi"/>
       <w:caps/>
-      <w:color w:val="444D26" w:themeColor="text2"/>
+      <w:color w:themeColor="text2" w:val="444D26"/>
       <w:spacing w:val="30"/>
       <w:sz w:val="72"/>
       <w:szCs w:val="72"/>
     </w:rPr>
   </w:style>
-  <w:style w:type="character" w:customStyle="1" w:styleId="SubtitleChar">
+  <w:style w:customStyle="1" w:styleId="SubtitleChar" w:type="character">
     <w:name w:val="Subtitle Char"/>
     <w:basedOn w:val="DefaultParagraphFont"/>
     <w:link w:val="Subtitle"/>
     <w:uiPriority w:val="11"/>
     <w:rsid w:val="0085709B"/>
     <w:rPr>
-      <w:color w:val="444D26" w:themeColor="text2"/>
+      <w:color w:themeColor="text2" w:val="444D26"/>
       <w:sz w:val="28"/>
       <w:szCs w:val="28"/>
     </w:rPr>
   </w:style>
-  <w:style w:type="character" w:styleId="Strong">
+  <w:style w:styleId="Strong" w:type="character">
     <w:name w:val="Strong"/>
     <w:basedOn w:val="DefaultParagraphFont"/>
     <w:uiPriority w:val="22"/>
@@ -2231,7 +4789,7 @@
       <w:bCs/>
     </w:rPr>
   </w:style>
-  <w:style w:type="character" w:styleId="Emphasis">
+  <w:style w:styleId="Emphasis" w:type="character">
     <w:name w:val="Emphasis"/>
     <w:basedOn w:val="DefaultParagraphFont"/>
     <w:uiPriority w:val="20"/>
@@ -2240,10 +4798,10 @@
     <w:rPr>
       <w:i/>
       <w:iCs/>
-      <w:color w:val="000000" w:themeColor="text1"/>
-    </w:rPr>
-  </w:style>
-  <w:style w:type="paragraph" w:styleId="NoSpacing">
+      <w:color w:themeColor="text1" w:val="000000"/>
+    </w:rPr>
+  </w:style>
+  <w:style w:styleId="NoSpacing" w:type="paragraph">
     <w:name w:val="No Spacing"/>
     <w:uiPriority w:val="1"/>
     <w:qFormat/>
@@ -2252,7 +4810,7 @@
       <w:spacing w:after="0" w:line="240" w:lineRule="auto"/>
     </w:pPr>
   </w:style>
-  <w:style w:type="paragraph" w:styleId="Quote">
+  <w:style w:styleId="Quote" w:type="paragraph">
     <w:name w:val="Quote"/>
     <w:basedOn w:val="Normal"/>
     <w:next w:val="Normal"/>
@@ -2268,12 +4826,12 @@
     <w:rPr>
       <w:i/>
       <w:iCs/>
-      <w:color w:val="B79214" w:themeColor="accent3" w:themeShade="BF"/>
+      <w:color w:themeColor="accent3" w:themeShade="BF" w:val="B79214"/>
       <w:sz w:val="24"/>
       <w:szCs w:val="24"/>
     </w:rPr>
   </w:style>
-  <w:style w:type="character" w:customStyle="1" w:styleId="QuoteChar">
+  <w:style w:customStyle="1" w:styleId="QuoteChar" w:type="character">
     <w:name w:val="Quote Char"/>
     <w:basedOn w:val="DefaultParagraphFont"/>
     <w:link w:val="Quote"/>
@@ -2282,12 +4840,12 @@
     <w:rPr>
       <w:i/>
       <w:iCs/>
-      <w:color w:val="B79214" w:themeColor="accent3" w:themeShade="BF"/>
+      <w:color w:themeColor="accent3" w:themeShade="BF" w:val="B79214"/>
       <w:sz w:val="24"/>
       <w:szCs w:val="24"/>
     </w:rPr>
   </w:style>
-  <w:style w:type="paragraph" w:styleId="IntenseQuote">
+  <w:style w:styleId="IntenseQuote" w:type="paragraph">
     <w:name w:val="Intense Quote"/>
     <w:basedOn w:val="Normal"/>
     <w:next w:val="Normal"/>
@@ -2301,28 +4859,28 @@
       <w:jc w:val="center"/>
     </w:pPr>
     <w:rPr>
-      <w:rFonts w:asciiTheme="majorHAnsi" w:eastAsiaTheme="majorEastAsia" w:hAnsiTheme="majorHAnsi" w:cstheme="majorBidi"/>
+      <w:rFonts w:asciiTheme="majorHAnsi" w:cstheme="majorBidi" w:eastAsiaTheme="majorEastAsia" w:hAnsiTheme="majorHAnsi"/>
       <w:caps/>
-      <w:color w:val="7C9163" w:themeColor="accent1" w:themeShade="BF"/>
+      <w:color w:themeColor="accent1" w:themeShade="BF" w:val="7C9163"/>
       <w:sz w:val="28"/>
       <w:szCs w:val="28"/>
     </w:rPr>
   </w:style>
-  <w:style w:type="character" w:customStyle="1" w:styleId="IntenseQuoteChar">
+  <w:style w:customStyle="1" w:styleId="IntenseQuoteChar" w:type="character">
     <w:name w:val="Intense Quote Char"/>
     <w:basedOn w:val="DefaultParagraphFont"/>
     <w:link w:val="IntenseQuote"/>
     <w:uiPriority w:val="30"/>
     <w:rsid w:val="0085709B"/>
     <w:rPr>
-      <w:rFonts w:asciiTheme="majorHAnsi" w:eastAsiaTheme="majorEastAsia" w:hAnsiTheme="majorHAnsi" w:cstheme="majorBidi"/>
+      <w:rFonts w:asciiTheme="majorHAnsi" w:cstheme="majorBidi" w:eastAsiaTheme="majorEastAsia" w:hAnsiTheme="majorHAnsi"/>
       <w:caps/>
-      <w:color w:val="7C9163" w:themeColor="accent1" w:themeShade="BF"/>
+      <w:color w:themeColor="accent1" w:themeShade="BF" w:val="7C9163"/>
       <w:sz w:val="28"/>
       <w:szCs w:val="28"/>
     </w:rPr>
   </w:style>
-  <w:style w:type="character" w:styleId="SubtleEmphasis">
+  <w:style w:styleId="SubtleEmphasis" w:type="character">
     <w:name w:val="Subtle Emphasis"/>
     <w:basedOn w:val="DefaultParagraphFont"/>
     <w:uiPriority w:val="19"/>
@@ -2331,10 +4889,10 @@
     <w:rPr>
       <w:i/>
       <w:iCs/>
-      <w:color w:val="595959" w:themeColor="text1" w:themeTint="A6"/>
-    </w:rPr>
-  </w:style>
-  <w:style w:type="character" w:styleId="IntenseEmphasis">
+      <w:color w:themeColor="text1" w:themeTint="A6" w:val="595959"/>
+    </w:rPr>
+  </w:style>
+  <w:style w:styleId="IntenseEmphasis" w:type="character">
     <w:name w:val="Intense Emphasis"/>
     <w:basedOn w:val="DefaultParagraphFont"/>
     <w:uiPriority w:val="21"/>
@@ -2348,7 +4906,7 @@
       <w:color w:val="auto"/>
     </w:rPr>
   </w:style>
-  <w:style w:type="character" w:styleId="SubtleReference">
+  <w:style w:styleId="SubtleReference" w:type="character">
     <w:name w:val="Subtle Reference"/>
     <w:basedOn w:val="DefaultParagraphFont"/>
     <w:uiPriority w:val="31"/>
@@ -2357,12 +4915,12 @@
     <w:rPr>
       <w:caps w:val="0"/>
       <w:smallCaps/>
-      <w:color w:val="404040" w:themeColor="text1" w:themeTint="BF"/>
+      <w:color w:themeColor="text1" w:themeTint="BF" w:val="404040"/>
       <w:spacing w:val="0"/>
-      <w:u w:val="single" w:color="7F7F7F" w:themeColor="text1" w:themeTint="80"/>
-    </w:rPr>
-  </w:style>
-  <w:style w:type="character" w:styleId="IntenseReference">
+      <w:u w:color="7F7F7F" w:themeColor="text1" w:themeTint="80" w:val="single"/>
+    </w:rPr>
+  </w:style>
+  <w:style w:styleId="IntenseReference" w:type="character">
     <w:name w:val="Intense Reference"/>
     <w:basedOn w:val="DefaultParagraphFont"/>
     <w:uiPriority w:val="32"/>
@@ -2378,7 +4936,7 @@
       <w:u w:val="single"/>
     </w:rPr>
   </w:style>
-  <w:style w:type="character" w:styleId="BookTitle">
+  <w:style w:styleId="BookTitle" w:type="character">
     <w:name w:val="Book Title"/>
     <w:basedOn w:val="DefaultParagraphFont"/>
     <w:uiPriority w:val="33"/>
@@ -2404,8 +4962,8 @@
     <w:name w:val="KeywordTok"/>
     <w:basedOn w:val="VerbatimChar"/>
     <w:rPr>
+      <w:b/>
       <w:color w:val="007020"/>
-      <w:b/>
     </w:rPr>
   </w:style>
   <w:style w:type="character" w:customStyle="1" w:styleId="DataTypeTok">
@@ -2481,40 +5039,43 @@
   <w:style w:type="character" w:customStyle="1" w:styleId="ImportTok">
     <w:name w:val="ImportTok"/>
     <w:basedOn w:val="VerbatimChar"/>
-    <w:rPr/>
+    <w:rPr>
+      <w:b/>
+      <w:color w:val="008000"/>
+    </w:rPr>
   </w:style>
   <w:style w:type="character" w:customStyle="1" w:styleId="CommentTok">
     <w:name w:val="CommentTok"/>
     <w:basedOn w:val="VerbatimChar"/>
     <w:rPr>
+      <w:i/>
       <w:color w:val="60a0b0"/>
-      <w:i/>
     </w:rPr>
   </w:style>
   <w:style w:type="character" w:customStyle="1" w:styleId="DocumentationTok">
     <w:name w:val="DocumentationTok"/>
     <w:basedOn w:val="VerbatimChar"/>
     <w:rPr>
+      <w:i/>
       <w:color w:val="ba2121"/>
-      <w:i/>
     </w:rPr>
   </w:style>
   <w:style w:type="character" w:customStyle="1" w:styleId="AnnotationTok">
     <w:name w:val="AnnotationTok"/>
     <w:basedOn w:val="VerbatimChar"/>
     <w:rPr>
-      <w:color w:val="60a0b0"/>
       <w:b/>
       <w:i/>
+      <w:color w:val="60a0b0"/>
     </w:rPr>
   </w:style>
   <w:style w:type="character" w:customStyle="1" w:styleId="CommentVarTok">
     <w:name w:val="CommentVarTok"/>
     <w:basedOn w:val="VerbatimChar"/>
     <w:rPr>
-      <w:color w:val="60a0b0"/>
       <w:b/>
       <w:i/>
+      <w:color w:val="60a0b0"/>
     </w:rPr>
   </w:style>
   <w:style w:type="character" w:customStyle="1" w:styleId="OtherTok">
@@ -2542,8 +5103,8 @@
     <w:name w:val="ControlFlowTok"/>
     <w:basedOn w:val="VerbatimChar"/>
     <w:rPr>
+      <w:b/>
       <w:color w:val="007020"/>
-      <w:b/>
     </w:rPr>
   </w:style>
   <w:style w:type="character" w:customStyle="1" w:styleId="OperatorTok">
@@ -2556,7 +5117,9 @@
   <w:style w:type="character" w:customStyle="1" w:styleId="BuiltInTok">
     <w:name w:val="BuiltInTok"/>
     <w:basedOn w:val="VerbatimChar"/>
-    <w:rPr/>
+    <w:rPr>
+      <w:color w:val="008000"/>
+    </w:rPr>
   </w:style>
   <w:style w:type="character" w:customStyle="1" w:styleId="ExtensionTok">
     <w:name w:val="ExtensionTok"/>
@@ -2586,34 +5149,34 @@
     <w:name w:val="InformationTok"/>
     <w:basedOn w:val="VerbatimChar"/>
     <w:rPr>
-      <w:color w:val="60a0b0"/>
       <w:b/>
       <w:i/>
+      <w:color w:val="60a0b0"/>
     </w:rPr>
   </w:style>
   <w:style w:type="character" w:customStyle="1" w:styleId="WarningTok">
     <w:name w:val="WarningTok"/>
     <w:basedOn w:val="VerbatimChar"/>
     <w:rPr>
-      <w:color w:val="60a0b0"/>
       <w:b/>
       <w:i/>
+      <w:color w:val="60a0b0"/>
     </w:rPr>
   </w:style>
   <w:style w:type="character" w:customStyle="1" w:styleId="AlertTok">
     <w:name w:val="AlertTok"/>
     <w:basedOn w:val="VerbatimChar"/>
     <w:rPr>
+      <w:b/>
       <w:color w:val="ff0000"/>
-      <w:b/>
     </w:rPr>
   </w:style>
   <w:style w:type="character" w:customStyle="1" w:styleId="ErrorTok">
     <w:name w:val="ErrorTok"/>
     <w:basedOn w:val="VerbatimChar"/>
     <w:rPr>
+      <w:b/>
       <w:color w:val="ff0000"/>
-      <w:b/>
     </w:rPr>
   </w:style>
   <w:style w:type="character" w:customStyle="1" w:styleId="NormalTok">

</xml_diff>